<commit_message>
updated the thesis on 2020-04-21 by WH
</commit_message>
<xml_diff>
--- a/Utah/finale/论文草稿.docx
+++ b/Utah/finale/论文草稿.docx
@@ -83,6 +83,46 @@
         </w:rPr>
         <w:t>关键词：</w:t>
       </w:r>
+      <w:r>
+        <w:rPr>
+          <w:rFonts w:hint="eastAsia"/>
+          <w:sz w:val="28"/>
+          <w:szCs w:val="28"/>
+        </w:rPr>
+        <w:t>知识图谱</w:t>
+      </w:r>
+      <w:r>
+        <w:rPr>
+          <w:rFonts w:hint="eastAsia"/>
+          <w:sz w:val="28"/>
+          <w:szCs w:val="28"/>
+        </w:rPr>
+        <w:t>；</w:t>
+      </w:r>
+      <w:r>
+        <w:rPr>
+          <w:rFonts w:hint="eastAsia"/>
+          <w:sz w:val="28"/>
+          <w:szCs w:val="28"/>
+        </w:rPr>
+        <w:t>Spark</w:t>
+      </w:r>
+      <w:r>
+        <w:rPr>
+          <w:rFonts w:hint="eastAsia"/>
+          <w:sz w:val="28"/>
+          <w:szCs w:val="28"/>
+        </w:rPr>
+        <w:t>；</w:t>
+      </w:r>
+      <w:r>
+        <w:rPr>
+          <w:rFonts w:hint="eastAsia"/>
+          <w:sz w:val="28"/>
+          <w:szCs w:val="28"/>
+        </w:rPr>
+        <w:t>可视化</w:t>
+      </w:r>
     </w:p>
     <w:p>
       <w:pPr>
@@ -178,6 +218,7 @@
     </w:p>
     <w:p>
       <w:pPr>
+        <w:ind w:firstLine="720"/>
         <w:rPr>
           <w:sz w:val="28"/>
           <w:szCs w:val="28"/>
@@ -185,30 +226,785 @@
       </w:pPr>
       <w:r>
         <w:rPr>
-          <w:sz w:val="28"/>
-          <w:szCs w:val="28"/>
-        </w:rPr>
-        <w:t xml:space="preserve">1 </w:t>
-      </w:r>
-      <w:r>
-        <w:rPr>
-          <w:rFonts w:hint="eastAsia"/>
-          <w:sz w:val="28"/>
-          <w:szCs w:val="28"/>
-        </w:rPr>
-        <w:t>数据来源与</w:t>
-      </w:r>
-      <w:r>
-        <w:rPr>
-          <w:rFonts w:hint="eastAsia"/>
-          <w:sz w:val="28"/>
-          <w:szCs w:val="28"/>
-        </w:rPr>
-        <w:t>研究方法</w:t>
+          <w:rFonts w:hint="eastAsia"/>
+          <w:sz w:val="28"/>
+          <w:szCs w:val="28"/>
+        </w:rPr>
+        <w:t>人工智能</w:t>
+      </w:r>
+      <w:r>
+        <w:rPr>
+          <w:rFonts w:hint="eastAsia"/>
+          <w:sz w:val="28"/>
+          <w:szCs w:val="28"/>
+        </w:rPr>
+        <w:t>是</w:t>
+      </w:r>
+      <w:r>
+        <w:rPr>
+          <w:rFonts w:hint="eastAsia"/>
+          <w:sz w:val="28"/>
+          <w:szCs w:val="28"/>
+        </w:rPr>
+        <w:t>当前</w:t>
+      </w:r>
+      <w:r>
+        <w:rPr>
+          <w:rFonts w:hint="eastAsia"/>
+          <w:sz w:val="28"/>
+          <w:szCs w:val="28"/>
+        </w:rPr>
+        <w:t>最</w:t>
+      </w:r>
+      <w:r>
+        <w:rPr>
+          <w:rFonts w:hint="eastAsia"/>
+          <w:sz w:val="28"/>
+          <w:szCs w:val="28"/>
+        </w:rPr>
+        <w:t>热门研究领域</w:t>
+      </w:r>
+      <w:r>
+        <w:rPr>
+          <w:rFonts w:hint="eastAsia"/>
+          <w:sz w:val="28"/>
+          <w:szCs w:val="28"/>
+        </w:rPr>
+        <w:t>之一，</w:t>
+      </w:r>
+      <w:r>
+        <w:rPr>
+          <w:rFonts w:hint="eastAsia"/>
+          <w:sz w:val="28"/>
+          <w:szCs w:val="28"/>
+        </w:rPr>
+        <w:t>甚至被</w:t>
+      </w:r>
+      <w:r>
+        <w:rPr>
+          <w:rFonts w:hint="eastAsia"/>
+          <w:sz w:val="28"/>
+          <w:szCs w:val="28"/>
+        </w:rPr>
+        <w:t>誉作</w:t>
+      </w:r>
+      <w:r>
+        <w:rPr>
+          <w:rFonts w:hint="eastAsia"/>
+          <w:sz w:val="28"/>
+          <w:szCs w:val="28"/>
+        </w:rPr>
+        <w:t>世界三大尖端技术之一</w:t>
+      </w:r>
+      <w:r>
+        <w:rPr>
+          <w:rFonts w:hint="eastAsia"/>
+          <w:sz w:val="28"/>
+          <w:szCs w:val="28"/>
+        </w:rPr>
+        <w:t>[</w:t>
+      </w:r>
+      <w:r>
+        <w:rPr>
+          <w:sz w:val="28"/>
+          <w:szCs w:val="28"/>
+        </w:rPr>
+        <w:t>1]</w:t>
+      </w:r>
+      <w:r>
+        <w:rPr>
+          <w:rFonts w:hint="eastAsia"/>
+          <w:sz w:val="28"/>
+          <w:szCs w:val="28"/>
+        </w:rPr>
+        <w:t>，</w:t>
+      </w:r>
+      <w:r>
+        <w:rPr>
+          <w:rFonts w:hint="eastAsia"/>
+          <w:sz w:val="28"/>
+          <w:szCs w:val="28"/>
+        </w:rPr>
+        <w:t>近年来</w:t>
+      </w:r>
+      <w:r>
+        <w:rPr>
+          <w:rFonts w:hint="eastAsia"/>
+          <w:sz w:val="28"/>
+          <w:szCs w:val="28"/>
+        </w:rPr>
+        <w:t>我国甚至将其上升到国家战略的高度</w:t>
+      </w:r>
+      <w:r>
+        <w:rPr>
+          <w:rFonts w:hint="eastAsia"/>
+          <w:sz w:val="28"/>
+          <w:szCs w:val="28"/>
+        </w:rPr>
+        <w:t>：</w:t>
+      </w:r>
+      <w:r>
+        <w:rPr>
+          <w:rFonts w:hint="eastAsia"/>
+          <w:sz w:val="28"/>
+          <w:szCs w:val="28"/>
+        </w:rPr>
+        <w:t>2</w:t>
+      </w:r>
+      <w:r>
+        <w:rPr>
+          <w:sz w:val="28"/>
+          <w:szCs w:val="28"/>
+        </w:rPr>
+        <w:t>017</w:t>
+      </w:r>
+      <w:r>
+        <w:rPr>
+          <w:rFonts w:hint="eastAsia"/>
+          <w:sz w:val="28"/>
+          <w:szCs w:val="28"/>
+        </w:rPr>
+        <w:t>、</w:t>
+      </w:r>
+      <w:r>
+        <w:rPr>
+          <w:rFonts w:hint="eastAsia"/>
+          <w:sz w:val="28"/>
+          <w:szCs w:val="28"/>
+        </w:rPr>
+        <w:t>2</w:t>
+      </w:r>
+      <w:r>
+        <w:rPr>
+          <w:sz w:val="28"/>
+          <w:szCs w:val="28"/>
+        </w:rPr>
+        <w:t>018</w:t>
+      </w:r>
+      <w:r>
+        <w:rPr>
+          <w:rFonts w:hint="eastAsia"/>
+          <w:sz w:val="28"/>
+          <w:szCs w:val="28"/>
+        </w:rPr>
+        <w:t>与</w:t>
+      </w:r>
+      <w:r>
+        <w:rPr>
+          <w:rFonts w:hint="eastAsia"/>
+          <w:sz w:val="28"/>
+          <w:szCs w:val="28"/>
+        </w:rPr>
+        <w:t>2</w:t>
+      </w:r>
+      <w:r>
+        <w:rPr>
+          <w:sz w:val="28"/>
+          <w:szCs w:val="28"/>
+        </w:rPr>
+        <w:t>019</w:t>
+      </w:r>
+      <w:r>
+        <w:rPr>
+          <w:rFonts w:hint="eastAsia"/>
+          <w:sz w:val="28"/>
+          <w:szCs w:val="28"/>
+        </w:rPr>
+        <w:t>年的政府工作报告中</w:t>
+      </w:r>
+      <w:r>
+        <w:rPr>
+          <w:rFonts w:hint="eastAsia"/>
+          <w:sz w:val="28"/>
+          <w:szCs w:val="28"/>
+        </w:rPr>
+        <w:t>均</w:t>
+      </w:r>
+      <w:r>
+        <w:rPr>
+          <w:rFonts w:hint="eastAsia"/>
+          <w:sz w:val="28"/>
+          <w:szCs w:val="28"/>
+        </w:rPr>
+        <w:t>被</w:t>
+      </w:r>
+      <w:r>
+        <w:rPr>
+          <w:rFonts w:hint="eastAsia"/>
+          <w:sz w:val="28"/>
+          <w:szCs w:val="28"/>
+        </w:rPr>
+        <w:t>提及</w:t>
+      </w:r>
+      <w:r>
+        <w:rPr>
+          <w:rFonts w:hint="eastAsia"/>
+          <w:sz w:val="28"/>
+          <w:szCs w:val="28"/>
+        </w:rPr>
+        <w:t>[</w:t>
+      </w:r>
+      <w:r>
+        <w:rPr>
+          <w:sz w:val="28"/>
+          <w:szCs w:val="28"/>
+        </w:rPr>
+        <w:t>2]</w:t>
+      </w:r>
+      <w:r>
+        <w:rPr>
+          <w:rFonts w:hint="eastAsia"/>
+          <w:sz w:val="28"/>
+          <w:szCs w:val="28"/>
+        </w:rPr>
+        <w:t>。</w:t>
+      </w:r>
+      <w:r>
+        <w:rPr>
+          <w:rFonts w:hint="eastAsia"/>
+          <w:sz w:val="28"/>
+          <w:szCs w:val="28"/>
+        </w:rPr>
+        <w:t>可见，人工智能</w:t>
+      </w:r>
+      <w:r>
+        <w:rPr>
+          <w:rFonts w:hint="eastAsia"/>
+          <w:sz w:val="28"/>
+          <w:szCs w:val="28"/>
+        </w:rPr>
+        <w:t>在</w:t>
+      </w:r>
+      <w:r>
+        <w:rPr>
+          <w:rFonts w:hint="eastAsia"/>
+          <w:sz w:val="28"/>
+          <w:szCs w:val="28"/>
+        </w:rPr>
+        <w:t>现代</w:t>
+      </w:r>
+      <w:r>
+        <w:rPr>
+          <w:rFonts w:hint="eastAsia"/>
+          <w:sz w:val="28"/>
+          <w:szCs w:val="28"/>
+        </w:rPr>
+        <w:t>科学技术与</w:t>
+      </w:r>
+      <w:r>
+        <w:rPr>
+          <w:rFonts w:hint="eastAsia"/>
+          <w:sz w:val="28"/>
+          <w:szCs w:val="28"/>
+        </w:rPr>
+        <w:t>经济</w:t>
+      </w:r>
+      <w:r>
+        <w:rPr>
+          <w:rFonts w:hint="eastAsia"/>
+          <w:sz w:val="28"/>
+          <w:szCs w:val="28"/>
+        </w:rPr>
+        <w:t>社会</w:t>
+      </w:r>
+      <w:r>
+        <w:rPr>
+          <w:rFonts w:hint="eastAsia"/>
+          <w:sz w:val="28"/>
+          <w:szCs w:val="28"/>
+        </w:rPr>
+        <w:t>中有着不可替代的地位</w:t>
+      </w:r>
+      <w:r>
+        <w:rPr>
+          <w:rFonts w:hint="eastAsia"/>
+          <w:sz w:val="28"/>
+          <w:szCs w:val="28"/>
+        </w:rPr>
+        <w:t>，随着</w:t>
+      </w:r>
+      <w:r>
+        <w:rPr>
+          <w:rFonts w:hint="eastAsia"/>
+          <w:sz w:val="28"/>
+          <w:szCs w:val="28"/>
+        </w:rPr>
+        <w:t>5G</w:t>
+      </w:r>
+      <w:r>
+        <w:rPr>
+          <w:rFonts w:hint="eastAsia"/>
+          <w:sz w:val="28"/>
+          <w:szCs w:val="28"/>
+        </w:rPr>
+        <w:t>时代的到来</w:t>
+      </w:r>
+      <w:r>
+        <w:rPr>
+          <w:rFonts w:hint="eastAsia"/>
+          <w:sz w:val="28"/>
+          <w:szCs w:val="28"/>
+        </w:rPr>
+        <w:t>，人工智能必</w:t>
+      </w:r>
+      <w:r>
+        <w:rPr>
+          <w:rFonts w:hint="eastAsia"/>
+          <w:sz w:val="28"/>
+          <w:szCs w:val="28"/>
+        </w:rPr>
+        <w:t>将展现</w:t>
+      </w:r>
+      <w:r>
+        <w:rPr>
+          <w:rFonts w:hint="eastAsia"/>
+          <w:sz w:val="28"/>
+          <w:szCs w:val="28"/>
+        </w:rPr>
+        <w:t>更广阔的</w:t>
+      </w:r>
+      <w:r>
+        <w:rPr>
+          <w:rFonts w:hint="eastAsia"/>
+          <w:sz w:val="28"/>
+          <w:szCs w:val="28"/>
+        </w:rPr>
+        <w:t>应用前景。</w:t>
+      </w:r>
+      <w:r>
+        <w:rPr>
+          <w:rFonts w:hint="eastAsia"/>
+          <w:sz w:val="28"/>
+          <w:szCs w:val="28"/>
+        </w:rPr>
+        <w:t>与此同时，</w:t>
+      </w:r>
+      <w:r>
+        <w:rPr>
+          <w:rFonts w:hint="eastAsia"/>
+          <w:sz w:val="28"/>
+          <w:szCs w:val="28"/>
+        </w:rPr>
+        <w:t>人工智能</w:t>
+      </w:r>
+      <w:r>
+        <w:rPr>
+          <w:rFonts w:hint="eastAsia"/>
+          <w:sz w:val="28"/>
+          <w:szCs w:val="28"/>
+        </w:rPr>
+        <w:t>相关方向的人才</w:t>
+      </w:r>
+      <w:r>
+        <w:rPr>
+          <w:rFonts w:hint="eastAsia"/>
+          <w:sz w:val="28"/>
+          <w:szCs w:val="28"/>
+        </w:rPr>
+        <w:t>匮乏</w:t>
+      </w:r>
+      <w:r>
+        <w:rPr>
+          <w:rFonts w:hint="eastAsia"/>
+          <w:sz w:val="28"/>
+          <w:szCs w:val="28"/>
+        </w:rPr>
+        <w:t>也正</w:t>
+      </w:r>
+      <w:r>
+        <w:rPr>
+          <w:rFonts w:hint="eastAsia"/>
+          <w:sz w:val="28"/>
+          <w:szCs w:val="28"/>
+        </w:rPr>
+        <w:t>越来越成为</w:t>
+      </w:r>
+      <w:r>
+        <w:rPr>
+          <w:rFonts w:hint="eastAsia"/>
+          <w:sz w:val="28"/>
+          <w:szCs w:val="28"/>
+        </w:rPr>
+        <w:t>（</w:t>
+      </w:r>
+      <w:r>
+        <w:rPr>
+          <w:rFonts w:hint="eastAsia"/>
+          <w:sz w:val="28"/>
+          <w:szCs w:val="28"/>
+        </w:rPr>
+        <w:t>市场</w:t>
+      </w:r>
+      <w:r>
+        <w:rPr>
+          <w:rFonts w:hint="eastAsia"/>
+          <w:sz w:val="28"/>
+          <w:szCs w:val="28"/>
+        </w:rPr>
+        <w:t>）关注的议题</w:t>
+      </w:r>
+      <w:r>
+        <w:rPr>
+          <w:rFonts w:hint="eastAsia"/>
+          <w:sz w:val="28"/>
+          <w:szCs w:val="28"/>
+        </w:rPr>
+        <w:t>[</w:t>
+      </w:r>
+      <w:r>
+        <w:rPr>
+          <w:sz w:val="28"/>
+          <w:szCs w:val="28"/>
+        </w:rPr>
+        <w:t>3]</w:t>
+      </w:r>
+      <w:r>
+        <w:rPr>
+          <w:rFonts w:hint="eastAsia"/>
+          <w:sz w:val="28"/>
+          <w:szCs w:val="28"/>
+        </w:rPr>
+        <w:t>，</w:t>
+      </w:r>
+      <w:r>
+        <w:rPr>
+          <w:rFonts w:hint="eastAsia"/>
+          <w:sz w:val="28"/>
+          <w:szCs w:val="28"/>
+        </w:rPr>
+        <w:t>而在培养人才时，如何</w:t>
+      </w:r>
+      <w:r>
+        <w:rPr>
+          <w:rFonts w:hint="eastAsia"/>
+          <w:sz w:val="28"/>
+          <w:szCs w:val="28"/>
+        </w:rPr>
+        <w:t>准确</w:t>
+      </w:r>
+      <w:r>
+        <w:rPr>
+          <w:rFonts w:hint="eastAsia"/>
+          <w:sz w:val="28"/>
+          <w:szCs w:val="28"/>
+        </w:rPr>
+        <w:t>把握</w:t>
+      </w:r>
+      <w:r>
+        <w:rPr>
+          <w:rFonts w:hint="eastAsia"/>
+          <w:sz w:val="28"/>
+          <w:szCs w:val="28"/>
+        </w:rPr>
+        <w:t>所授</w:t>
+      </w:r>
+      <w:r>
+        <w:rPr>
+          <w:rFonts w:hint="eastAsia"/>
+          <w:sz w:val="28"/>
+          <w:szCs w:val="28"/>
+        </w:rPr>
+        <w:t>相关领域知识的准确性</w:t>
+      </w:r>
+      <w:r>
+        <w:rPr>
+          <w:rFonts w:hint="eastAsia"/>
+          <w:sz w:val="28"/>
+          <w:szCs w:val="28"/>
+        </w:rPr>
+        <w:t>、全面性与前沿性</w:t>
+      </w:r>
+      <w:r>
+        <w:rPr>
+          <w:rFonts w:hint="eastAsia"/>
+          <w:sz w:val="28"/>
+          <w:szCs w:val="28"/>
+        </w:rPr>
+        <w:t>成了一个难题</w:t>
+      </w:r>
+      <w:r>
+        <w:rPr>
+          <w:rFonts w:hint="eastAsia"/>
+          <w:sz w:val="28"/>
+          <w:szCs w:val="28"/>
+        </w:rPr>
+        <w:t>，</w:t>
+      </w:r>
+      <w:r>
+        <w:rPr>
+          <w:rFonts w:hint="eastAsia"/>
+          <w:sz w:val="28"/>
+          <w:szCs w:val="28"/>
+        </w:rPr>
+        <w:t>知识图谱</w:t>
+      </w:r>
+      <w:r>
+        <w:rPr>
+          <w:rFonts w:hint="eastAsia"/>
+          <w:sz w:val="28"/>
+          <w:szCs w:val="28"/>
+        </w:rPr>
+        <w:t>是解决这一难题</w:t>
+      </w:r>
+      <w:r>
+        <w:rPr>
+          <w:rFonts w:hint="eastAsia"/>
+          <w:sz w:val="28"/>
+          <w:szCs w:val="28"/>
+        </w:rPr>
+        <w:t>的有效工具</w:t>
+      </w:r>
+      <w:r>
+        <w:rPr>
+          <w:rFonts w:hint="eastAsia"/>
+          <w:sz w:val="28"/>
+          <w:szCs w:val="28"/>
+        </w:rPr>
+        <w:t>。</w:t>
+      </w:r>
+      <w:r>
+        <w:rPr>
+          <w:rFonts w:hint="eastAsia"/>
+          <w:sz w:val="28"/>
+          <w:szCs w:val="28"/>
+        </w:rPr>
+        <w:t>知识图谱</w:t>
+      </w:r>
+      <w:r>
+        <w:rPr>
+          <w:rFonts w:hint="eastAsia"/>
+          <w:sz w:val="28"/>
+          <w:szCs w:val="28"/>
+        </w:rPr>
+        <w:t>是人工智能领域重要的一个技术分支，</w:t>
+      </w:r>
+      <w:r>
+        <w:rPr>
+          <w:rFonts w:hint="eastAsia"/>
+          <w:sz w:val="28"/>
+          <w:szCs w:val="28"/>
+        </w:rPr>
+        <w:t>其</w:t>
+      </w:r>
+      <w:r>
+        <w:rPr>
+          <w:rFonts w:hint="eastAsia"/>
+          <w:sz w:val="28"/>
+          <w:szCs w:val="28"/>
+        </w:rPr>
+        <w:t>目的</w:t>
+      </w:r>
+      <w:r>
+        <w:rPr>
+          <w:rFonts w:hint="eastAsia"/>
+          <w:sz w:val="28"/>
+          <w:szCs w:val="28"/>
+        </w:rPr>
+        <w:t>是</w:t>
+      </w:r>
+      <w:r>
+        <w:rPr>
+          <w:rFonts w:hint="eastAsia"/>
+          <w:sz w:val="28"/>
+          <w:szCs w:val="28"/>
+        </w:rPr>
+        <w:t>将现有的人类知识构建为一个</w:t>
+      </w:r>
+      <w:r>
+        <w:rPr>
+          <w:rFonts w:hint="eastAsia"/>
+          <w:sz w:val="28"/>
+          <w:szCs w:val="28"/>
+        </w:rPr>
+        <w:t>结构化</w:t>
+      </w:r>
+      <w:r>
+        <w:rPr>
+          <w:rFonts w:hint="eastAsia"/>
+          <w:sz w:val="28"/>
+          <w:szCs w:val="28"/>
+        </w:rPr>
+        <w:t>的知识库。</w:t>
+      </w:r>
+      <w:r>
+        <w:rPr>
+          <w:rFonts w:hint="eastAsia"/>
+          <w:sz w:val="28"/>
+          <w:szCs w:val="28"/>
+        </w:rPr>
+        <w:t>目前，已经</w:t>
+      </w:r>
+      <w:r>
+        <w:rPr>
+          <w:rFonts w:hint="eastAsia"/>
+          <w:sz w:val="28"/>
+          <w:szCs w:val="28"/>
+        </w:rPr>
+        <w:t>有许多</w:t>
+      </w:r>
+      <w:r>
+        <w:rPr>
+          <w:rFonts w:hint="eastAsia"/>
+          <w:sz w:val="28"/>
+          <w:szCs w:val="28"/>
+        </w:rPr>
+        <w:t>大型知识图谱被构建出来，</w:t>
+      </w:r>
+      <w:r>
+        <w:rPr>
+          <w:rFonts w:hint="eastAsia"/>
+          <w:sz w:val="28"/>
+          <w:szCs w:val="28"/>
+        </w:rPr>
+        <w:t>如</w:t>
+      </w:r>
+      <w:r>
+        <w:rPr>
+          <w:rFonts w:hint="eastAsia"/>
+          <w:sz w:val="28"/>
+          <w:szCs w:val="28"/>
+        </w:rPr>
+        <w:t xml:space="preserve">DBpedia </w:t>
+      </w:r>
+      <w:r>
+        <w:rPr>
+          <w:rFonts w:hint="eastAsia"/>
+          <w:sz w:val="28"/>
+          <w:szCs w:val="28"/>
+        </w:rPr>
+        <w:t>、</w:t>
+      </w:r>
+      <w:r>
+        <w:rPr>
+          <w:rFonts w:hint="eastAsia"/>
+          <w:sz w:val="28"/>
+          <w:szCs w:val="28"/>
+        </w:rPr>
+        <w:t>Freebase</w:t>
+      </w:r>
+      <w:r>
+        <w:rPr>
+          <w:rFonts w:hint="eastAsia"/>
+          <w:sz w:val="28"/>
+          <w:szCs w:val="28"/>
+        </w:rPr>
+        <w:t>等</w:t>
+      </w:r>
+      <w:r>
+        <w:rPr>
+          <w:rFonts w:hint="eastAsia"/>
+          <w:sz w:val="28"/>
+          <w:szCs w:val="28"/>
+        </w:rPr>
+        <w:t>，</w:t>
+      </w:r>
+      <w:r>
+        <w:rPr>
+          <w:rFonts w:hint="eastAsia"/>
+          <w:sz w:val="28"/>
+          <w:szCs w:val="28"/>
+        </w:rPr>
+        <w:t>然而，</w:t>
+      </w:r>
+      <w:r>
+        <w:rPr>
+          <w:rFonts w:hint="eastAsia"/>
+          <w:sz w:val="28"/>
+          <w:szCs w:val="28"/>
+        </w:rPr>
+        <w:t>当前的知识图谱工具普遍存在</w:t>
+      </w:r>
+      <w:r>
+        <w:rPr>
+          <w:rFonts w:hint="eastAsia"/>
+          <w:sz w:val="28"/>
+          <w:szCs w:val="28"/>
+        </w:rPr>
+        <w:t>以下问题</w:t>
+      </w:r>
+      <w:r>
+        <w:rPr>
+          <w:rFonts w:hint="eastAsia"/>
+          <w:sz w:val="28"/>
+          <w:szCs w:val="28"/>
+        </w:rPr>
+        <w:t>：</w:t>
+      </w:r>
+      <w:r>
+        <w:rPr>
+          <w:rFonts w:hint="eastAsia"/>
+          <w:sz w:val="28"/>
+          <w:szCs w:val="28"/>
+        </w:rPr>
+        <w:t>1</w:t>
+      </w:r>
+      <w:r>
+        <w:rPr>
+          <w:rFonts w:hint="eastAsia"/>
+          <w:sz w:val="28"/>
+          <w:szCs w:val="28"/>
+        </w:rPr>
+        <w:t>）</w:t>
+      </w:r>
+      <w:r>
+        <w:rPr>
+          <w:rFonts w:hint="eastAsia"/>
+          <w:sz w:val="28"/>
+          <w:szCs w:val="28"/>
+        </w:rPr>
+        <w:t>通用知识图谱工具涉面较广，但知识冗余混乱、组织零散、系统性差，不利于用户的专业学习；</w:t>
+      </w:r>
+      <w:r>
+        <w:rPr>
+          <w:rFonts w:hint="eastAsia"/>
+          <w:sz w:val="28"/>
+          <w:szCs w:val="28"/>
+        </w:rPr>
+        <w:t>2</w:t>
+      </w:r>
+      <w:r>
+        <w:rPr>
+          <w:rFonts w:hint="eastAsia"/>
+          <w:sz w:val="28"/>
+          <w:szCs w:val="28"/>
+        </w:rPr>
+        <w:t>）</w:t>
+      </w:r>
+      <w:r>
+        <w:rPr>
+          <w:rFonts w:hint="eastAsia"/>
+          <w:sz w:val="28"/>
+          <w:szCs w:val="28"/>
+        </w:rPr>
+        <w:t>垂直知识图谱工具种类少，成熟的应用仅限于某些领域，在一些具有较大应用需求的领域未获重视，前景广阔</w:t>
+      </w:r>
+      <w:r>
+        <w:rPr>
+          <w:rFonts w:hint="eastAsia"/>
+          <w:sz w:val="28"/>
+          <w:szCs w:val="28"/>
+        </w:rPr>
+        <w:t>[</w:t>
+      </w:r>
+      <w:r>
+        <w:rPr>
+          <w:sz w:val="28"/>
+          <w:szCs w:val="28"/>
+        </w:rPr>
+        <w:t>4]</w:t>
+      </w:r>
+      <w:r>
+        <w:rPr>
+          <w:rFonts w:hint="eastAsia"/>
+          <w:sz w:val="28"/>
+          <w:szCs w:val="28"/>
+        </w:rPr>
+        <w:t>。</w:t>
       </w:r>
     </w:p>
     <w:p>
       <w:pPr>
+        <w:ind w:firstLine="720"/>
         <w:rPr>
           <w:sz w:val="28"/>
           <w:szCs w:val="28"/>
@@ -216,24 +1012,120 @@
       </w:pPr>
       <w:r>
         <w:rPr>
-          <w:sz w:val="28"/>
-          <w:szCs w:val="28"/>
-        </w:rPr>
-        <w:t xml:space="preserve">2 </w:t>
-      </w:r>
-      <w:r>
-        <w:rPr>
-          <w:rFonts w:hint="eastAsia"/>
-          <w:sz w:val="28"/>
-          <w:szCs w:val="28"/>
-        </w:rPr>
-        <w:t>相关工作</w:t>
+          <w:rFonts w:hint="eastAsia"/>
+          <w:sz w:val="28"/>
+          <w:szCs w:val="28"/>
+        </w:rPr>
+        <w:t>综上所述</w:t>
+      </w:r>
+      <w:r>
+        <w:rPr>
+          <w:rFonts w:hint="eastAsia"/>
+          <w:sz w:val="28"/>
+          <w:szCs w:val="28"/>
+        </w:rPr>
+        <w:t>，本文的目的是构建</w:t>
+      </w:r>
+      <w:r>
+        <w:rPr>
+          <w:rFonts w:hint="eastAsia"/>
+          <w:sz w:val="28"/>
+          <w:szCs w:val="28"/>
+        </w:rPr>
+        <w:t>一个</w:t>
+      </w:r>
+      <w:r>
+        <w:rPr>
+          <w:rFonts w:hint="eastAsia"/>
+          <w:sz w:val="28"/>
+          <w:szCs w:val="28"/>
+        </w:rPr>
+        <w:t>面向学习者</w:t>
+      </w:r>
+      <w:r>
+        <w:rPr>
+          <w:rFonts w:hint="eastAsia"/>
+          <w:sz w:val="28"/>
+          <w:szCs w:val="28"/>
+        </w:rPr>
+        <w:t>尤其是本科生</w:t>
+      </w:r>
+      <w:r>
+        <w:rPr>
+          <w:rFonts w:hint="eastAsia"/>
+          <w:sz w:val="28"/>
+          <w:szCs w:val="28"/>
+        </w:rPr>
+        <w:t>的</w:t>
+      </w:r>
+      <w:r>
+        <w:rPr>
+          <w:rFonts w:hint="eastAsia"/>
+          <w:sz w:val="28"/>
+          <w:szCs w:val="28"/>
+        </w:rPr>
+        <w:t>人工智能领域的</w:t>
+      </w:r>
+      <w:r>
+        <w:rPr>
+          <w:rFonts w:hint="eastAsia"/>
+          <w:sz w:val="28"/>
+          <w:szCs w:val="28"/>
+        </w:rPr>
+        <w:t>垂直</w:t>
+      </w:r>
+      <w:r>
+        <w:rPr>
+          <w:rFonts w:hint="eastAsia"/>
+          <w:sz w:val="28"/>
+          <w:szCs w:val="28"/>
+        </w:rPr>
+        <w:t>知识图谱</w:t>
+      </w:r>
+      <w:r>
+        <w:rPr>
+          <w:rFonts w:hint="eastAsia"/>
+          <w:sz w:val="28"/>
+          <w:szCs w:val="28"/>
+        </w:rPr>
+        <w:t>。</w:t>
+      </w:r>
+      <w:r>
+        <w:rPr>
+          <w:rFonts w:hint="eastAsia"/>
+          <w:sz w:val="28"/>
+          <w:szCs w:val="28"/>
+        </w:rPr>
+        <w:t>人工智能领域繁多，我们选取</w:t>
+      </w:r>
+      <w:r>
+        <w:rPr>
+          <w:rFonts w:hint="eastAsia"/>
+          <w:sz w:val="28"/>
+          <w:szCs w:val="28"/>
+        </w:rPr>
+        <w:t>机器学习、自然语言处理与机器视觉</w:t>
+      </w:r>
+      <w:r>
+        <w:rPr>
+          <w:rFonts w:hint="eastAsia"/>
+          <w:sz w:val="28"/>
+          <w:szCs w:val="28"/>
+        </w:rPr>
+        <w:t>等三个领域作为代表</w:t>
+      </w:r>
+      <w:r>
+        <w:rPr>
+          <w:rFonts w:hint="eastAsia"/>
+          <w:sz w:val="28"/>
+          <w:szCs w:val="28"/>
+        </w:rPr>
+        <w:t>。</w:t>
       </w:r>
     </w:p>
     <w:p>
       <w:pPr>
         <w:rPr>
-          <w:rFonts w:hint="eastAsia"/>
           <w:sz w:val="28"/>
           <w:szCs w:val="28"/>
         </w:rPr>
@@ -243,37 +1135,737 @@
           <w:sz w:val="28"/>
           <w:szCs w:val="28"/>
         </w:rPr>
-        <w:t xml:space="preserve">3 </w:t>
-      </w:r>
-      <w:proofErr w:type="spellStart"/>
-      <w:r>
-        <w:rPr>
-          <w:rFonts w:hint="eastAsia"/>
-          <w:sz w:val="28"/>
-          <w:szCs w:val="28"/>
-        </w:rPr>
-        <w:t>Jiagu</w:t>
-      </w:r>
-      <w:proofErr w:type="spellEnd"/>
-      <w:r>
-        <w:rPr>
-          <w:rFonts w:hint="eastAsia"/>
-          <w:sz w:val="28"/>
-          <w:szCs w:val="28"/>
-        </w:rPr>
-        <w:t>模型</w:t>
+        <w:t xml:space="preserve">1 </w:t>
+      </w:r>
+      <w:r>
+        <w:rPr>
+          <w:rFonts w:hint="eastAsia"/>
+          <w:sz w:val="28"/>
+          <w:szCs w:val="28"/>
+        </w:rPr>
+        <w:t>相关工作</w:t>
       </w:r>
     </w:p>
     <w:p>
       <w:pPr>
-        <w:rPr>
-          <w:rFonts w:hint="eastAsia"/>
+        <w:ind w:firstLine="720"/>
+        <w:rPr>
           <w:sz w:val="28"/>
           <w:szCs w:val="28"/>
         </w:rPr>
       </w:pPr>
       <w:r>
         <w:rPr>
+          <w:rFonts w:hint="eastAsia"/>
+          <w:sz w:val="28"/>
+          <w:szCs w:val="28"/>
+        </w:rPr>
+        <w:t>知识图谱的构建</w:t>
+      </w:r>
+      <w:r>
+        <w:rPr>
+          <w:rFonts w:hint="eastAsia"/>
+          <w:sz w:val="28"/>
+          <w:szCs w:val="28"/>
+        </w:rPr>
+        <w:t>技术</w:t>
+      </w:r>
+      <w:r>
+        <w:rPr>
+          <w:rFonts w:hint="eastAsia"/>
+          <w:sz w:val="28"/>
+          <w:szCs w:val="28"/>
+        </w:rPr>
+        <w:t>仍在持续发展中，</w:t>
+      </w:r>
+      <w:r>
+        <w:rPr>
+          <w:rFonts w:hint="eastAsia"/>
+          <w:sz w:val="28"/>
+          <w:szCs w:val="28"/>
+        </w:rPr>
+        <w:t>目前存在</w:t>
+      </w:r>
+      <w:r>
+        <w:rPr>
+          <w:rFonts w:hint="eastAsia"/>
+          <w:sz w:val="28"/>
+          <w:szCs w:val="28"/>
+        </w:rPr>
+        <w:t>多种流派</w:t>
+      </w:r>
+      <w:r>
+        <w:rPr>
+          <w:rFonts w:hint="eastAsia"/>
+          <w:sz w:val="28"/>
+          <w:szCs w:val="28"/>
+        </w:rPr>
+        <w:t>，</w:t>
+      </w:r>
+      <w:r>
+        <w:rPr>
+          <w:rFonts w:hint="eastAsia"/>
+          <w:sz w:val="28"/>
+          <w:szCs w:val="28"/>
+        </w:rPr>
+        <w:t>每一种技术手段</w:t>
+      </w:r>
+      <w:r>
+        <w:rPr>
+          <w:rFonts w:hint="eastAsia"/>
+          <w:sz w:val="28"/>
+          <w:szCs w:val="28"/>
+        </w:rPr>
+        <w:t>途径各异</w:t>
+      </w:r>
+      <w:r>
+        <w:rPr>
+          <w:rFonts w:hint="eastAsia"/>
+          <w:sz w:val="28"/>
+          <w:szCs w:val="28"/>
+        </w:rPr>
+        <w:t>、效果</w:t>
+      </w:r>
+      <w:r>
+        <w:rPr>
+          <w:rFonts w:hint="eastAsia"/>
+          <w:sz w:val="28"/>
+          <w:szCs w:val="28"/>
+        </w:rPr>
+        <w:t>良莠不一</w:t>
+      </w:r>
+      <w:r>
+        <w:rPr>
+          <w:rFonts w:hint="eastAsia"/>
+          <w:sz w:val="28"/>
+          <w:szCs w:val="28"/>
+        </w:rPr>
+        <w:t>。</w:t>
+      </w:r>
+      <w:r>
+        <w:rPr>
+          <w:rFonts w:hint="eastAsia"/>
+          <w:sz w:val="28"/>
+          <w:szCs w:val="28"/>
+        </w:rPr>
+        <w:t>随着</w:t>
+      </w:r>
+      <w:r>
+        <w:rPr>
+          <w:rFonts w:hint="eastAsia"/>
+          <w:sz w:val="28"/>
+          <w:szCs w:val="28"/>
+        </w:rPr>
+        <w:t>相关技术的不断演变与发展，</w:t>
+      </w:r>
+      <w:r>
+        <w:rPr>
+          <w:rFonts w:hint="eastAsia"/>
+          <w:sz w:val="28"/>
+          <w:szCs w:val="28"/>
+        </w:rPr>
+        <w:t>新的知</w:t>
+      </w:r>
+      <w:r>
+        <w:rPr>
+          <w:rFonts w:hint="eastAsia"/>
+          <w:sz w:val="28"/>
+          <w:szCs w:val="28"/>
+        </w:rPr>
+        <w:lastRenderedPageBreak/>
+        <w:t>识图谱构建方法被不断推出</w:t>
+      </w:r>
+      <w:r>
+        <w:rPr>
+          <w:rFonts w:hint="eastAsia"/>
+          <w:sz w:val="28"/>
+          <w:szCs w:val="28"/>
+        </w:rPr>
+        <w:t>，</w:t>
+      </w:r>
+      <w:r>
+        <w:rPr>
+          <w:rFonts w:hint="eastAsia"/>
+          <w:sz w:val="28"/>
+          <w:szCs w:val="28"/>
+        </w:rPr>
+        <w:t>有些研究也在尝试</w:t>
+      </w:r>
+      <w:r>
+        <w:rPr>
+          <w:rFonts w:hint="eastAsia"/>
+          <w:sz w:val="28"/>
+          <w:szCs w:val="28"/>
+        </w:rPr>
+        <w:t>使用</w:t>
+      </w:r>
+      <w:r>
+        <w:rPr>
+          <w:rFonts w:hint="eastAsia"/>
+          <w:sz w:val="28"/>
+          <w:szCs w:val="28"/>
+        </w:rPr>
+        <w:t>经典</w:t>
+      </w:r>
+      <w:r>
+        <w:rPr>
+          <w:rFonts w:hint="eastAsia"/>
+          <w:sz w:val="28"/>
+          <w:szCs w:val="28"/>
+        </w:rPr>
+        <w:t>的方法</w:t>
+      </w:r>
+      <w:r>
+        <w:rPr>
+          <w:rFonts w:hint="eastAsia"/>
+          <w:sz w:val="28"/>
+          <w:szCs w:val="28"/>
+        </w:rPr>
+        <w:t>在新的应用领域</w:t>
+      </w:r>
+      <w:r>
+        <w:rPr>
+          <w:rFonts w:hint="eastAsia"/>
+          <w:sz w:val="28"/>
+          <w:szCs w:val="28"/>
+        </w:rPr>
+        <w:t>构建</w:t>
+      </w:r>
+      <w:r>
+        <w:rPr>
+          <w:rFonts w:hint="eastAsia"/>
+          <w:sz w:val="28"/>
+          <w:szCs w:val="28"/>
+        </w:rPr>
+        <w:t>相应的垂直知识图谱</w:t>
+      </w:r>
+      <w:r>
+        <w:rPr>
+          <w:rFonts w:hint="eastAsia"/>
+          <w:sz w:val="28"/>
+          <w:szCs w:val="28"/>
+        </w:rPr>
+        <w:t>。</w:t>
+      </w:r>
+      <w:r>
+        <w:rPr>
+          <w:rFonts w:hint="eastAsia"/>
+          <w:sz w:val="28"/>
+          <w:szCs w:val="28"/>
+        </w:rPr>
+        <w:t>金婧</w:t>
+      </w:r>
+      <w:r>
+        <w:rPr>
+          <w:rFonts w:hint="eastAsia"/>
+          <w:sz w:val="28"/>
+          <w:szCs w:val="28"/>
+        </w:rPr>
+        <w:t>等</w:t>
+      </w:r>
+      <w:r>
+        <w:rPr>
+          <w:rFonts w:hint="eastAsia"/>
+          <w:sz w:val="28"/>
+          <w:szCs w:val="28"/>
+        </w:rPr>
+        <w:t>[</w:t>
+      </w:r>
+      <w:r>
+        <w:rPr>
+          <w:sz w:val="28"/>
+          <w:szCs w:val="28"/>
+        </w:rPr>
+        <w:t>6]</w:t>
+      </w:r>
+      <w:r>
+        <w:rPr>
+          <w:rFonts w:hint="eastAsia"/>
+          <w:sz w:val="28"/>
+          <w:szCs w:val="28"/>
+        </w:rPr>
+        <w:t>侧重</w:t>
+      </w:r>
+      <w:r>
+        <w:rPr>
+          <w:rFonts w:hint="eastAsia"/>
+          <w:sz w:val="28"/>
+          <w:szCs w:val="28"/>
+        </w:rPr>
+        <w:t>于</w:t>
+      </w:r>
+      <w:r>
+        <w:rPr>
+          <w:rFonts w:hint="eastAsia"/>
+          <w:sz w:val="28"/>
+          <w:szCs w:val="28"/>
+        </w:rPr>
+        <w:t>知识图谱</w:t>
+      </w:r>
+      <w:r>
+        <w:rPr>
+          <w:rFonts w:hint="eastAsia"/>
+          <w:sz w:val="28"/>
+          <w:szCs w:val="28"/>
+        </w:rPr>
+        <w:t>表示学习方法，</w:t>
+      </w:r>
+      <w:r>
+        <w:rPr>
+          <w:rFonts w:hint="eastAsia"/>
+          <w:sz w:val="28"/>
+          <w:szCs w:val="28"/>
+        </w:rPr>
+        <w:t>在</w:t>
+      </w:r>
+      <w:r>
+        <w:rPr>
+          <w:sz w:val="28"/>
+          <w:szCs w:val="28"/>
+        </w:rPr>
+        <w:t>TransE[</w:t>
+      </w:r>
+      <w:r>
+        <w:rPr>
+          <w:sz w:val="28"/>
+          <w:szCs w:val="28"/>
+        </w:rPr>
+        <w:t>5</w:t>
+      </w:r>
+      <w:r>
+        <w:rPr>
+          <w:sz w:val="28"/>
+          <w:szCs w:val="28"/>
+        </w:rPr>
+        <w:t>]</w:t>
+      </w:r>
+      <w:r>
+        <w:rPr>
+          <w:rFonts w:hint="eastAsia"/>
+          <w:sz w:val="28"/>
+          <w:szCs w:val="28"/>
+        </w:rPr>
+        <w:t>模型的</w:t>
+      </w:r>
+      <w:r>
+        <w:rPr>
+          <w:rFonts w:hint="eastAsia"/>
+          <w:sz w:val="28"/>
+          <w:szCs w:val="28"/>
+        </w:rPr>
+        <w:t>基础上提出了</w:t>
+      </w:r>
+      <w:r>
+        <w:rPr>
+          <w:rFonts w:hint="eastAsia"/>
+          <w:sz w:val="28"/>
+          <w:szCs w:val="28"/>
+        </w:rPr>
+        <w:t>一种融合实体类别信息的知识表示学习模型（</w:t>
+      </w:r>
+      <w:r>
+        <w:rPr>
+          <w:rFonts w:hint="eastAsia"/>
+          <w:sz w:val="28"/>
+          <w:szCs w:val="28"/>
+        </w:rPr>
+        <w:t>TEKRL</w:t>
+      </w:r>
+      <w:r>
+        <w:rPr>
+          <w:rFonts w:hint="eastAsia"/>
+          <w:sz w:val="28"/>
+          <w:szCs w:val="28"/>
+        </w:rPr>
+        <w:t>）</w:t>
+      </w:r>
+      <w:r>
+        <w:rPr>
+          <w:rFonts w:hint="eastAsia"/>
+          <w:sz w:val="28"/>
+          <w:szCs w:val="28"/>
+        </w:rPr>
+        <w:t>；</w:t>
+      </w:r>
+      <w:r>
+        <w:rPr>
+          <w:rFonts w:hint="eastAsia"/>
+          <w:sz w:val="28"/>
+          <w:szCs w:val="28"/>
+        </w:rPr>
+        <w:t>杨玉基</w:t>
+      </w:r>
+      <w:r>
+        <w:rPr>
+          <w:rFonts w:hint="eastAsia"/>
+          <w:sz w:val="28"/>
+          <w:szCs w:val="28"/>
+        </w:rPr>
+        <w:t>等</w:t>
+      </w:r>
+      <w:r>
+        <w:rPr>
+          <w:rFonts w:hint="eastAsia"/>
+          <w:sz w:val="28"/>
+          <w:szCs w:val="28"/>
+        </w:rPr>
+        <w:t>[</w:t>
+      </w:r>
+      <w:r>
+        <w:rPr>
+          <w:sz w:val="28"/>
+          <w:szCs w:val="28"/>
+        </w:rPr>
+        <w:t>7]</w:t>
+      </w:r>
+      <w:r>
+        <w:rPr>
+          <w:rFonts w:hint="eastAsia"/>
+          <w:sz w:val="28"/>
+          <w:szCs w:val="28"/>
+        </w:rPr>
+        <w:t>在对领域知识图谱的系统研究上</w:t>
+      </w:r>
+      <w:r>
+        <w:rPr>
+          <w:rFonts w:hint="eastAsia"/>
+          <w:sz w:val="28"/>
+          <w:szCs w:val="28"/>
+        </w:rPr>
+        <w:t>，</w:t>
+      </w:r>
+      <w:r>
+        <w:rPr>
+          <w:rFonts w:hint="eastAsia"/>
+          <w:sz w:val="28"/>
+          <w:szCs w:val="28"/>
+        </w:rPr>
+        <w:t>提出了</w:t>
+      </w:r>
+      <w:r>
+        <w:rPr>
+          <w:rFonts w:hint="eastAsia"/>
+          <w:sz w:val="28"/>
+          <w:szCs w:val="28"/>
+        </w:rPr>
+        <w:t>一种</w:t>
+      </w:r>
+      <w:r>
+        <w:rPr>
+          <w:rFonts w:hint="eastAsia"/>
+          <w:sz w:val="28"/>
+          <w:szCs w:val="28"/>
+        </w:rPr>
+        <w:t>构建</w:t>
+      </w:r>
+      <w:r>
+        <w:rPr>
+          <w:rFonts w:hint="eastAsia"/>
+          <w:sz w:val="28"/>
+          <w:szCs w:val="28"/>
+        </w:rPr>
+        <w:t>领域知识图谱的</w:t>
+      </w:r>
+      <w:r>
+        <w:rPr>
+          <w:rFonts w:hint="eastAsia"/>
+          <w:sz w:val="28"/>
+          <w:szCs w:val="28"/>
+        </w:rPr>
+        <w:t>“四步法”</w:t>
+      </w:r>
+      <w:r>
+        <w:rPr>
+          <w:rFonts w:hint="eastAsia"/>
+          <w:sz w:val="28"/>
+          <w:szCs w:val="28"/>
+        </w:rPr>
+        <w:t>；</w:t>
+      </w:r>
+      <w:r>
+        <w:rPr>
+          <w:rFonts w:hint="eastAsia"/>
+          <w:sz w:val="28"/>
+          <w:szCs w:val="28"/>
+        </w:rPr>
+        <w:t>孙昊天</w:t>
+      </w:r>
+      <w:r>
+        <w:rPr>
+          <w:rFonts w:hint="eastAsia"/>
+          <w:sz w:val="28"/>
+          <w:szCs w:val="28"/>
+        </w:rPr>
+        <w:t>等</w:t>
+      </w:r>
+      <w:r>
+        <w:rPr>
+          <w:rFonts w:hint="eastAsia"/>
+          <w:sz w:val="28"/>
+          <w:szCs w:val="28"/>
+        </w:rPr>
+        <w:t>[</w:t>
+      </w:r>
+      <w:r>
+        <w:rPr>
+          <w:sz w:val="28"/>
+          <w:szCs w:val="28"/>
+        </w:rPr>
+        <w:t>8]</w:t>
+      </w:r>
+      <w:r>
+        <w:rPr>
+          <w:rFonts w:hint="eastAsia"/>
+          <w:sz w:val="28"/>
+          <w:szCs w:val="28"/>
+        </w:rPr>
+        <w:t>实现</w:t>
+      </w:r>
+      <w:r>
+        <w:rPr>
+          <w:rFonts w:hint="eastAsia"/>
+          <w:sz w:val="28"/>
+          <w:szCs w:val="28"/>
+        </w:rPr>
+        <w:t>一种</w:t>
+      </w:r>
+      <w:r>
+        <w:rPr>
+          <w:rFonts w:hint="eastAsia"/>
+          <w:sz w:val="28"/>
+          <w:szCs w:val="28"/>
+        </w:rPr>
+        <w:t>基于</w:t>
+      </w:r>
+      <w:r>
+        <w:rPr>
+          <w:rFonts w:hint="eastAsia"/>
+          <w:sz w:val="28"/>
+          <w:szCs w:val="28"/>
+        </w:rPr>
+        <w:t>带权三元组</w:t>
+      </w:r>
+      <w:r>
+        <w:rPr>
+          <w:rFonts w:hint="eastAsia"/>
+          <w:sz w:val="28"/>
+          <w:szCs w:val="28"/>
+        </w:rPr>
+        <w:t>构建时政类知识图谱的方法；</w:t>
+      </w:r>
+      <w:r>
+        <w:rPr>
+          <w:rFonts w:hint="eastAsia"/>
+          <w:sz w:val="28"/>
+          <w:szCs w:val="28"/>
+        </w:rPr>
+        <w:t>董永强</w:t>
+      </w:r>
+      <w:r>
+        <w:rPr>
+          <w:rFonts w:hint="eastAsia"/>
+          <w:sz w:val="28"/>
+          <w:szCs w:val="28"/>
+        </w:rPr>
+        <w:t>等</w:t>
+      </w:r>
+      <w:r>
+        <w:rPr>
+          <w:rFonts w:hint="eastAsia"/>
+          <w:sz w:val="28"/>
+          <w:szCs w:val="28"/>
+        </w:rPr>
+        <w:t>[</w:t>
+      </w:r>
+      <w:r>
+        <w:rPr>
+          <w:sz w:val="28"/>
+          <w:szCs w:val="28"/>
+        </w:rPr>
+        <w:t>9]</w:t>
+      </w:r>
+      <w:r>
+        <w:rPr>
+          <w:rFonts w:hint="eastAsia"/>
+          <w:sz w:val="28"/>
+          <w:szCs w:val="28"/>
+        </w:rPr>
+        <w:t>提出了一种</w:t>
+      </w:r>
+      <w:r>
+        <w:rPr>
+          <w:rFonts w:hint="eastAsia"/>
+          <w:sz w:val="28"/>
+          <w:szCs w:val="28"/>
+        </w:rPr>
+        <w:t>基于</w:t>
+      </w:r>
+      <w:r>
+        <w:rPr>
+          <w:rFonts w:hint="eastAsia"/>
+          <w:sz w:val="28"/>
+          <w:szCs w:val="28"/>
+        </w:rPr>
+        <w:t>YANG</w:t>
+      </w:r>
+      <w:r>
+        <w:rPr>
+          <w:sz w:val="28"/>
+          <w:szCs w:val="28"/>
+        </w:rPr>
+        <w:t>[10]</w:t>
+      </w:r>
+      <w:r>
+        <w:rPr>
+          <w:rFonts w:hint="eastAsia"/>
+          <w:sz w:val="28"/>
+          <w:szCs w:val="28"/>
+        </w:rPr>
+        <w:t>模型由</w:t>
+      </w:r>
+      <w:r>
+        <w:rPr>
+          <w:rFonts w:hint="eastAsia"/>
+          <w:sz w:val="28"/>
+          <w:szCs w:val="28"/>
+        </w:rPr>
+        <w:t>数据模型驱动的网络领域知识图谱构建方法</w:t>
+      </w:r>
+      <w:r>
+        <w:rPr>
+          <w:rFonts w:hint="eastAsia"/>
+          <w:sz w:val="28"/>
+          <w:szCs w:val="28"/>
+        </w:rPr>
+        <w:t>。</w:t>
+      </w:r>
+      <w:r>
+        <w:rPr>
+          <w:rFonts w:hint="eastAsia"/>
+          <w:sz w:val="28"/>
+          <w:szCs w:val="28"/>
+        </w:rPr>
+        <w:t>而在通过经典方法构建垂直知识图谱上，</w:t>
+      </w:r>
+      <w:r>
+        <w:rPr>
+          <w:rFonts w:hint="eastAsia"/>
+          <w:sz w:val="28"/>
+          <w:szCs w:val="28"/>
+        </w:rPr>
+        <w:t>熊晶等</w:t>
+      </w:r>
+      <w:r>
+        <w:rPr>
+          <w:rFonts w:hint="eastAsia"/>
+          <w:sz w:val="28"/>
+          <w:szCs w:val="28"/>
+        </w:rPr>
+        <w:t>[</w:t>
+      </w:r>
+      <w:r>
+        <w:rPr>
+          <w:sz w:val="28"/>
+          <w:szCs w:val="28"/>
+        </w:rPr>
+        <w:t>11]</w:t>
+      </w:r>
+    </w:p>
+    <w:p>
+      <w:pPr>
+        <w:rPr>
+          <w:sz w:val="28"/>
+          <w:szCs w:val="28"/>
+        </w:rPr>
+      </w:pPr>
+      <w:r>
+        <w:rPr>
+          <w:sz w:val="28"/>
+          <w:szCs w:val="28"/>
+        </w:rPr>
+        <w:t>2</w:t>
+      </w:r>
+      <w:r>
+        <w:rPr>
+          <w:sz w:val="28"/>
+          <w:szCs w:val="28"/>
+        </w:rPr>
+        <w:t xml:space="preserve"> </w:t>
+      </w:r>
+      <w:r>
+        <w:rPr>
+          <w:rFonts w:hint="eastAsia"/>
+          <w:sz w:val="28"/>
+          <w:szCs w:val="28"/>
+        </w:rPr>
+        <w:t>数据来源</w:t>
+      </w:r>
+    </w:p>
+    <w:p>
+      <w:pPr>
+        <w:ind w:left="720"/>
+        <w:rPr>
+          <w:sz w:val="28"/>
+          <w:szCs w:val="28"/>
+        </w:rPr>
+      </w:pPr>
+    </w:p>
+    <w:p>
+      <w:pPr>
+        <w:rPr>
+          <w:sz w:val="28"/>
+          <w:szCs w:val="28"/>
+        </w:rPr>
+      </w:pPr>
+      <w:r>
+        <w:rPr>
+          <w:sz w:val="28"/>
+          <w:szCs w:val="28"/>
+        </w:rPr>
+        <w:t xml:space="preserve">3 </w:t>
+      </w:r>
+      <w:r>
+        <w:rPr>
+          <w:rFonts w:hint="eastAsia"/>
+          <w:sz w:val="28"/>
+          <w:szCs w:val="28"/>
+        </w:rPr>
+        <w:t>Spark</w:t>
+      </w:r>
+      <w:r>
+        <w:rPr>
+          <w:rFonts w:hint="eastAsia"/>
+          <w:sz w:val="28"/>
+          <w:szCs w:val="28"/>
+        </w:rPr>
+        <w:t>与</w:t>
+      </w:r>
+      <w:r>
+        <w:rPr>
+          <w:rFonts w:hint="eastAsia"/>
+          <w:sz w:val="28"/>
+          <w:szCs w:val="28"/>
+        </w:rPr>
+        <w:t>Jiagu</w:t>
+      </w:r>
+      <w:r>
+        <w:rPr>
+          <w:rFonts w:hint="eastAsia"/>
+          <w:sz w:val="28"/>
+          <w:szCs w:val="28"/>
+        </w:rPr>
+        <w:t>模型</w:t>
+      </w:r>
+    </w:p>
+    <w:p>
+      <w:pPr>
+        <w:rPr>
+          <w:sz w:val="28"/>
+          <w:szCs w:val="28"/>
+        </w:rPr>
+      </w:pPr>
+      <w:r>
+        <w:rPr>
           <w:sz w:val="28"/>
           <w:szCs w:val="28"/>
         </w:rPr>
@@ -293,6 +1885,29 @@
           <w:szCs w:val="28"/>
         </w:rPr>
         <w:t>结果与分析</w:t>
+      </w:r>
+    </w:p>
+    <w:p>
+      <w:pPr>
+        <w:rPr>
+          <w:sz w:val="28"/>
+          <w:szCs w:val="28"/>
+        </w:rPr>
+      </w:pPr>
+      <w:r>
+        <w:rPr>
+          <w:sz w:val="28"/>
+          <w:szCs w:val="28"/>
+        </w:rPr>
+        <w:t xml:space="preserve">5 </w:t>
+      </w:r>
+      <w:r>
+        <w:rPr>
+          <w:rFonts w:hint="eastAsia"/>
+          <w:sz w:val="28"/>
+          <w:szCs w:val="28"/>
+        </w:rPr>
+        <w:t>结束语</w:t>
       </w:r>
     </w:p>
     <w:sectPr>
@@ -303,6 +1918,127 @@
     </w:sectPr>
   </w:body>
 </w:document>
+</file>
+
+<file path=word/numbering.xml><?xml version="1.0" encoding="utf-8"?>
+<w:numbering xmlns:wpc="http://schemas.microsoft.com/office/word/2010/wordprocessingCanvas" xmlns:cx="http://schemas.microsoft.com/office/drawing/2014/chartex" xmlns:cx1="http://schemas.microsoft.com/office/drawing/2015/9/8/chartex" xmlns:cx2="http://schemas.microsoft.com/office/drawing/2015/10/21/chartex" xmlns:cx3="http://schemas.microsoft.com/office/drawing/2016/5/9/chartex" xmlns:cx4="http://schemas.microsoft.com/office/drawing/2016/5/10/chartex" xmlns:cx5="http://schemas.microsoft.com/office/drawing/2016/5/11/chartex" xmlns:cx6="http://schemas.microsoft.com/office/drawing/2016/5/12/chartex" xmlns:cx7="http://schemas.microsoft.com/office/drawing/2016/5/13/chartex" xmlns:cx8="http://schemas.microsoft.com/office/drawing/2016/5/14/chartex" xmlns:mc="http://schemas.openxmlformats.org/markup-compatibility/2006" xmlns:aink="http://schemas.microsoft.com/office/drawing/2016/ink" xmlns:am3d="http://schemas.microsoft.com/office/drawing/2017/model3d" xmlns:o="urn:schemas-microsoft-com:office:office" xmlns:r="http://schemas.openxmlformats.org/officeDocument/2006/relationships" xmlns:m="http://schemas.openxmlformats.org/officeDocument/2006/math" xmlns:v="urn:schemas-microsoft-com:vml" xmlns:wp14="http://schemas.microsoft.com/office/word/2010/wordprocessingDrawing" xmlns:wp="http://schemas.openxmlformats.org/drawingml/2006/wordprocessingDrawing" xmlns:w10="urn:schemas-microsoft-com:office:word" xmlns:w="http://schemas.openxmlformats.org/wordprocessingml/2006/main" xmlns:w14="http://schemas.microsoft.com/office/word/2010/wordml" xmlns:w15="http://schemas.microsoft.com/office/word/2012/wordml" xmlns:w16cid="http://schemas.microsoft.com/office/word/2016/wordml/cid" xmlns:w16se="http://schemas.microsoft.com/office/word/2015/wordml/symex" xmlns:wpg="http://schemas.microsoft.com/office/word/2010/wordprocessingGroup" xmlns:wpi="http://schemas.microsoft.com/office/word/2010/wordprocessingInk" xmlns:wne="http://schemas.microsoft.com/office/word/2006/wordml" xmlns:wps="http://schemas.microsoft.com/office/word/2010/wordprocessingShape" mc:Ignorable="w14 w15 w16se w16cid wp14">
+  <w:abstractNum w:abstractNumId="0" w15:restartNumberingAfterBreak="0">
+    <w:nsid w:val="13FD145E"/>
+    <w:multiLevelType w:val="multilevel"/>
+    <w:tmpl w:val="79A63114"/>
+    <w:lvl w:ilvl="0">
+      <w:start w:val="1"/>
+      <w:numFmt w:val="decimal"/>
+      <w:lvlText w:val="%1"/>
+      <w:lvlJc w:val="left"/>
+      <w:pPr>
+        <w:ind w:left="420" w:hanging="420"/>
+      </w:pPr>
+      <w:rPr>
+        <w:rFonts w:hint="default"/>
+      </w:rPr>
+    </w:lvl>
+    <w:lvl w:ilvl="1">
+      <w:start w:val="1"/>
+      <w:numFmt w:val="decimal"/>
+      <w:lvlText w:val="%1.%2"/>
+      <w:lvlJc w:val="left"/>
+      <w:pPr>
+        <w:ind w:left="1140" w:hanging="420"/>
+      </w:pPr>
+      <w:rPr>
+        <w:rFonts w:hint="default"/>
+      </w:rPr>
+    </w:lvl>
+    <w:lvl w:ilvl="2">
+      <w:start w:val="1"/>
+      <w:numFmt w:val="decimal"/>
+      <w:lvlText w:val="%1.%2.%3"/>
+      <w:lvlJc w:val="left"/>
+      <w:pPr>
+        <w:ind w:left="2160" w:hanging="720"/>
+      </w:pPr>
+      <w:rPr>
+        <w:rFonts w:hint="default"/>
+      </w:rPr>
+    </w:lvl>
+    <w:lvl w:ilvl="3">
+      <w:start w:val="1"/>
+      <w:numFmt w:val="decimal"/>
+      <w:lvlText w:val="%1.%2.%3.%4"/>
+      <w:lvlJc w:val="left"/>
+      <w:pPr>
+        <w:ind w:left="3240" w:hanging="1080"/>
+      </w:pPr>
+      <w:rPr>
+        <w:rFonts w:hint="default"/>
+      </w:rPr>
+    </w:lvl>
+    <w:lvl w:ilvl="4">
+      <w:start w:val="1"/>
+      <w:numFmt w:val="decimal"/>
+      <w:lvlText w:val="%1.%2.%3.%4.%5"/>
+      <w:lvlJc w:val="left"/>
+      <w:pPr>
+        <w:ind w:left="3960" w:hanging="1080"/>
+      </w:pPr>
+      <w:rPr>
+        <w:rFonts w:hint="default"/>
+      </w:rPr>
+    </w:lvl>
+    <w:lvl w:ilvl="5">
+      <w:start w:val="1"/>
+      <w:numFmt w:val="decimal"/>
+      <w:lvlText w:val="%1.%2.%3.%4.%5.%6"/>
+      <w:lvlJc w:val="left"/>
+      <w:pPr>
+        <w:ind w:left="5040" w:hanging="1440"/>
+      </w:pPr>
+      <w:rPr>
+        <w:rFonts w:hint="default"/>
+      </w:rPr>
+    </w:lvl>
+    <w:lvl w:ilvl="6">
+      <w:start w:val="1"/>
+      <w:numFmt w:val="decimal"/>
+      <w:lvlText w:val="%1.%2.%3.%4.%5.%6.%7"/>
+      <w:lvlJc w:val="left"/>
+      <w:pPr>
+        <w:ind w:left="5760" w:hanging="1440"/>
+      </w:pPr>
+      <w:rPr>
+        <w:rFonts w:hint="default"/>
+      </w:rPr>
+    </w:lvl>
+    <w:lvl w:ilvl="7">
+      <w:start w:val="1"/>
+      <w:numFmt w:val="decimal"/>
+      <w:lvlText w:val="%1.%2.%3.%4.%5.%6.%7.%8"/>
+      <w:lvlJc w:val="left"/>
+      <w:pPr>
+        <w:ind w:left="6840" w:hanging="1800"/>
+      </w:pPr>
+      <w:rPr>
+        <w:rFonts w:hint="default"/>
+      </w:rPr>
+    </w:lvl>
+    <w:lvl w:ilvl="8">
+      <w:start w:val="1"/>
+      <w:numFmt w:val="decimal"/>
+      <w:lvlText w:val="%1.%2.%3.%4.%5.%6.%7.%8.%9"/>
+      <w:lvlJc w:val="left"/>
+      <w:pPr>
+        <w:ind w:left="7920" w:hanging="2160"/>
+      </w:pPr>
+      <w:rPr>
+        <w:rFonts w:hint="default"/>
+      </w:rPr>
+    </w:lvl>
+  </w:abstractNum>
+  <w:num w:numId="1">
+    <w:abstractNumId w:val="0"/>
+  </w:num>
+</w:numbering>
 </file>
 
 <file path=word/styles.xml><?xml version="1.0" encoding="utf-8"?>
@@ -428,6 +2164,7 @@
     <w:lsdException w:name="HTML Sample" w:semiHidden="1" w:unhideWhenUsed="1"/>
     <w:lsdException w:name="HTML Typewriter" w:semiHidden="1" w:unhideWhenUsed="1"/>
     <w:lsdException w:name="HTML Variable" w:semiHidden="1" w:unhideWhenUsed="1"/>
+    <w:lsdException w:name="Normal Table" w:semiHidden="1" w:unhideWhenUsed="1"/>
     <w:lsdException w:name="annotation subject" w:semiHidden="1" w:unhideWhenUsed="1"/>
     <w:lsdException w:name="No List" w:semiHidden="1" w:unhideWhenUsed="1"/>
     <w:lsdException w:name="Outline List 1" w:semiHidden="1" w:unhideWhenUsed="1"/>
@@ -474,8 +2211,10 @@
     <w:lsdException w:name="Table Subtle 2" w:semiHidden="1" w:unhideWhenUsed="1"/>
     <w:lsdException w:name="Table Web 1" w:semiHidden="1" w:unhideWhenUsed="1"/>
     <w:lsdException w:name="Table Web 2" w:semiHidden="1" w:unhideWhenUsed="1"/>
+    <w:lsdException w:name="Table Web 3" w:semiHidden="1" w:unhideWhenUsed="1"/>
     <w:lsdException w:name="Balloon Text" w:semiHidden="1" w:unhideWhenUsed="1"/>
     <w:lsdException w:name="Table Grid" w:uiPriority="39"/>
+    <w:lsdException w:name="Table Theme" w:semiHidden="1" w:unhideWhenUsed="1"/>
     <w:lsdException w:name="Placeholder Text" w:semiHidden="1"/>
     <w:lsdException w:name="No Spacing" w:uiPriority="1" w:qFormat="1"/>
     <w:lsdException w:name="Light Shading" w:uiPriority="60"/>
@@ -727,6 +2466,17 @@
     <w:uiPriority w:val="99"/>
     <w:semiHidden/>
     <w:unhideWhenUsed/>
+  </w:style>
+  <w:style w:type="paragraph" w:styleId="ListParagraph">
+    <w:name w:val="List Paragraph"/>
+    <w:basedOn w:val="Normal"/>
+    <w:uiPriority w:val="34"/>
+    <w:qFormat/>
+    <w:rsid w:val="00965D1F"/>
+    <w:pPr>
+      <w:ind w:left="720"/>
+      <w:contextualSpacing/>
+    </w:pPr>
   </w:style>
 </w:styles>
 </file>

</xml_diff>

<commit_message>
updated the thesis and uploaded some files
</commit_message>
<xml_diff>
--- a/Utah/finale/论文草稿.docx
+++ b/Utah/finale/论文草稿.docx
@@ -858,13 +858,23 @@
         </w:rPr>
         <w:t>如</w:t>
       </w:r>
-      <w:r>
-        <w:rPr>
-          <w:rFonts w:hint="eastAsia"/>
-          <w:sz w:val="28"/>
-          <w:szCs w:val="28"/>
-        </w:rPr>
-        <w:t xml:space="preserve">DBpedia </w:t>
+      <w:proofErr w:type="spellStart"/>
+      <w:r>
+        <w:rPr>
+          <w:rFonts w:hint="eastAsia"/>
+          <w:sz w:val="28"/>
+          <w:szCs w:val="28"/>
+        </w:rPr>
+        <w:t>DBpedia</w:t>
+      </w:r>
+      <w:proofErr w:type="spellEnd"/>
+      <w:r>
+        <w:rPr>
+          <w:rFonts w:hint="eastAsia"/>
+          <w:sz w:val="28"/>
+          <w:szCs w:val="28"/>
+        </w:rPr>
+        <w:t xml:space="preserve"> </w:t>
       </w:r>
       <w:r>
         <w:rPr>
@@ -1345,8 +1355,33 @@
           <w:sz w:val="28"/>
           <w:szCs w:val="28"/>
         </w:rPr>
+        <w:t>，</w:t>
+      </w:r>
+      <w:r>
+        <w:rPr>
+          <w:rFonts w:hint="eastAsia"/>
+          <w:sz w:val="28"/>
+          <w:szCs w:val="28"/>
+        </w:rPr>
+        <w:t>均取得了一定效果</w:t>
+      </w:r>
+      <w:r>
+        <w:rPr>
+          <w:rFonts w:hint="eastAsia"/>
+          <w:sz w:val="28"/>
+          <w:szCs w:val="28"/>
+        </w:rPr>
         <w:t>。</w:t>
       </w:r>
+    </w:p>
+    <w:p>
+      <w:pPr>
+        <w:ind w:firstLine="720"/>
+        <w:rPr>
+          <w:sz w:val="28"/>
+          <w:szCs w:val="28"/>
+        </w:rPr>
+      </w:pPr>
       <w:r>
         <w:rPr>
           <w:rFonts w:hint="eastAsia"/>
@@ -1418,12 +1453,21 @@
         </w:rPr>
         <w:t>在</w:t>
       </w:r>
-      <w:r>
-        <w:rPr>
-          <w:sz w:val="28"/>
-          <w:szCs w:val="28"/>
-        </w:rPr>
-        <w:t>TransE[</w:t>
+      <w:proofErr w:type="spellStart"/>
+      <w:r>
+        <w:rPr>
+          <w:sz w:val="28"/>
+          <w:szCs w:val="28"/>
+        </w:rPr>
+        <w:t>TransE</w:t>
+      </w:r>
+      <w:proofErr w:type="spellEnd"/>
+      <w:r>
+        <w:rPr>
+          <w:sz w:val="28"/>
+          <w:szCs w:val="28"/>
+        </w:rPr>
+        <w:t>[</w:t>
       </w:r>
       <w:r>
         <w:rPr>
@@ -1485,6 +1529,14 @@
           <w:sz w:val="28"/>
           <w:szCs w:val="28"/>
         </w:rPr>
+        <w:t>，实验表明该模型在各项评价指标上得到了提升</w:t>
+      </w:r>
+      <w:r>
+        <w:rPr>
+          <w:rFonts w:hint="eastAsia"/>
+          <w:sz w:val="28"/>
+          <w:szCs w:val="28"/>
+        </w:rPr>
         <w:t>；</w:t>
       </w:r>
       <w:r>
@@ -1580,6 +1632,30 @@
           <w:sz w:val="28"/>
           <w:szCs w:val="28"/>
         </w:rPr>
+        <w:t>，该方法可以在较短时间内构建</w:t>
+      </w:r>
+      <w:r>
+        <w:rPr>
+          <w:rFonts w:hint="eastAsia"/>
+          <w:sz w:val="28"/>
+          <w:szCs w:val="28"/>
+        </w:rPr>
+        <w:t>准确率</w:t>
+      </w:r>
+      <w:r>
+        <w:rPr>
+          <w:rFonts w:hint="eastAsia"/>
+          <w:sz w:val="28"/>
+          <w:szCs w:val="28"/>
+        </w:rPr>
+        <w:t>较高的学科知识图谱</w:t>
+      </w:r>
+      <w:r>
+        <w:rPr>
+          <w:rFonts w:hint="eastAsia"/>
+          <w:sz w:val="28"/>
+          <w:szCs w:val="28"/>
+        </w:rPr>
         <w:t>；</w:t>
       </w:r>
       <w:r>
@@ -1629,6 +1705,7 @@
         </w:rPr>
         <w:t>一种</w:t>
       </w:r>
+      <w:proofErr w:type="gramStart"/>
       <w:r>
         <w:rPr>
           <w:rFonts w:hint="eastAsia"/>
@@ -1645,13 +1722,54 @@
         </w:rPr>
         <w:t>带权三元组</w:t>
       </w:r>
-      <w:r>
-        <w:rPr>
-          <w:rFonts w:hint="eastAsia"/>
-          <w:sz w:val="28"/>
-          <w:szCs w:val="28"/>
-        </w:rPr>
-        <w:t>构建时政类知识图谱的方法；</w:t>
+      <w:proofErr w:type="gramEnd"/>
+      <w:r>
+        <w:rPr>
+          <w:rFonts w:hint="eastAsia"/>
+          <w:sz w:val="28"/>
+          <w:szCs w:val="28"/>
+        </w:rPr>
+        <w:t>构建时政类知识图谱的方法</w:t>
+      </w:r>
+      <w:r>
+        <w:rPr>
+          <w:rFonts w:hint="eastAsia"/>
+          <w:sz w:val="28"/>
+          <w:szCs w:val="28"/>
+        </w:rPr>
+        <w:t>，</w:t>
+      </w:r>
+      <w:r>
+        <w:rPr>
+          <w:rFonts w:hint="eastAsia"/>
+          <w:sz w:val="28"/>
+          <w:szCs w:val="28"/>
+        </w:rPr>
+        <w:t>该方法在参数设置得当的情况下</w:t>
+      </w:r>
+      <w:r>
+        <w:rPr>
+          <w:rFonts w:hint="eastAsia"/>
+          <w:sz w:val="28"/>
+          <w:szCs w:val="28"/>
+        </w:rPr>
+        <w:t>可以得到较为理想的</w:t>
+      </w:r>
+      <w:r>
+        <w:rPr>
+          <w:rFonts w:hint="eastAsia"/>
+          <w:sz w:val="28"/>
+          <w:szCs w:val="28"/>
+        </w:rPr>
+        <w:t>以亲密程度为关系的知识图谱</w:t>
+      </w:r>
+      <w:r>
+        <w:rPr>
+          <w:rFonts w:hint="eastAsia"/>
+          <w:sz w:val="28"/>
+          <w:szCs w:val="28"/>
+        </w:rPr>
+        <w:t>；</w:t>
       </w:r>
       <w:r>
         <w:rPr>
@@ -1737,8 +1855,33 @@
           <w:sz w:val="28"/>
           <w:szCs w:val="28"/>
         </w:rPr>
+        <w:t>，通过该方法构建的知识图谱</w:t>
+      </w:r>
+      <w:r>
+        <w:rPr>
+          <w:rFonts w:hint="eastAsia"/>
+          <w:sz w:val="28"/>
+          <w:szCs w:val="28"/>
+        </w:rPr>
+        <w:t>可为网络维护大数据提供支持，降低了人工成本</w:t>
+      </w:r>
+      <w:r>
+        <w:rPr>
+          <w:rFonts w:hint="eastAsia"/>
+          <w:sz w:val="28"/>
+          <w:szCs w:val="28"/>
+        </w:rPr>
         <w:t>。</w:t>
       </w:r>
+    </w:p>
+    <w:p>
+      <w:pPr>
+        <w:ind w:firstLine="720"/>
+        <w:rPr>
+          <w:sz w:val="28"/>
+          <w:szCs w:val="28"/>
+        </w:rPr>
+      </w:pPr>
       <w:r>
         <w:rPr>
           <w:rFonts w:hint="eastAsia"/>
@@ -1747,6 +1890,7 @@
         </w:rPr>
         <w:t>而在通过经典方法构建垂直知识图谱上，</w:t>
       </w:r>
+      <w:proofErr w:type="gramStart"/>
       <w:r>
         <w:rPr>
           <w:rFonts w:hint="eastAsia"/>
@@ -1755,6 +1899,7 @@
         </w:rPr>
         <w:t>熊晶等</w:t>
       </w:r>
+      <w:proofErr w:type="gramEnd"/>
       <w:r>
         <w:rPr>
           <w:rFonts w:hint="eastAsia"/>
@@ -1769,6 +1914,766 @@
           <w:szCs w:val="28"/>
         </w:rPr>
         <w:t>11]</w:t>
+      </w:r>
+      <w:r>
+        <w:rPr>
+          <w:rFonts w:hint="eastAsia"/>
+        </w:rPr>
+        <w:t xml:space="preserve"> </w:t>
+      </w:r>
+      <w:r>
+        <w:rPr>
+          <w:rFonts w:hint="eastAsia"/>
+          <w:sz w:val="28"/>
+          <w:szCs w:val="28"/>
+        </w:rPr>
+        <w:t>基于多源异构数据源</w:t>
+      </w:r>
+      <w:r>
+        <w:rPr>
+          <w:rFonts w:hint="eastAsia"/>
+          <w:sz w:val="28"/>
+          <w:szCs w:val="28"/>
+        </w:rPr>
+        <w:t>构建了甲骨学融合知识图谱</w:t>
+      </w:r>
+      <w:r>
+        <w:rPr>
+          <w:rFonts w:hint="eastAsia"/>
+          <w:sz w:val="28"/>
+          <w:szCs w:val="28"/>
+        </w:rPr>
+        <w:t>，</w:t>
+      </w:r>
+      <w:r>
+        <w:rPr>
+          <w:rFonts w:hint="eastAsia"/>
+          <w:sz w:val="28"/>
+          <w:szCs w:val="28"/>
+        </w:rPr>
+        <w:t>所得的知识图谱节点较多，可以满足</w:t>
+      </w:r>
+      <w:r>
+        <w:rPr>
+          <w:rFonts w:hint="eastAsia"/>
+          <w:sz w:val="28"/>
+          <w:szCs w:val="28"/>
+        </w:rPr>
+        <w:t>甲骨学研究的基本需求</w:t>
+      </w:r>
+      <w:r>
+        <w:rPr>
+          <w:rFonts w:hint="eastAsia"/>
+          <w:sz w:val="28"/>
+          <w:szCs w:val="28"/>
+        </w:rPr>
+        <w:t>；</w:t>
+      </w:r>
+      <w:r>
+        <w:rPr>
+          <w:rFonts w:hint="eastAsia"/>
+          <w:sz w:val="28"/>
+          <w:szCs w:val="28"/>
+        </w:rPr>
+        <w:t>刘燕</w:t>
+      </w:r>
+      <w:r>
+        <w:rPr>
+          <w:rFonts w:hint="eastAsia"/>
+          <w:sz w:val="28"/>
+          <w:szCs w:val="28"/>
+        </w:rPr>
+        <w:t>等</w:t>
+      </w:r>
+      <w:r>
+        <w:rPr>
+          <w:rFonts w:hint="eastAsia"/>
+          <w:sz w:val="28"/>
+          <w:szCs w:val="28"/>
+        </w:rPr>
+        <w:t>[</w:t>
+      </w:r>
+      <w:r>
+        <w:rPr>
+          <w:sz w:val="28"/>
+          <w:szCs w:val="28"/>
+        </w:rPr>
+        <w:t>12]</w:t>
+      </w:r>
+      <w:r>
+        <w:rPr>
+          <w:rFonts w:hint="eastAsia"/>
+          <w:sz w:val="28"/>
+          <w:szCs w:val="28"/>
+        </w:rPr>
+        <w:t>利用</w:t>
+      </w:r>
+      <w:r>
+        <w:rPr>
+          <w:rFonts w:hint="eastAsia"/>
+          <w:sz w:val="28"/>
+          <w:szCs w:val="28"/>
+        </w:rPr>
+        <w:t>相关</w:t>
+      </w:r>
+      <w:r>
+        <w:rPr>
+          <w:rFonts w:hint="eastAsia"/>
+          <w:sz w:val="28"/>
+          <w:szCs w:val="28"/>
+        </w:rPr>
+        <w:t>技术构建了</w:t>
+      </w:r>
+      <w:r>
+        <w:rPr>
+          <w:rFonts w:hint="eastAsia"/>
+          <w:sz w:val="28"/>
+          <w:szCs w:val="28"/>
+        </w:rPr>
+        <w:t>医学知识图谱</w:t>
+      </w:r>
+      <w:r>
+        <w:rPr>
+          <w:rFonts w:hint="eastAsia"/>
+          <w:sz w:val="28"/>
+          <w:szCs w:val="28"/>
+        </w:rPr>
+        <w:t>，</w:t>
+      </w:r>
+      <w:r>
+        <w:rPr>
+          <w:rFonts w:hint="eastAsia"/>
+          <w:sz w:val="28"/>
+          <w:szCs w:val="28"/>
+        </w:rPr>
+        <w:t>在</w:t>
+      </w:r>
+      <w:r>
+        <w:rPr>
+          <w:rFonts w:hint="eastAsia"/>
+          <w:sz w:val="28"/>
+          <w:szCs w:val="28"/>
+        </w:rPr>
+        <w:t>医药卫生知识服务系统平台</w:t>
+      </w:r>
+      <w:r>
+        <w:rPr>
+          <w:rFonts w:hint="eastAsia"/>
+          <w:sz w:val="28"/>
+          <w:szCs w:val="28"/>
+        </w:rPr>
+        <w:t>取得了</w:t>
+      </w:r>
+      <w:r>
+        <w:rPr>
+          <w:rFonts w:hint="eastAsia"/>
+          <w:sz w:val="28"/>
+          <w:szCs w:val="28"/>
+        </w:rPr>
+        <w:t>理想</w:t>
+      </w:r>
+      <w:r>
+        <w:rPr>
+          <w:rFonts w:hint="eastAsia"/>
+          <w:sz w:val="28"/>
+          <w:szCs w:val="28"/>
+        </w:rPr>
+        <w:t>的效果；</w:t>
+      </w:r>
+      <w:r>
+        <w:rPr>
+          <w:rFonts w:hint="eastAsia"/>
+          <w:sz w:val="28"/>
+          <w:szCs w:val="28"/>
+        </w:rPr>
+        <w:t>白如江</w:t>
+      </w:r>
+      <w:r>
+        <w:rPr>
+          <w:rFonts w:hint="eastAsia"/>
+          <w:sz w:val="28"/>
+          <w:szCs w:val="28"/>
+        </w:rPr>
+        <w:t>等</w:t>
+      </w:r>
+      <w:r>
+        <w:rPr>
+          <w:rFonts w:hint="eastAsia"/>
+          <w:sz w:val="28"/>
+          <w:szCs w:val="28"/>
+        </w:rPr>
+        <w:t>[</w:t>
+      </w:r>
+      <w:r>
+        <w:rPr>
+          <w:sz w:val="28"/>
+          <w:szCs w:val="28"/>
+        </w:rPr>
+        <w:t>13]</w:t>
+      </w:r>
+      <w:r>
+        <w:rPr>
+          <w:rFonts w:hint="eastAsia"/>
+          <w:sz w:val="28"/>
+          <w:szCs w:val="28"/>
+        </w:rPr>
+        <w:t>提出</w:t>
+      </w:r>
+      <w:r>
+        <w:rPr>
+          <w:rFonts w:hint="eastAsia"/>
+          <w:sz w:val="28"/>
+          <w:szCs w:val="28"/>
+        </w:rPr>
+        <w:t>科学事件的概念</w:t>
+      </w:r>
+      <w:r>
+        <w:rPr>
+          <w:rFonts w:hint="eastAsia"/>
+          <w:sz w:val="28"/>
+          <w:szCs w:val="28"/>
+        </w:rPr>
+        <w:t>，</w:t>
+      </w:r>
+      <w:r>
+        <w:rPr>
+          <w:rFonts w:hint="eastAsia"/>
+          <w:sz w:val="28"/>
+          <w:szCs w:val="28"/>
+        </w:rPr>
+        <w:t>并</w:t>
+      </w:r>
+      <w:r>
+        <w:rPr>
+          <w:rFonts w:hint="eastAsia"/>
+          <w:sz w:val="28"/>
+          <w:szCs w:val="28"/>
+        </w:rPr>
+        <w:t>利用</w:t>
+      </w:r>
+      <w:r>
+        <w:rPr>
+          <w:rFonts w:hint="eastAsia"/>
+          <w:sz w:val="28"/>
+          <w:szCs w:val="28"/>
+        </w:rPr>
+        <w:t xml:space="preserve"> LTP </w:t>
+      </w:r>
+      <w:r>
+        <w:rPr>
+          <w:sz w:val="28"/>
+          <w:szCs w:val="28"/>
+        </w:rPr>
+        <w:t>[14]</w:t>
+      </w:r>
+      <w:r>
+        <w:rPr>
+          <w:rFonts w:hint="eastAsia"/>
+          <w:sz w:val="28"/>
+          <w:szCs w:val="28"/>
+        </w:rPr>
+        <w:t>语言云</w:t>
+      </w:r>
+      <w:r>
+        <w:rPr>
+          <w:rFonts w:hint="eastAsia"/>
+          <w:sz w:val="28"/>
+          <w:szCs w:val="28"/>
+        </w:rPr>
+        <w:t>根据所谓科学事件</w:t>
+      </w:r>
+      <w:r>
+        <w:rPr>
+          <w:rFonts w:hint="eastAsia"/>
+          <w:sz w:val="28"/>
+          <w:szCs w:val="28"/>
+        </w:rPr>
+        <w:t>模型</w:t>
+      </w:r>
+      <w:r>
+        <w:rPr>
+          <w:rFonts w:hint="eastAsia"/>
+          <w:sz w:val="28"/>
+          <w:szCs w:val="28"/>
+        </w:rPr>
+        <w:t>构建了</w:t>
+      </w:r>
+      <w:proofErr w:type="gramStart"/>
+      <w:r>
+        <w:rPr>
+          <w:rFonts w:hint="eastAsia"/>
+          <w:sz w:val="28"/>
+          <w:szCs w:val="28"/>
+        </w:rPr>
+        <w:t>图情领域</w:t>
+      </w:r>
+      <w:proofErr w:type="gramEnd"/>
+      <w:r>
+        <w:rPr>
+          <w:rFonts w:hint="eastAsia"/>
+          <w:sz w:val="28"/>
+          <w:szCs w:val="28"/>
+        </w:rPr>
+        <w:t>的</w:t>
+      </w:r>
+      <w:r>
+        <w:rPr>
+          <w:rFonts w:hint="eastAsia"/>
+          <w:sz w:val="28"/>
+          <w:szCs w:val="28"/>
+        </w:rPr>
+        <w:t>知识图谱，</w:t>
+      </w:r>
+      <w:r>
+        <w:rPr>
+          <w:rFonts w:hint="eastAsia"/>
+          <w:sz w:val="28"/>
+          <w:szCs w:val="28"/>
+        </w:rPr>
+        <w:t>实验结果</w:t>
+      </w:r>
+      <w:r>
+        <w:rPr>
+          <w:rFonts w:hint="eastAsia"/>
+          <w:sz w:val="28"/>
+          <w:szCs w:val="28"/>
+        </w:rPr>
+        <w:t>差强人意</w:t>
+      </w:r>
+      <w:r>
+        <w:rPr>
+          <w:rFonts w:hint="eastAsia"/>
+          <w:sz w:val="28"/>
+          <w:szCs w:val="28"/>
+        </w:rPr>
+        <w:t>；</w:t>
+      </w:r>
+      <w:r>
+        <w:rPr>
+          <w:rFonts w:hint="eastAsia"/>
+          <w:sz w:val="28"/>
+          <w:szCs w:val="28"/>
+        </w:rPr>
+        <w:t>陈成</w:t>
+      </w:r>
+      <w:r>
+        <w:rPr>
+          <w:rFonts w:hint="eastAsia"/>
+          <w:sz w:val="28"/>
+          <w:szCs w:val="28"/>
+        </w:rPr>
+        <w:t>等</w:t>
+      </w:r>
+      <w:r>
+        <w:rPr>
+          <w:rFonts w:hint="eastAsia"/>
+          <w:sz w:val="28"/>
+          <w:szCs w:val="28"/>
+        </w:rPr>
+        <w:t>[</w:t>
+      </w:r>
+      <w:r>
+        <w:rPr>
+          <w:sz w:val="28"/>
+          <w:szCs w:val="28"/>
+        </w:rPr>
+        <w:t>15]</w:t>
+      </w:r>
+      <w:r>
+        <w:rPr>
+          <w:rFonts w:hint="eastAsia"/>
+        </w:rPr>
+        <w:t xml:space="preserve"> </w:t>
+      </w:r>
+      <w:r>
+        <w:rPr>
+          <w:rFonts w:hint="eastAsia"/>
+          <w:sz w:val="28"/>
+          <w:szCs w:val="28"/>
+        </w:rPr>
+        <w:t>提出了</w:t>
+      </w:r>
+      <w:r>
+        <w:rPr>
+          <w:rFonts w:hint="eastAsia"/>
+          <w:sz w:val="28"/>
+          <w:szCs w:val="28"/>
+        </w:rPr>
+        <w:t>意图知识图谱</w:t>
+      </w:r>
+      <w:r>
+        <w:rPr>
+          <w:rFonts w:hint="eastAsia"/>
+          <w:sz w:val="28"/>
+          <w:szCs w:val="28"/>
+        </w:rPr>
+        <w:t>的定义并完成了构建</w:t>
+      </w:r>
+      <w:r>
+        <w:rPr>
+          <w:rFonts w:hint="eastAsia"/>
+          <w:sz w:val="28"/>
+          <w:szCs w:val="28"/>
+        </w:rPr>
+        <w:t>，</w:t>
+      </w:r>
+      <w:r>
+        <w:rPr>
+          <w:rFonts w:hint="eastAsia"/>
+          <w:sz w:val="28"/>
+          <w:szCs w:val="28"/>
+        </w:rPr>
+        <w:t>通过有关范例</w:t>
+      </w:r>
+      <w:r>
+        <w:rPr>
+          <w:rFonts w:hint="eastAsia"/>
+          <w:sz w:val="28"/>
+          <w:szCs w:val="28"/>
+        </w:rPr>
+        <w:t>说明了</w:t>
+      </w:r>
+      <w:r>
+        <w:rPr>
+          <w:rFonts w:hint="eastAsia"/>
+          <w:sz w:val="28"/>
+          <w:szCs w:val="28"/>
+        </w:rPr>
+        <w:t>该图谱</w:t>
+      </w:r>
+      <w:r>
+        <w:rPr>
+          <w:rFonts w:hint="eastAsia"/>
+          <w:sz w:val="28"/>
+          <w:szCs w:val="28"/>
+        </w:rPr>
+        <w:t>可以作为</w:t>
+      </w:r>
+      <w:r>
+        <w:rPr>
+          <w:rFonts w:hint="eastAsia"/>
+          <w:sz w:val="28"/>
+          <w:szCs w:val="28"/>
+        </w:rPr>
+        <w:t>政府治理</w:t>
+      </w:r>
+      <w:r>
+        <w:rPr>
+          <w:rFonts w:hint="eastAsia"/>
+          <w:sz w:val="28"/>
+          <w:szCs w:val="28"/>
+        </w:rPr>
+        <w:t>的一种依据。</w:t>
+      </w:r>
+    </w:p>
+    <w:p>
+      <w:pPr>
+        <w:ind w:firstLine="720"/>
+        <w:rPr>
+          <w:sz w:val="28"/>
+          <w:szCs w:val="28"/>
+        </w:rPr>
+      </w:pPr>
+      <w:r>
+        <w:rPr>
+          <w:rFonts w:hint="eastAsia"/>
+          <w:sz w:val="28"/>
+          <w:szCs w:val="28"/>
+        </w:rPr>
+        <w:t>有鉴于</w:t>
+      </w:r>
+      <w:r>
+        <w:rPr>
+          <w:rFonts w:hint="eastAsia"/>
+          <w:sz w:val="28"/>
+          <w:szCs w:val="28"/>
+        </w:rPr>
+        <w:t>新兴</w:t>
+      </w:r>
+      <w:r>
+        <w:rPr>
+          <w:rFonts w:hint="eastAsia"/>
+          <w:sz w:val="28"/>
+          <w:szCs w:val="28"/>
+        </w:rPr>
+        <w:t>理论与技术在构建知识图谱，</w:t>
+      </w:r>
+      <w:r>
+        <w:rPr>
+          <w:rFonts w:hint="eastAsia"/>
+          <w:sz w:val="28"/>
+          <w:szCs w:val="28"/>
+        </w:rPr>
+        <w:t>以及</w:t>
+      </w:r>
+      <w:r>
+        <w:rPr>
+          <w:rFonts w:hint="eastAsia"/>
+          <w:sz w:val="28"/>
+          <w:szCs w:val="28"/>
+        </w:rPr>
+        <w:t>使用经典方法</w:t>
+      </w:r>
+      <w:r>
+        <w:rPr>
+          <w:rFonts w:hint="eastAsia"/>
+          <w:sz w:val="28"/>
+          <w:szCs w:val="28"/>
+        </w:rPr>
+        <w:t>在</w:t>
+      </w:r>
+      <w:r>
+        <w:rPr>
+          <w:rFonts w:hint="eastAsia"/>
+          <w:sz w:val="28"/>
+          <w:szCs w:val="28"/>
+        </w:rPr>
+        <w:t>新的应用领域</w:t>
+      </w:r>
+      <w:r>
+        <w:rPr>
+          <w:rFonts w:hint="eastAsia"/>
+          <w:sz w:val="28"/>
+          <w:szCs w:val="28"/>
+        </w:rPr>
+        <w:t>构建</w:t>
+      </w:r>
+      <w:r>
+        <w:rPr>
+          <w:rFonts w:hint="eastAsia"/>
+          <w:sz w:val="28"/>
+          <w:szCs w:val="28"/>
+        </w:rPr>
+        <w:t>有关</w:t>
+      </w:r>
+      <w:r>
+        <w:rPr>
+          <w:rFonts w:hint="eastAsia"/>
+          <w:sz w:val="28"/>
+          <w:szCs w:val="28"/>
+        </w:rPr>
+        <w:t>垂直知识图谱</w:t>
+      </w:r>
+      <w:r>
+        <w:rPr>
+          <w:rFonts w:hint="eastAsia"/>
+          <w:sz w:val="28"/>
+          <w:szCs w:val="28"/>
+        </w:rPr>
+        <w:t>所取得的</w:t>
+      </w:r>
+      <w:r>
+        <w:rPr>
+          <w:rFonts w:hint="eastAsia"/>
+          <w:sz w:val="28"/>
+          <w:szCs w:val="28"/>
+        </w:rPr>
+        <w:t>成功与</w:t>
+      </w:r>
+      <w:r>
+        <w:rPr>
+          <w:rFonts w:hint="eastAsia"/>
+          <w:sz w:val="28"/>
+          <w:szCs w:val="28"/>
+        </w:rPr>
+        <w:t>不足，</w:t>
+      </w:r>
+      <w:r>
+        <w:rPr>
+          <w:rFonts w:hint="eastAsia"/>
+          <w:sz w:val="28"/>
+          <w:szCs w:val="28"/>
+        </w:rPr>
+        <w:t>本文</w:t>
+      </w:r>
+      <w:r>
+        <w:rPr>
+          <w:rFonts w:hint="eastAsia"/>
+          <w:sz w:val="28"/>
+          <w:szCs w:val="28"/>
+        </w:rPr>
+        <w:t>基于大数据处理平台</w:t>
+      </w:r>
+      <w:r>
+        <w:rPr>
+          <w:rFonts w:hint="eastAsia"/>
+          <w:sz w:val="28"/>
+          <w:szCs w:val="28"/>
+        </w:rPr>
+        <w:t>Spark</w:t>
+      </w:r>
+      <w:r>
+        <w:rPr>
+          <w:rFonts w:hint="eastAsia"/>
+          <w:sz w:val="28"/>
+          <w:szCs w:val="28"/>
+        </w:rPr>
+        <w:t>，并借助</w:t>
+      </w:r>
+      <w:proofErr w:type="spellStart"/>
+      <w:r>
+        <w:rPr>
+          <w:rFonts w:hint="eastAsia"/>
+          <w:sz w:val="28"/>
+          <w:szCs w:val="28"/>
+        </w:rPr>
+        <w:t>Jiagu</w:t>
+      </w:r>
+      <w:proofErr w:type="spellEnd"/>
+      <w:r>
+        <w:rPr>
+          <w:rFonts w:hint="eastAsia"/>
+          <w:sz w:val="28"/>
+          <w:szCs w:val="28"/>
+        </w:rPr>
+        <w:t>模型</w:t>
+      </w:r>
+      <w:r>
+        <w:rPr>
+          <w:rFonts w:hint="eastAsia"/>
+          <w:sz w:val="28"/>
+          <w:szCs w:val="28"/>
+        </w:rPr>
+        <w:t>出色的知识关系提取能力</w:t>
+      </w:r>
+      <w:r>
+        <w:rPr>
+          <w:rFonts w:hint="eastAsia"/>
+          <w:sz w:val="28"/>
+          <w:szCs w:val="28"/>
+        </w:rPr>
+        <w:t>，</w:t>
+      </w:r>
+      <w:r>
+        <w:rPr>
+          <w:rFonts w:hint="eastAsia"/>
+          <w:sz w:val="28"/>
+          <w:szCs w:val="28"/>
+        </w:rPr>
+        <w:t>并</w:t>
+      </w:r>
+      <w:r>
+        <w:rPr>
+          <w:rFonts w:hint="eastAsia"/>
+          <w:sz w:val="28"/>
+          <w:szCs w:val="28"/>
+        </w:rPr>
+        <w:t>使用从国内两大流行的</w:t>
+      </w:r>
+      <w:proofErr w:type="gramStart"/>
+      <w:r>
+        <w:rPr>
+          <w:rFonts w:hint="eastAsia"/>
+          <w:sz w:val="28"/>
+          <w:szCs w:val="28"/>
+        </w:rPr>
+        <w:t>技术博客平台</w:t>
+      </w:r>
+      <w:proofErr w:type="gramEnd"/>
+      <w:r>
+        <w:rPr>
+          <w:rFonts w:hint="eastAsia"/>
+          <w:sz w:val="28"/>
+          <w:szCs w:val="28"/>
+        </w:rPr>
+        <w:t>CSDN</w:t>
+      </w:r>
+      <w:r>
+        <w:rPr>
+          <w:rFonts w:hint="eastAsia"/>
+          <w:sz w:val="28"/>
+          <w:szCs w:val="28"/>
+        </w:rPr>
+        <w:t>与</w:t>
+      </w:r>
+      <w:proofErr w:type="gramStart"/>
+      <w:r>
+        <w:rPr>
+          <w:rFonts w:hint="eastAsia"/>
+          <w:sz w:val="28"/>
+          <w:szCs w:val="28"/>
+        </w:rPr>
+        <w:t>博客园</w:t>
+      </w:r>
+      <w:r>
+        <w:rPr>
+          <w:rFonts w:hint="eastAsia"/>
+          <w:sz w:val="28"/>
+          <w:szCs w:val="28"/>
+        </w:rPr>
+        <w:t>爬</w:t>
+      </w:r>
+      <w:proofErr w:type="gramEnd"/>
+      <w:r>
+        <w:rPr>
+          <w:rFonts w:hint="eastAsia"/>
+          <w:sz w:val="28"/>
+          <w:szCs w:val="28"/>
+        </w:rPr>
+        <w:t>取到的元数据</w:t>
+      </w:r>
+      <w:r>
+        <w:rPr>
+          <w:rFonts w:hint="eastAsia"/>
+          <w:sz w:val="28"/>
+          <w:szCs w:val="28"/>
+        </w:rPr>
+        <w:t>，构建了</w:t>
+      </w:r>
+      <w:r>
+        <w:rPr>
+          <w:rFonts w:hint="eastAsia"/>
+          <w:sz w:val="28"/>
+          <w:szCs w:val="28"/>
+        </w:rPr>
+        <w:t>一个小</w:t>
+      </w:r>
+      <w:r>
+        <w:rPr>
+          <w:rFonts w:hint="eastAsia"/>
+          <w:sz w:val="28"/>
+          <w:szCs w:val="28"/>
+        </w:rPr>
+        <w:t>规模</w:t>
+      </w:r>
+      <w:r>
+        <w:rPr>
+          <w:rFonts w:hint="eastAsia"/>
+          <w:sz w:val="28"/>
+          <w:szCs w:val="28"/>
+        </w:rPr>
+        <w:t>的</w:t>
+      </w:r>
+      <w:r>
+        <w:rPr>
+          <w:rFonts w:hint="eastAsia"/>
+          <w:sz w:val="28"/>
+          <w:szCs w:val="28"/>
+        </w:rPr>
+        <w:t>人工智能领域</w:t>
+      </w:r>
+      <w:r>
+        <w:rPr>
+          <w:rFonts w:hint="eastAsia"/>
+          <w:sz w:val="28"/>
+          <w:szCs w:val="28"/>
+        </w:rPr>
+        <w:t>的知识图谱</w:t>
+      </w:r>
+      <w:r>
+        <w:rPr>
+          <w:rFonts w:hint="eastAsia"/>
+          <w:sz w:val="28"/>
+          <w:szCs w:val="28"/>
+        </w:rPr>
+        <w:t>。</w:t>
+      </w:r>
+      <w:r>
+        <w:rPr>
+          <w:sz w:val="28"/>
+          <w:szCs w:val="28"/>
+        </w:rPr>
+        <w:br/>
       </w:r>
     </w:p>
     <w:p>
@@ -1809,9 +2714,41 @@
           <w:szCs w:val="28"/>
         </w:rPr>
       </w:pPr>
+      <w:r>
+        <w:rPr>
+          <w:rFonts w:hint="eastAsia"/>
+          <w:sz w:val="28"/>
+          <w:szCs w:val="28"/>
+        </w:rPr>
+        <w:t>2.1</w:t>
+      </w:r>
+      <w:r>
+        <w:rPr>
+          <w:sz w:val="28"/>
+          <w:szCs w:val="28"/>
+        </w:rPr>
+        <w:t xml:space="preserve"> </w:t>
+      </w:r>
+      <w:r>
+        <w:rPr>
+          <w:rFonts w:hint="eastAsia"/>
+          <w:sz w:val="28"/>
+          <w:szCs w:val="28"/>
+        </w:rPr>
+        <w:t>爬取工具</w:t>
+      </w:r>
+      <w:r>
+        <w:rPr>
+          <w:rFonts w:hint="eastAsia"/>
+          <w:sz w:val="28"/>
+          <w:szCs w:val="28"/>
+        </w:rPr>
+        <w:t>的选择</w:t>
+      </w:r>
     </w:p>
     <w:p>
       <w:pPr>
+        <w:ind w:left="720"/>
         <w:rPr>
           <w:sz w:val="28"/>
           <w:szCs w:val="28"/>
@@ -1819,18 +2756,19 @@
       </w:pPr>
       <w:r>
         <w:rPr>
-          <w:sz w:val="28"/>
-          <w:szCs w:val="28"/>
-        </w:rPr>
-        <w:t xml:space="preserve">3 </w:t>
-      </w:r>
-      <w:r>
-        <w:rPr>
-          <w:rFonts w:hint="eastAsia"/>
-          <w:sz w:val="28"/>
-          <w:szCs w:val="28"/>
-        </w:rPr>
-        <w:t>Spark</w:t>
+          <w:rFonts w:hint="eastAsia"/>
+          <w:sz w:val="28"/>
+          <w:szCs w:val="28"/>
+        </w:rPr>
+        <w:t>本文选择</w:t>
+      </w:r>
+      <w:r>
+        <w:rPr>
+          <w:rFonts w:hint="eastAsia"/>
+          <w:sz w:val="28"/>
+          <w:szCs w:val="28"/>
+        </w:rPr>
+        <w:t>CSDN</w:t>
       </w:r>
       <w:r>
         <w:rPr>
@@ -1840,21 +2778,39 @@
         </w:rPr>
         <w:t>与</w:t>
       </w:r>
-      <w:r>
-        <w:rPr>
-          <w:rFonts w:hint="eastAsia"/>
-          <w:sz w:val="28"/>
-          <w:szCs w:val="28"/>
-        </w:rPr>
-        <w:t>Jiagu</w:t>
-      </w:r>
-      <w:r>
-        <w:rPr>
-          <w:rFonts w:hint="eastAsia"/>
-          <w:sz w:val="28"/>
-          <w:szCs w:val="28"/>
-        </w:rPr>
-        <w:t>模型</w:t>
+      <w:proofErr w:type="gramStart"/>
+      <w:r>
+        <w:rPr>
+          <w:rFonts w:hint="eastAsia"/>
+          <w:sz w:val="28"/>
+          <w:szCs w:val="28"/>
+        </w:rPr>
+        <w:t>博客园</w:t>
+      </w:r>
+      <w:proofErr w:type="gramEnd"/>
+      <w:r>
+        <w:rPr>
+          <w:rFonts w:hint="eastAsia"/>
+          <w:sz w:val="28"/>
+          <w:szCs w:val="28"/>
+        </w:rPr>
+        <w:t>作为主要的元数据获取平台，</w:t>
+      </w:r>
+      <w:r>
+        <w:rPr>
+          <w:rFonts w:hint="eastAsia"/>
+          <w:sz w:val="28"/>
+          <w:szCs w:val="28"/>
+        </w:rPr>
+        <w:t>因其</w:t>
+      </w:r>
+      <w:r>
+        <w:rPr>
+          <w:rFonts w:hint="eastAsia"/>
+          <w:sz w:val="28"/>
+          <w:szCs w:val="28"/>
+        </w:rPr>
+        <w:t>主要数据采</w:t>
       </w:r>
     </w:p>
     <w:p>
@@ -1866,6 +2822,3127 @@
       </w:pPr>
       <w:r>
         <w:rPr>
+          <w:rFonts w:hint="eastAsia"/>
+          <w:sz w:val="28"/>
+          <w:szCs w:val="28"/>
+        </w:rPr>
+        <w:t>用网页来展现，因此本文选择</w:t>
+      </w:r>
+      <w:r>
+        <w:rPr>
+          <w:rFonts w:hint="eastAsia"/>
+          <w:sz w:val="28"/>
+          <w:szCs w:val="28"/>
+        </w:rPr>
+        <w:t>Python</w:t>
+      </w:r>
+      <w:proofErr w:type="gramStart"/>
+      <w:r>
+        <w:rPr>
+          <w:rFonts w:hint="eastAsia"/>
+          <w:sz w:val="28"/>
+          <w:szCs w:val="28"/>
+        </w:rPr>
+        <w:t>作为爬取工具</w:t>
+      </w:r>
+      <w:proofErr w:type="gramEnd"/>
+      <w:r>
+        <w:rPr>
+          <w:rFonts w:hint="eastAsia"/>
+          <w:sz w:val="28"/>
+          <w:szCs w:val="28"/>
+        </w:rPr>
+        <w:t>。</w:t>
+      </w:r>
+      <w:r>
+        <w:rPr>
+          <w:rFonts w:hint="eastAsia"/>
+          <w:sz w:val="28"/>
+          <w:szCs w:val="28"/>
+        </w:rPr>
+        <w:t>较之</w:t>
+      </w:r>
+      <w:r>
+        <w:rPr>
+          <w:rFonts w:hint="eastAsia"/>
+          <w:sz w:val="28"/>
+          <w:szCs w:val="28"/>
+        </w:rPr>
+        <w:t>其他静态编程语言</w:t>
+      </w:r>
+      <w:r>
+        <w:rPr>
+          <w:rFonts w:hint="eastAsia"/>
+          <w:sz w:val="28"/>
+          <w:szCs w:val="28"/>
+        </w:rPr>
+        <w:t>，如</w:t>
+      </w:r>
+      <w:r>
+        <w:rPr>
+          <w:rFonts w:hint="eastAsia"/>
+          <w:sz w:val="28"/>
+          <w:szCs w:val="28"/>
+        </w:rPr>
+        <w:t>C++</w:t>
+      </w:r>
+      <w:r>
+        <w:rPr>
+          <w:rFonts w:hint="eastAsia"/>
+          <w:sz w:val="28"/>
+          <w:szCs w:val="28"/>
+        </w:rPr>
+        <w:t>、</w:t>
+      </w:r>
+      <w:r>
+        <w:rPr>
+          <w:rFonts w:hint="eastAsia"/>
+          <w:sz w:val="28"/>
+          <w:szCs w:val="28"/>
+        </w:rPr>
+        <w:t>Java</w:t>
+      </w:r>
+      <w:r>
+        <w:rPr>
+          <w:rFonts w:hint="eastAsia"/>
+          <w:sz w:val="28"/>
+          <w:szCs w:val="28"/>
+        </w:rPr>
+        <w:t>、</w:t>
+      </w:r>
+      <w:r>
+        <w:rPr>
+          <w:rFonts w:hint="eastAsia"/>
+          <w:sz w:val="28"/>
+          <w:szCs w:val="28"/>
+        </w:rPr>
+        <w:t>C#</w:t>
+      </w:r>
+      <w:r>
+        <w:rPr>
+          <w:rFonts w:hint="eastAsia"/>
+          <w:sz w:val="28"/>
+          <w:szCs w:val="28"/>
+        </w:rPr>
+        <w:t>等，</w:t>
+      </w:r>
+      <w:r>
+        <w:rPr>
+          <w:rFonts w:hint="eastAsia"/>
+          <w:sz w:val="28"/>
+          <w:szCs w:val="28"/>
+        </w:rPr>
+        <w:t>Python</w:t>
+      </w:r>
+      <w:proofErr w:type="gramStart"/>
+      <w:r>
+        <w:rPr>
+          <w:rFonts w:hint="eastAsia"/>
+          <w:sz w:val="28"/>
+          <w:szCs w:val="28"/>
+        </w:rPr>
+        <w:t>爬取网页</w:t>
+      </w:r>
+      <w:proofErr w:type="gramEnd"/>
+      <w:r>
+        <w:rPr>
+          <w:rFonts w:hint="eastAsia"/>
+          <w:sz w:val="28"/>
+          <w:szCs w:val="28"/>
+        </w:rPr>
+        <w:t>文档的接口更简洁</w:t>
+      </w:r>
+      <w:r>
+        <w:rPr>
+          <w:rFonts w:hint="eastAsia"/>
+          <w:sz w:val="28"/>
+          <w:szCs w:val="28"/>
+        </w:rPr>
+        <w:t>。</w:t>
+      </w:r>
+      <w:r>
+        <w:rPr>
+          <w:rFonts w:hint="eastAsia"/>
+          <w:sz w:val="28"/>
+          <w:szCs w:val="28"/>
+        </w:rPr>
+        <w:t>而</w:t>
+      </w:r>
+      <w:r>
+        <w:rPr>
+          <w:rFonts w:hint="eastAsia"/>
+          <w:sz w:val="28"/>
+          <w:szCs w:val="28"/>
+        </w:rPr>
+        <w:t>相比其他</w:t>
+      </w:r>
+      <w:r>
+        <w:rPr>
+          <w:rFonts w:hint="eastAsia"/>
+          <w:sz w:val="28"/>
+          <w:szCs w:val="28"/>
+        </w:rPr>
+        <w:lastRenderedPageBreak/>
+        <w:t>动态脚本语言，如</w:t>
+      </w:r>
+      <w:proofErr w:type="spellStart"/>
+      <w:r>
+        <w:rPr>
+          <w:rFonts w:hint="eastAsia"/>
+          <w:sz w:val="28"/>
+          <w:szCs w:val="28"/>
+        </w:rPr>
+        <w:t>perl</w:t>
+      </w:r>
+      <w:proofErr w:type="spellEnd"/>
+      <w:r>
+        <w:rPr>
+          <w:rFonts w:hint="eastAsia"/>
+          <w:sz w:val="28"/>
+          <w:szCs w:val="28"/>
+        </w:rPr>
+        <w:t>、</w:t>
+      </w:r>
+      <w:r>
+        <w:rPr>
+          <w:rFonts w:hint="eastAsia"/>
+          <w:sz w:val="28"/>
+          <w:szCs w:val="28"/>
+        </w:rPr>
+        <w:t>shell</w:t>
+      </w:r>
+      <w:r>
+        <w:rPr>
+          <w:rFonts w:hint="eastAsia"/>
+          <w:sz w:val="28"/>
+          <w:szCs w:val="28"/>
+        </w:rPr>
+        <w:t>、</w:t>
+      </w:r>
+      <w:r>
+        <w:rPr>
+          <w:sz w:val="28"/>
+          <w:szCs w:val="28"/>
+        </w:rPr>
+        <w:t>ruby</w:t>
+      </w:r>
+      <w:r>
+        <w:rPr>
+          <w:rFonts w:hint="eastAsia"/>
+          <w:sz w:val="28"/>
+          <w:szCs w:val="28"/>
+        </w:rPr>
+        <w:t>等</w:t>
+      </w:r>
+      <w:r>
+        <w:rPr>
+          <w:rFonts w:hint="eastAsia"/>
+          <w:sz w:val="28"/>
+          <w:szCs w:val="28"/>
+        </w:rPr>
+        <w:t>，</w:t>
+      </w:r>
+      <w:r>
+        <w:rPr>
+          <w:rFonts w:hint="eastAsia"/>
+          <w:sz w:val="28"/>
+          <w:szCs w:val="28"/>
+        </w:rPr>
+        <w:t>python</w:t>
+      </w:r>
+      <w:r>
+        <w:rPr>
+          <w:rFonts w:hint="eastAsia"/>
+          <w:sz w:val="28"/>
+          <w:szCs w:val="28"/>
+        </w:rPr>
+        <w:t>的</w:t>
+      </w:r>
+      <w:r>
+        <w:rPr>
+          <w:rFonts w:hint="eastAsia"/>
+          <w:sz w:val="28"/>
+          <w:szCs w:val="28"/>
+        </w:rPr>
+        <w:t>urllib2</w:t>
+      </w:r>
+      <w:r>
+        <w:rPr>
+          <w:rFonts w:hint="eastAsia"/>
+          <w:sz w:val="28"/>
+          <w:szCs w:val="28"/>
+        </w:rPr>
+        <w:t>包提供了较为完整的访问网页文档的</w:t>
+      </w:r>
+      <w:r>
+        <w:rPr>
+          <w:rFonts w:hint="eastAsia"/>
+          <w:sz w:val="28"/>
+          <w:szCs w:val="28"/>
+        </w:rPr>
+        <w:t>API</w:t>
+      </w:r>
+      <w:r>
+        <w:rPr>
+          <w:rFonts w:hint="eastAsia"/>
+          <w:sz w:val="28"/>
+          <w:szCs w:val="28"/>
+        </w:rPr>
+        <w:t>。</w:t>
+      </w:r>
+    </w:p>
+    <w:p>
+      <w:pPr>
+        <w:ind w:firstLine="720"/>
+        <w:rPr>
+          <w:sz w:val="28"/>
+          <w:szCs w:val="28"/>
+        </w:rPr>
+      </w:pPr>
+      <w:r>
+        <w:rPr>
+          <w:rFonts w:hint="eastAsia"/>
+          <w:sz w:val="28"/>
+          <w:szCs w:val="28"/>
+        </w:rPr>
+        <w:t>值得一提的是</w:t>
+      </w:r>
+      <w:r>
+        <w:rPr>
+          <w:rFonts w:hint="eastAsia"/>
+          <w:sz w:val="28"/>
+          <w:szCs w:val="28"/>
+        </w:rPr>
+        <w:t>，抓取网页有时需</w:t>
+      </w:r>
+      <w:r>
+        <w:rPr>
+          <w:rFonts w:hint="eastAsia"/>
+          <w:sz w:val="28"/>
+          <w:szCs w:val="28"/>
+        </w:rPr>
+        <w:t>将爬虫程序伪装成普通的浏览器</w:t>
+      </w:r>
+      <w:r>
+        <w:rPr>
+          <w:rFonts w:hint="eastAsia"/>
+          <w:sz w:val="28"/>
+          <w:szCs w:val="28"/>
+        </w:rPr>
+        <w:t>。</w:t>
+      </w:r>
+      <w:r>
+        <w:rPr>
+          <w:rFonts w:hint="eastAsia"/>
+          <w:sz w:val="28"/>
+          <w:szCs w:val="28"/>
+        </w:rPr>
+        <w:t>因为许多网站都采取了</w:t>
+      </w:r>
+      <w:r>
+        <w:rPr>
+          <w:rFonts w:hint="eastAsia"/>
+          <w:sz w:val="28"/>
+          <w:szCs w:val="28"/>
+        </w:rPr>
+        <w:t>防爬措施</w:t>
+      </w:r>
+      <w:r>
+        <w:rPr>
+          <w:rFonts w:hint="eastAsia"/>
+          <w:sz w:val="28"/>
+          <w:szCs w:val="28"/>
+        </w:rPr>
+        <w:t>，</w:t>
+      </w:r>
+      <w:r>
+        <w:rPr>
+          <w:rFonts w:hint="eastAsia"/>
+          <w:sz w:val="28"/>
+          <w:szCs w:val="28"/>
+        </w:rPr>
+        <w:t>单纯</w:t>
+      </w:r>
+      <w:r>
+        <w:rPr>
+          <w:rFonts w:hint="eastAsia"/>
+          <w:sz w:val="28"/>
+          <w:szCs w:val="28"/>
+        </w:rPr>
+        <w:t>的</w:t>
+      </w:r>
+      <w:proofErr w:type="gramStart"/>
+      <w:r>
+        <w:rPr>
+          <w:rFonts w:hint="eastAsia"/>
+          <w:sz w:val="28"/>
+          <w:szCs w:val="28"/>
+        </w:rPr>
+        <w:t>爬取</w:t>
+      </w:r>
+      <w:r>
+        <w:rPr>
+          <w:rFonts w:hint="eastAsia"/>
+          <w:sz w:val="28"/>
+          <w:szCs w:val="28"/>
+        </w:rPr>
+        <w:t>操作</w:t>
+      </w:r>
+      <w:r>
+        <w:rPr>
+          <w:rFonts w:hint="eastAsia"/>
+          <w:sz w:val="28"/>
+          <w:szCs w:val="28"/>
+        </w:rPr>
+        <w:t>极</w:t>
+      </w:r>
+      <w:proofErr w:type="gramEnd"/>
+      <w:r>
+        <w:rPr>
+          <w:rFonts w:hint="eastAsia"/>
+          <w:sz w:val="28"/>
+          <w:szCs w:val="28"/>
+        </w:rPr>
+        <w:t>容易被网站检测出来并封杀</w:t>
+      </w:r>
+      <w:r>
+        <w:rPr>
+          <w:rFonts w:hint="eastAsia"/>
+          <w:sz w:val="28"/>
+          <w:szCs w:val="28"/>
+        </w:rPr>
+        <w:t>。</w:t>
+      </w:r>
+      <w:r>
+        <w:rPr>
+          <w:rFonts w:hint="eastAsia"/>
+          <w:sz w:val="28"/>
+          <w:szCs w:val="28"/>
+        </w:rPr>
+        <w:t>Python</w:t>
+      </w:r>
+      <w:r>
+        <w:rPr>
+          <w:rFonts w:hint="eastAsia"/>
+          <w:sz w:val="28"/>
+          <w:szCs w:val="28"/>
+        </w:rPr>
+        <w:t>提供了</w:t>
+      </w:r>
+      <w:r>
+        <w:rPr>
+          <w:rFonts w:hint="eastAsia"/>
+          <w:sz w:val="28"/>
+          <w:szCs w:val="28"/>
+        </w:rPr>
+        <w:t>许多鲁棒的</w:t>
+      </w:r>
+      <w:r>
+        <w:rPr>
+          <w:rFonts w:hint="eastAsia"/>
+          <w:sz w:val="28"/>
+          <w:szCs w:val="28"/>
+        </w:rPr>
+        <w:t>第三方包</w:t>
+      </w:r>
+      <w:r>
+        <w:rPr>
+          <w:rFonts w:hint="eastAsia"/>
+          <w:sz w:val="28"/>
+          <w:szCs w:val="28"/>
+        </w:rPr>
+        <w:t>如</w:t>
+      </w:r>
+      <w:r>
+        <w:rPr>
+          <w:rFonts w:hint="eastAsia"/>
+          <w:sz w:val="28"/>
+          <w:szCs w:val="28"/>
+        </w:rPr>
+        <w:t>r</w:t>
+      </w:r>
+      <w:r>
+        <w:rPr>
+          <w:rFonts w:hint="eastAsia"/>
+          <w:sz w:val="28"/>
+          <w:szCs w:val="28"/>
+        </w:rPr>
+        <w:t>equests</w:t>
+      </w:r>
+      <w:r>
+        <w:rPr>
+          <w:rFonts w:hint="eastAsia"/>
+          <w:sz w:val="28"/>
+          <w:szCs w:val="28"/>
+        </w:rPr>
+        <w:t>和</w:t>
+      </w:r>
+      <w:r>
+        <w:rPr>
+          <w:rFonts w:hint="eastAsia"/>
+          <w:sz w:val="28"/>
+          <w:szCs w:val="28"/>
+        </w:rPr>
+        <w:t>mechanize</w:t>
+      </w:r>
+      <w:r>
+        <w:rPr>
+          <w:rFonts w:hint="eastAsia"/>
+          <w:sz w:val="28"/>
+          <w:szCs w:val="28"/>
+        </w:rPr>
+        <w:t>，</w:t>
+      </w:r>
+      <w:r>
+        <w:rPr>
+          <w:rFonts w:hint="eastAsia"/>
+          <w:sz w:val="28"/>
+          <w:szCs w:val="28"/>
+        </w:rPr>
+        <w:t>可以帮助</w:t>
+      </w:r>
+      <w:r>
+        <w:rPr>
+          <w:rFonts w:hint="eastAsia"/>
+          <w:sz w:val="28"/>
+          <w:szCs w:val="28"/>
+        </w:rPr>
+        <w:t>爬虫</w:t>
+      </w:r>
+      <w:r>
+        <w:rPr>
+          <w:rFonts w:hint="eastAsia"/>
+          <w:sz w:val="28"/>
+          <w:szCs w:val="28"/>
+        </w:rPr>
+        <w:t>轻松地越过</w:t>
+      </w:r>
+      <w:r>
+        <w:rPr>
+          <w:rFonts w:hint="eastAsia"/>
+          <w:sz w:val="28"/>
+          <w:szCs w:val="28"/>
+        </w:rPr>
+        <w:t>网站的</w:t>
+      </w:r>
+      <w:r>
+        <w:rPr>
+          <w:rFonts w:hint="eastAsia"/>
+          <w:sz w:val="28"/>
+          <w:szCs w:val="28"/>
+        </w:rPr>
+        <w:t>防爬策略，</w:t>
+      </w:r>
+      <w:r>
+        <w:rPr>
+          <w:rFonts w:hint="eastAsia"/>
+          <w:sz w:val="28"/>
+          <w:szCs w:val="28"/>
+        </w:rPr>
+        <w:t>例如</w:t>
+      </w:r>
+      <w:r>
+        <w:rPr>
+          <w:rFonts w:hint="eastAsia"/>
+          <w:sz w:val="28"/>
+          <w:szCs w:val="28"/>
+        </w:rPr>
+        <w:t>模拟</w:t>
+      </w:r>
+      <w:r>
+        <w:rPr>
+          <w:rFonts w:hint="eastAsia"/>
+          <w:sz w:val="28"/>
+          <w:szCs w:val="28"/>
+        </w:rPr>
+        <w:t>user</w:t>
+      </w:r>
+      <w:r>
+        <w:rPr>
+          <w:sz w:val="28"/>
+          <w:szCs w:val="28"/>
+        </w:rPr>
+        <w:t xml:space="preserve"> </w:t>
+      </w:r>
+      <w:r>
+        <w:rPr>
+          <w:rFonts w:hint="eastAsia"/>
+          <w:sz w:val="28"/>
+          <w:szCs w:val="28"/>
+        </w:rPr>
+        <w:t>agent</w:t>
+      </w:r>
+      <w:r>
+        <w:rPr>
+          <w:rFonts w:hint="eastAsia"/>
+          <w:sz w:val="28"/>
+          <w:szCs w:val="28"/>
+        </w:rPr>
+        <w:t>行为构造合适的请求，</w:t>
+      </w:r>
+      <w:r>
+        <w:rPr>
+          <w:rFonts w:hint="eastAsia"/>
+          <w:sz w:val="28"/>
+          <w:szCs w:val="28"/>
+        </w:rPr>
+        <w:t>如</w:t>
+      </w:r>
+      <w:r>
+        <w:rPr>
+          <w:rFonts w:hint="eastAsia"/>
+          <w:sz w:val="28"/>
+          <w:szCs w:val="28"/>
+        </w:rPr>
+        <w:t>：</w:t>
+      </w:r>
+      <w:r>
+        <w:rPr>
+          <w:rFonts w:hint="eastAsia"/>
+          <w:sz w:val="28"/>
+          <w:szCs w:val="28"/>
+        </w:rPr>
+        <w:t>用户登陆、</w:t>
+      </w:r>
+      <w:r>
+        <w:rPr>
+          <w:rFonts w:hint="eastAsia"/>
+          <w:sz w:val="28"/>
+          <w:szCs w:val="28"/>
+        </w:rPr>
+        <w:t>session/cookie</w:t>
+      </w:r>
+      <w:r>
+        <w:rPr>
+          <w:rFonts w:hint="eastAsia"/>
+          <w:sz w:val="28"/>
+          <w:szCs w:val="28"/>
+        </w:rPr>
+        <w:t>的存储和设置。</w:t>
+      </w:r>
+    </w:p>
+    <w:p>
+      <w:pPr>
+        <w:ind w:left="720"/>
+        <w:rPr>
+          <w:sz w:val="28"/>
+          <w:szCs w:val="28"/>
+        </w:rPr>
+      </w:pPr>
+      <w:r>
+        <w:rPr>
+          <w:rFonts w:hint="eastAsia"/>
+          <w:sz w:val="28"/>
+          <w:szCs w:val="28"/>
+        </w:rPr>
+        <w:t>2.2</w:t>
+      </w:r>
+      <w:r>
+        <w:rPr>
+          <w:sz w:val="28"/>
+          <w:szCs w:val="28"/>
+        </w:rPr>
+        <w:t xml:space="preserve"> </w:t>
+      </w:r>
+      <w:r>
+        <w:rPr>
+          <w:rFonts w:hint="eastAsia"/>
+          <w:sz w:val="28"/>
+          <w:szCs w:val="28"/>
+        </w:rPr>
+        <w:t>提高爬取效率</w:t>
+      </w:r>
+      <w:r>
+        <w:rPr>
+          <w:rFonts w:hint="eastAsia"/>
+          <w:sz w:val="28"/>
+          <w:szCs w:val="28"/>
+        </w:rPr>
+        <w:t>的方法</w:t>
+      </w:r>
+    </w:p>
+    <w:p>
+      <w:pPr>
+        <w:ind w:left="720"/>
+        <w:rPr>
+          <w:sz w:val="28"/>
+          <w:szCs w:val="28"/>
+        </w:rPr>
+      </w:pPr>
+      <w:r>
+        <w:rPr>
+          <w:rFonts w:hint="eastAsia"/>
+          <w:sz w:val="28"/>
+          <w:szCs w:val="28"/>
+        </w:rPr>
+        <w:t>传统的网络爬虫是运行在本地，</w:t>
+      </w:r>
+      <w:r>
+        <w:rPr>
+          <w:rFonts w:hint="eastAsia"/>
+          <w:sz w:val="28"/>
+          <w:szCs w:val="28"/>
+        </w:rPr>
+        <w:t>稍优化的策略是</w:t>
+      </w:r>
+      <w:r>
+        <w:rPr>
+          <w:rFonts w:hint="eastAsia"/>
+          <w:sz w:val="28"/>
+          <w:szCs w:val="28"/>
+        </w:rPr>
+        <w:t>采取</w:t>
+      </w:r>
+      <w:r>
+        <w:rPr>
+          <w:rFonts w:hint="eastAsia"/>
+          <w:sz w:val="28"/>
+          <w:szCs w:val="28"/>
+        </w:rPr>
+        <w:t>“单机多核”的方</w:t>
+      </w:r>
+    </w:p>
+    <w:p>
+      <w:pPr>
+        <w:rPr>
+          <w:sz w:val="28"/>
+          <w:szCs w:val="28"/>
+        </w:rPr>
+      </w:pPr>
+      <w:r>
+        <w:rPr>
+          <w:rFonts w:hint="eastAsia"/>
+          <w:sz w:val="28"/>
+          <w:szCs w:val="28"/>
+        </w:rPr>
+        <w:t>式</w:t>
+      </w:r>
+      <w:r>
+        <w:rPr>
+          <w:rFonts w:hint="eastAsia"/>
+          <w:sz w:val="28"/>
+          <w:szCs w:val="28"/>
+        </w:rPr>
+        <w:t>。</w:t>
+      </w:r>
+      <w:r>
+        <w:rPr>
+          <w:rFonts w:hint="eastAsia"/>
+          <w:sz w:val="28"/>
+          <w:szCs w:val="28"/>
+        </w:rPr>
+        <w:t>为了</w:t>
+      </w:r>
+      <w:r>
+        <w:rPr>
+          <w:rFonts w:hint="eastAsia"/>
+          <w:sz w:val="28"/>
+          <w:szCs w:val="28"/>
+        </w:rPr>
+        <w:t>更有效地</w:t>
+      </w:r>
+      <w:proofErr w:type="gramStart"/>
+      <w:r>
+        <w:rPr>
+          <w:rFonts w:hint="eastAsia"/>
+          <w:sz w:val="28"/>
+          <w:szCs w:val="28"/>
+        </w:rPr>
+        <w:t>解决爬取效率</w:t>
+      </w:r>
+      <w:proofErr w:type="gramEnd"/>
+      <w:r>
+        <w:rPr>
+          <w:rFonts w:hint="eastAsia"/>
+          <w:sz w:val="28"/>
+          <w:szCs w:val="28"/>
+        </w:rPr>
+        <w:t>过低的问题</w:t>
+      </w:r>
+      <w:r>
+        <w:rPr>
+          <w:rFonts w:hint="eastAsia"/>
+          <w:sz w:val="28"/>
+          <w:szCs w:val="28"/>
+        </w:rPr>
+        <w:t>，</w:t>
+      </w:r>
+      <w:r>
+        <w:rPr>
+          <w:rFonts w:hint="eastAsia"/>
+          <w:sz w:val="28"/>
+          <w:szCs w:val="28"/>
+        </w:rPr>
+        <w:t>同时结合实际的实验条件，</w:t>
+      </w:r>
+      <w:r>
+        <w:rPr>
+          <w:rFonts w:hint="eastAsia"/>
+          <w:sz w:val="28"/>
+          <w:szCs w:val="28"/>
+        </w:rPr>
+        <w:t>本文</w:t>
+      </w:r>
+      <w:r>
+        <w:rPr>
+          <w:rFonts w:hint="eastAsia"/>
+          <w:sz w:val="28"/>
+          <w:szCs w:val="28"/>
+        </w:rPr>
+        <w:t>采用</w:t>
+      </w:r>
+      <w:r>
+        <w:rPr>
+          <w:rFonts w:hint="eastAsia"/>
+          <w:sz w:val="28"/>
+          <w:szCs w:val="28"/>
+        </w:rPr>
+        <w:t>主从</w:t>
+      </w:r>
+      <w:r>
+        <w:rPr>
+          <w:rFonts w:hint="eastAsia"/>
+          <w:sz w:val="28"/>
+          <w:szCs w:val="28"/>
+        </w:rPr>
+        <w:t>分布式爬虫</w:t>
+      </w:r>
+      <w:r>
+        <w:rPr>
+          <w:rFonts w:hint="eastAsia"/>
+          <w:sz w:val="28"/>
+          <w:szCs w:val="28"/>
+        </w:rPr>
+        <w:t>。</w:t>
+      </w:r>
+      <w:r>
+        <w:rPr>
+          <w:rFonts w:hint="eastAsia"/>
+          <w:sz w:val="28"/>
+          <w:szCs w:val="28"/>
+        </w:rPr>
+        <w:t xml:space="preserve"> </w:t>
+      </w:r>
+    </w:p>
+    <w:p>
+      <w:pPr>
+        <w:rPr>
+          <w:sz w:val="28"/>
+          <w:szCs w:val="28"/>
+        </w:rPr>
+      </w:pPr>
+      <w:r>
+        <w:rPr>
+          <w:sz w:val="28"/>
+          <w:szCs w:val="28"/>
+        </w:rPr>
+        <w:tab/>
+      </w:r>
+      <w:r>
+        <w:rPr>
+          <w:rFonts w:hint="eastAsia"/>
+          <w:sz w:val="28"/>
+          <w:szCs w:val="28"/>
+        </w:rPr>
+        <w:t>本文</w:t>
+      </w:r>
+      <w:r>
+        <w:rPr>
+          <w:rFonts w:hint="eastAsia"/>
+          <w:sz w:val="28"/>
+          <w:szCs w:val="28"/>
+        </w:rPr>
+        <w:t>将</w:t>
+      </w:r>
+      <w:r>
+        <w:rPr>
+          <w:rFonts w:hint="eastAsia"/>
+          <w:sz w:val="28"/>
+          <w:szCs w:val="28"/>
+        </w:rPr>
+        <w:t>一台</w:t>
+      </w:r>
+      <w:r>
+        <w:rPr>
+          <w:rFonts w:hint="eastAsia"/>
+          <w:sz w:val="28"/>
+          <w:szCs w:val="28"/>
+        </w:rPr>
+        <w:t>阿里云服务器</w:t>
+      </w:r>
+      <w:r>
+        <w:rPr>
+          <w:rFonts w:hint="eastAsia"/>
+          <w:sz w:val="28"/>
+          <w:szCs w:val="28"/>
+        </w:rPr>
+        <w:t>作为</w:t>
+      </w:r>
+      <w:r>
+        <w:rPr>
+          <w:rFonts w:hint="eastAsia"/>
+          <w:sz w:val="28"/>
+          <w:szCs w:val="28"/>
+        </w:rPr>
+        <w:t>master</w:t>
+      </w:r>
+      <w:r>
+        <w:rPr>
+          <w:rFonts w:hint="eastAsia"/>
+          <w:sz w:val="28"/>
+          <w:szCs w:val="28"/>
+        </w:rPr>
+        <w:t>服务器，</w:t>
+      </w:r>
+      <w:r>
+        <w:rPr>
+          <w:rFonts w:hint="eastAsia"/>
+          <w:sz w:val="28"/>
+          <w:szCs w:val="28"/>
+        </w:rPr>
+        <w:t>用于</w:t>
+      </w:r>
+      <w:r>
+        <w:rPr>
+          <w:rFonts w:hint="eastAsia"/>
+          <w:sz w:val="28"/>
+          <w:szCs w:val="28"/>
+        </w:rPr>
+        <w:t>分发</w:t>
+      </w:r>
+      <w:r>
+        <w:rPr>
+          <w:rFonts w:hint="eastAsia"/>
+          <w:sz w:val="28"/>
+          <w:szCs w:val="28"/>
+        </w:rPr>
+        <w:t>所需</w:t>
+      </w:r>
+      <w:proofErr w:type="gramStart"/>
+      <w:r>
+        <w:rPr>
+          <w:rFonts w:hint="eastAsia"/>
+          <w:sz w:val="28"/>
+          <w:szCs w:val="28"/>
+        </w:rPr>
+        <w:t>爬取内容</w:t>
+      </w:r>
+      <w:proofErr w:type="gramEnd"/>
+      <w:r>
+        <w:rPr>
+          <w:rFonts w:hint="eastAsia"/>
+          <w:sz w:val="28"/>
+          <w:szCs w:val="28"/>
+        </w:rPr>
+        <w:t>的</w:t>
+      </w:r>
+      <w:r>
+        <w:rPr>
+          <w:rFonts w:hint="eastAsia"/>
+          <w:sz w:val="28"/>
+          <w:szCs w:val="28"/>
+        </w:rPr>
+        <w:t>URL</w:t>
+      </w:r>
+      <w:r>
+        <w:rPr>
+          <w:rFonts w:hint="eastAsia"/>
+          <w:sz w:val="28"/>
+          <w:szCs w:val="28"/>
+        </w:rPr>
+        <w:t>，</w:t>
+      </w:r>
+      <w:r>
+        <w:rPr>
+          <w:rFonts w:hint="eastAsia"/>
+          <w:sz w:val="28"/>
+          <w:szCs w:val="28"/>
+        </w:rPr>
+        <w:t>同时维护</w:t>
+      </w:r>
+      <w:r>
+        <w:rPr>
+          <w:rFonts w:hint="eastAsia"/>
+          <w:sz w:val="28"/>
+          <w:szCs w:val="28"/>
+        </w:rPr>
+        <w:t>存储在</w:t>
+      </w:r>
+      <w:proofErr w:type="spellStart"/>
+      <w:r>
+        <w:rPr>
+          <w:rFonts w:hint="eastAsia"/>
+          <w:sz w:val="28"/>
+          <w:szCs w:val="28"/>
+        </w:rPr>
+        <w:t>redis</w:t>
+      </w:r>
+      <w:proofErr w:type="spellEnd"/>
+      <w:r>
+        <w:rPr>
+          <w:rFonts w:hint="eastAsia"/>
+          <w:sz w:val="28"/>
+          <w:szCs w:val="28"/>
+        </w:rPr>
+        <w:t>中</w:t>
+      </w:r>
+      <w:proofErr w:type="gramStart"/>
+      <w:r>
+        <w:rPr>
+          <w:rFonts w:hint="eastAsia"/>
+          <w:sz w:val="28"/>
+          <w:szCs w:val="28"/>
+        </w:rPr>
+        <w:t>待爬取</w:t>
+      </w:r>
+      <w:proofErr w:type="gramEnd"/>
+      <w:r>
+        <w:rPr>
+          <w:rFonts w:hint="eastAsia"/>
+          <w:sz w:val="28"/>
+          <w:szCs w:val="28"/>
+        </w:rPr>
+        <w:t>URL</w:t>
+      </w:r>
+      <w:r>
+        <w:rPr>
+          <w:rFonts w:hint="eastAsia"/>
+          <w:sz w:val="28"/>
+          <w:szCs w:val="28"/>
+        </w:rPr>
+        <w:t>的列表。</w:t>
+      </w:r>
+      <w:r>
+        <w:rPr>
+          <w:rFonts w:hint="eastAsia"/>
+          <w:sz w:val="28"/>
+          <w:szCs w:val="28"/>
+        </w:rPr>
+        <w:t>由三台本地的笔记本电脑</w:t>
+      </w:r>
+      <w:r>
+        <w:rPr>
+          <w:rFonts w:hint="eastAsia"/>
+          <w:sz w:val="28"/>
+          <w:szCs w:val="28"/>
+        </w:rPr>
+        <w:t>组成</w:t>
+      </w:r>
+      <w:r>
+        <w:rPr>
+          <w:rFonts w:hint="eastAsia"/>
+          <w:sz w:val="28"/>
+          <w:szCs w:val="28"/>
+        </w:rPr>
+        <w:t>slave</w:t>
+      </w:r>
+      <w:r>
+        <w:rPr>
+          <w:rFonts w:hint="eastAsia"/>
+          <w:sz w:val="28"/>
+          <w:szCs w:val="28"/>
+        </w:rPr>
+        <w:t>服务器</w:t>
+      </w:r>
+      <w:r>
+        <w:rPr>
+          <w:rFonts w:hint="eastAsia"/>
+          <w:sz w:val="28"/>
+          <w:szCs w:val="28"/>
+        </w:rPr>
+        <w:t>组，</w:t>
+      </w:r>
+      <w:r>
+        <w:rPr>
+          <w:rFonts w:hint="eastAsia"/>
+          <w:sz w:val="28"/>
+          <w:szCs w:val="28"/>
+        </w:rPr>
+        <w:t>用于</w:t>
+      </w:r>
+      <w:r>
+        <w:rPr>
+          <w:rFonts w:hint="eastAsia"/>
+          <w:sz w:val="28"/>
+          <w:szCs w:val="28"/>
+        </w:rPr>
+        <w:t>对</w:t>
+      </w:r>
+      <w:r>
+        <w:rPr>
+          <w:rFonts w:hint="eastAsia"/>
+          <w:sz w:val="28"/>
+          <w:szCs w:val="28"/>
+        </w:rPr>
+        <w:t>各自从</w:t>
+      </w:r>
+      <w:r>
+        <w:rPr>
+          <w:rFonts w:hint="eastAsia"/>
+          <w:sz w:val="28"/>
+          <w:szCs w:val="28"/>
+        </w:rPr>
+        <w:t>master</w:t>
+      </w:r>
+      <w:r>
+        <w:rPr>
+          <w:rFonts w:hint="eastAsia"/>
+          <w:sz w:val="28"/>
+          <w:szCs w:val="28"/>
+        </w:rPr>
+        <w:t>服务器所获得的</w:t>
+      </w:r>
+      <w:r>
+        <w:rPr>
+          <w:rFonts w:hint="eastAsia"/>
+          <w:sz w:val="28"/>
+          <w:szCs w:val="28"/>
+        </w:rPr>
+        <w:t>URL</w:t>
+      </w:r>
+      <w:r>
+        <w:rPr>
+          <w:rFonts w:hint="eastAsia"/>
+          <w:sz w:val="28"/>
+          <w:szCs w:val="28"/>
+        </w:rPr>
+        <w:t>执行</w:t>
+      </w:r>
+      <w:proofErr w:type="gramStart"/>
+      <w:r>
+        <w:rPr>
+          <w:rFonts w:hint="eastAsia"/>
+          <w:sz w:val="28"/>
+          <w:szCs w:val="28"/>
+        </w:rPr>
+        <w:t>网页爬取</w:t>
+      </w:r>
+      <w:r>
+        <w:rPr>
+          <w:rFonts w:hint="eastAsia"/>
+          <w:sz w:val="28"/>
+          <w:szCs w:val="28"/>
+        </w:rPr>
+        <w:t>任务</w:t>
+      </w:r>
+      <w:proofErr w:type="gramEnd"/>
+      <w:r>
+        <w:rPr>
+          <w:rFonts w:hint="eastAsia"/>
+          <w:sz w:val="28"/>
+          <w:szCs w:val="28"/>
+        </w:rPr>
+        <w:t>；</w:t>
+      </w:r>
+      <w:r>
+        <w:rPr>
+          <w:rFonts w:hint="eastAsia"/>
+          <w:sz w:val="28"/>
+          <w:szCs w:val="28"/>
+        </w:rPr>
+        <w:t>若</w:t>
+      </w:r>
+      <w:r>
+        <w:rPr>
+          <w:rFonts w:hint="eastAsia"/>
+          <w:sz w:val="28"/>
+          <w:szCs w:val="28"/>
+        </w:rPr>
+        <w:t>slave</w:t>
+      </w:r>
+      <w:r>
+        <w:rPr>
+          <w:rFonts w:hint="eastAsia"/>
+          <w:sz w:val="28"/>
+          <w:szCs w:val="28"/>
+        </w:rPr>
+        <w:t>在爬</w:t>
+      </w:r>
+      <w:proofErr w:type="gramStart"/>
+      <w:r>
+        <w:rPr>
+          <w:rFonts w:hint="eastAsia"/>
+          <w:sz w:val="28"/>
+          <w:szCs w:val="28"/>
+        </w:rPr>
+        <w:t>取过程</w:t>
+      </w:r>
+      <w:proofErr w:type="gramEnd"/>
+      <w:r>
+        <w:rPr>
+          <w:rFonts w:hint="eastAsia"/>
+          <w:sz w:val="28"/>
+          <w:szCs w:val="28"/>
+        </w:rPr>
+        <w:t>中</w:t>
+      </w:r>
+      <w:r>
+        <w:rPr>
+          <w:rFonts w:hint="eastAsia"/>
+          <w:sz w:val="28"/>
+          <w:szCs w:val="28"/>
+        </w:rPr>
+        <w:t>遇到新的</w:t>
+      </w:r>
+      <w:r>
+        <w:rPr>
+          <w:rFonts w:hint="eastAsia"/>
+          <w:sz w:val="28"/>
+          <w:szCs w:val="28"/>
+        </w:rPr>
+        <w:t>URL</w:t>
+      </w:r>
+      <w:r>
+        <w:rPr>
+          <w:rFonts w:hint="eastAsia"/>
+          <w:sz w:val="28"/>
+          <w:szCs w:val="28"/>
+        </w:rPr>
+        <w:t>，一律将其返回</w:t>
+      </w:r>
+      <w:r>
+        <w:rPr>
+          <w:rFonts w:hint="eastAsia"/>
+          <w:sz w:val="28"/>
+          <w:szCs w:val="28"/>
+        </w:rPr>
+        <w:t>master</w:t>
+      </w:r>
+      <w:r>
+        <w:rPr>
+          <w:rFonts w:hint="eastAsia"/>
+          <w:sz w:val="28"/>
+          <w:szCs w:val="28"/>
+        </w:rPr>
+        <w:t>服务器由</w:t>
+      </w:r>
+      <w:r>
+        <w:rPr>
+          <w:rFonts w:hint="eastAsia"/>
+          <w:sz w:val="28"/>
+          <w:szCs w:val="28"/>
+        </w:rPr>
+        <w:t>master</w:t>
+      </w:r>
+      <w:r>
+        <w:rPr>
+          <w:rFonts w:hint="eastAsia"/>
+          <w:sz w:val="28"/>
+          <w:szCs w:val="28"/>
+        </w:rPr>
+        <w:t>解析处理</w:t>
+      </w:r>
+      <w:r>
+        <w:rPr>
+          <w:rFonts w:hint="eastAsia"/>
+          <w:sz w:val="28"/>
+          <w:szCs w:val="28"/>
+        </w:rPr>
+        <w:t>，</w:t>
+      </w:r>
+      <w:r>
+        <w:rPr>
+          <w:rFonts w:hint="eastAsia"/>
+          <w:sz w:val="28"/>
+          <w:szCs w:val="28"/>
+        </w:rPr>
+        <w:t>slave</w:t>
+      </w:r>
+      <w:r>
+        <w:rPr>
+          <w:rFonts w:hint="eastAsia"/>
+          <w:sz w:val="28"/>
+          <w:szCs w:val="28"/>
+        </w:rPr>
+        <w:t>服务器间不进行通信。</w:t>
+      </w:r>
+      <w:r>
+        <w:rPr>
+          <w:rFonts w:hint="eastAsia"/>
+          <w:sz w:val="28"/>
+          <w:szCs w:val="28"/>
+        </w:rPr>
+        <w:t>本文所用</w:t>
+      </w:r>
+      <w:r>
+        <w:rPr>
+          <w:rFonts w:hint="eastAsia"/>
+          <w:sz w:val="28"/>
+          <w:szCs w:val="28"/>
+        </w:rPr>
+        <w:t>master</w:t>
+      </w:r>
+      <w:r>
+        <w:rPr>
+          <w:rFonts w:hint="eastAsia"/>
+          <w:sz w:val="28"/>
+          <w:szCs w:val="28"/>
+        </w:rPr>
+        <w:t>服务器与</w:t>
+      </w:r>
+      <w:r>
+        <w:rPr>
+          <w:rFonts w:hint="eastAsia"/>
+          <w:sz w:val="28"/>
+          <w:szCs w:val="28"/>
+        </w:rPr>
+        <w:t>slave</w:t>
+      </w:r>
+      <w:r>
+        <w:rPr>
+          <w:rFonts w:hint="eastAsia"/>
+          <w:sz w:val="28"/>
+          <w:szCs w:val="28"/>
+        </w:rPr>
+        <w:t>服务器组的性能配置如表</w:t>
+      </w:r>
+      <w:r>
+        <w:rPr>
+          <w:rFonts w:hint="eastAsia"/>
+          <w:sz w:val="28"/>
+          <w:szCs w:val="28"/>
+        </w:rPr>
+        <w:t>2.1</w:t>
+      </w:r>
+      <w:r>
+        <w:rPr>
+          <w:rFonts w:hint="eastAsia"/>
+          <w:sz w:val="28"/>
+          <w:szCs w:val="28"/>
+        </w:rPr>
+        <w:t>所示</w:t>
+      </w:r>
+      <w:r>
+        <w:rPr>
+          <w:rFonts w:hint="eastAsia"/>
+          <w:sz w:val="28"/>
+          <w:szCs w:val="28"/>
+        </w:rPr>
+        <w:t>，主从分布式爬虫</w:t>
+      </w:r>
+      <w:r>
+        <w:rPr>
+          <w:rFonts w:hint="eastAsia"/>
+          <w:sz w:val="28"/>
+          <w:szCs w:val="28"/>
+        </w:rPr>
+        <w:t>的逻辑结构</w:t>
+      </w:r>
+      <w:r>
+        <w:rPr>
+          <w:rFonts w:hint="eastAsia"/>
+          <w:sz w:val="28"/>
+          <w:szCs w:val="28"/>
+        </w:rPr>
+        <w:t>如图</w:t>
+      </w:r>
+      <w:r>
+        <w:rPr>
+          <w:rFonts w:hint="eastAsia"/>
+          <w:sz w:val="28"/>
+          <w:szCs w:val="28"/>
+        </w:rPr>
+        <w:t>2.1</w:t>
+      </w:r>
+      <w:r>
+        <w:rPr>
+          <w:rFonts w:hint="eastAsia"/>
+          <w:sz w:val="28"/>
+          <w:szCs w:val="28"/>
+        </w:rPr>
+        <w:t>所示</w:t>
+      </w:r>
+      <w:r>
+        <w:rPr>
+          <w:rFonts w:hint="eastAsia"/>
+          <w:sz w:val="28"/>
+          <w:szCs w:val="28"/>
+        </w:rPr>
+        <w:t>，</w:t>
+      </w:r>
+      <w:r>
+        <w:rPr>
+          <w:rFonts w:hint="eastAsia"/>
+          <w:sz w:val="28"/>
+          <w:szCs w:val="28"/>
+        </w:rPr>
+        <w:t>爬虫的</w:t>
+      </w:r>
+      <w:r>
+        <w:rPr>
+          <w:rFonts w:hint="eastAsia"/>
+          <w:sz w:val="28"/>
+          <w:szCs w:val="28"/>
+        </w:rPr>
+        <w:t>类</w:t>
+      </w:r>
+      <w:proofErr w:type="gramStart"/>
+      <w:r>
+        <w:rPr>
+          <w:rFonts w:hint="eastAsia"/>
+          <w:sz w:val="28"/>
+          <w:szCs w:val="28"/>
+        </w:rPr>
+        <w:t>图结构</w:t>
+      </w:r>
+      <w:proofErr w:type="gramEnd"/>
+      <w:r>
+        <w:rPr>
+          <w:rFonts w:hint="eastAsia"/>
+          <w:sz w:val="28"/>
+          <w:szCs w:val="28"/>
+        </w:rPr>
+        <w:t>如图</w:t>
+      </w:r>
+      <w:r>
+        <w:rPr>
+          <w:rFonts w:hint="eastAsia"/>
+          <w:sz w:val="28"/>
+          <w:szCs w:val="28"/>
+        </w:rPr>
+        <w:t>2.2</w:t>
+      </w:r>
+      <w:r>
+        <w:rPr>
+          <w:rFonts w:hint="eastAsia"/>
+          <w:sz w:val="28"/>
+          <w:szCs w:val="28"/>
+        </w:rPr>
+        <w:t>所示。</w:t>
+      </w:r>
+    </w:p>
+    <w:p>
+      <w:pPr>
+        <w:ind w:firstLine="720"/>
+        <w:rPr>
+          <w:sz w:val="28"/>
+          <w:szCs w:val="28"/>
+        </w:rPr>
+      </w:pPr>
+      <w:r>
+        <w:rPr>
+          <w:rFonts w:hint="eastAsia"/>
+          <w:sz w:val="28"/>
+          <w:szCs w:val="28"/>
+        </w:rPr>
+        <w:t>此外，</w:t>
+      </w:r>
+      <w:r>
+        <w:rPr>
+          <w:rFonts w:hint="eastAsia"/>
+          <w:sz w:val="28"/>
+          <w:szCs w:val="28"/>
+        </w:rPr>
+        <w:t>为了防止</w:t>
+      </w:r>
+      <w:r>
+        <w:rPr>
+          <w:rFonts w:hint="eastAsia"/>
+          <w:sz w:val="28"/>
+          <w:szCs w:val="28"/>
+        </w:rPr>
+        <w:t>网站服务器</w:t>
+      </w:r>
+      <w:r>
+        <w:rPr>
+          <w:rFonts w:hint="eastAsia"/>
+          <w:sz w:val="28"/>
+          <w:szCs w:val="28"/>
+        </w:rPr>
+        <w:t>锁定</w:t>
+      </w:r>
+      <w:r>
+        <w:rPr>
+          <w:rFonts w:hint="eastAsia"/>
+          <w:sz w:val="28"/>
+          <w:szCs w:val="28"/>
+        </w:rPr>
+        <w:t>爬虫的</w:t>
+      </w:r>
+      <w:r>
+        <w:rPr>
+          <w:rFonts w:hint="eastAsia"/>
+          <w:sz w:val="28"/>
+          <w:szCs w:val="28"/>
+        </w:rPr>
+        <w:t>IP</w:t>
+      </w:r>
+      <w:r>
+        <w:rPr>
+          <w:rFonts w:hint="eastAsia"/>
+          <w:sz w:val="28"/>
+          <w:szCs w:val="28"/>
+        </w:rPr>
+        <w:t>，</w:t>
+      </w:r>
+      <w:r>
+        <w:rPr>
+          <w:rFonts w:hint="eastAsia"/>
+          <w:sz w:val="28"/>
+          <w:szCs w:val="28"/>
+        </w:rPr>
+        <w:t>本文所使用的爬虫程序</w:t>
+      </w:r>
+      <w:proofErr w:type="gramStart"/>
+      <w:r>
+        <w:rPr>
+          <w:rFonts w:hint="eastAsia"/>
+          <w:sz w:val="28"/>
+          <w:szCs w:val="28"/>
+        </w:rPr>
+        <w:t>对爬取</w:t>
+      </w:r>
+      <w:proofErr w:type="gramEnd"/>
+      <w:r>
+        <w:rPr>
+          <w:rFonts w:hint="eastAsia"/>
+          <w:sz w:val="28"/>
+          <w:szCs w:val="28"/>
+        </w:rPr>
+        <w:t>频率进行了限制，</w:t>
+      </w:r>
+      <w:r>
+        <w:rPr>
+          <w:rFonts w:hint="eastAsia"/>
+          <w:sz w:val="28"/>
+          <w:szCs w:val="28"/>
+        </w:rPr>
+        <w:t>以及</w:t>
+      </w:r>
+      <w:r>
+        <w:rPr>
+          <w:rFonts w:hint="eastAsia"/>
+          <w:sz w:val="28"/>
+          <w:szCs w:val="28"/>
+        </w:rPr>
+        <w:t>使用代理</w:t>
+      </w:r>
+      <w:r>
+        <w:rPr>
+          <w:rFonts w:hint="eastAsia"/>
+          <w:sz w:val="28"/>
+          <w:szCs w:val="28"/>
+        </w:rPr>
+        <w:t>IP</w:t>
+      </w:r>
+      <w:r>
+        <w:rPr>
+          <w:rFonts w:hint="eastAsia"/>
+          <w:sz w:val="28"/>
+          <w:szCs w:val="28"/>
+        </w:rPr>
+        <w:t>。</w:t>
+      </w:r>
+    </w:p>
+    <w:p>
+      <w:pPr>
+        <w:rPr>
+          <w:sz w:val="28"/>
+          <w:szCs w:val="28"/>
+        </w:rPr>
+      </w:pPr>
+      <w:r>
+        <w:rPr>
+          <w:sz w:val="28"/>
+          <w:szCs w:val="28"/>
+        </w:rPr>
+        <w:t xml:space="preserve">3 </w:t>
+      </w:r>
+      <w:r>
+        <w:rPr>
+          <w:rFonts w:hint="eastAsia"/>
+          <w:sz w:val="28"/>
+          <w:szCs w:val="28"/>
+        </w:rPr>
+        <w:t>Spark</w:t>
+      </w:r>
+      <w:r>
+        <w:rPr>
+          <w:rFonts w:hint="eastAsia"/>
+          <w:sz w:val="28"/>
+          <w:szCs w:val="28"/>
+        </w:rPr>
+        <w:t>与</w:t>
+      </w:r>
+      <w:proofErr w:type="spellStart"/>
+      <w:r>
+        <w:rPr>
+          <w:rFonts w:hint="eastAsia"/>
+          <w:sz w:val="28"/>
+          <w:szCs w:val="28"/>
+        </w:rPr>
+        <w:t>Jiagu</w:t>
+      </w:r>
+      <w:proofErr w:type="spellEnd"/>
+      <w:r>
+        <w:rPr>
+          <w:rFonts w:hint="eastAsia"/>
+          <w:sz w:val="28"/>
+          <w:szCs w:val="28"/>
+        </w:rPr>
+        <w:t>模型</w:t>
+      </w:r>
+    </w:p>
+    <w:p>
+      <w:pPr>
+        <w:rPr>
+          <w:sz w:val="28"/>
+          <w:szCs w:val="28"/>
+        </w:rPr>
+      </w:pPr>
+      <w:r>
+        <w:rPr>
+          <w:sz w:val="28"/>
+          <w:szCs w:val="28"/>
+        </w:rPr>
+        <w:tab/>
+      </w:r>
+      <w:proofErr w:type="gramStart"/>
+      <w:r>
+        <w:rPr>
+          <w:rFonts w:hint="eastAsia"/>
+          <w:sz w:val="28"/>
+          <w:szCs w:val="28"/>
+        </w:rPr>
+        <w:t>3.</w:t>
+      </w:r>
+      <w:r>
+        <w:rPr>
+          <w:rFonts w:hint="eastAsia"/>
+          <w:sz w:val="28"/>
+          <w:szCs w:val="28"/>
+        </w:rPr>
+        <w:t>1</w:t>
+      </w:r>
+      <w:r>
+        <w:rPr>
+          <w:sz w:val="28"/>
+          <w:szCs w:val="28"/>
+        </w:rPr>
+        <w:t xml:space="preserve"> </w:t>
+      </w:r>
+      <w:r>
+        <w:rPr>
+          <w:sz w:val="28"/>
+          <w:szCs w:val="28"/>
+        </w:rPr>
+        <w:t xml:space="preserve"> </w:t>
+      </w:r>
+      <w:r>
+        <w:rPr>
+          <w:rFonts w:hint="eastAsia"/>
+          <w:sz w:val="28"/>
+          <w:szCs w:val="28"/>
+        </w:rPr>
+        <w:t>Spark</w:t>
+      </w:r>
+      <w:proofErr w:type="gramEnd"/>
+      <w:r>
+        <w:rPr>
+          <w:rFonts w:hint="eastAsia"/>
+          <w:sz w:val="28"/>
+          <w:szCs w:val="28"/>
+        </w:rPr>
+        <w:t>与</w:t>
+      </w:r>
+      <w:r>
+        <w:rPr>
+          <w:rFonts w:hint="eastAsia"/>
+          <w:sz w:val="28"/>
+          <w:szCs w:val="28"/>
+        </w:rPr>
+        <w:t>hive</w:t>
+      </w:r>
+      <w:r>
+        <w:rPr>
+          <w:rFonts w:hint="eastAsia"/>
+          <w:sz w:val="28"/>
+          <w:szCs w:val="28"/>
+        </w:rPr>
+        <w:t>平台</w:t>
+      </w:r>
+    </w:p>
+    <w:p>
+      <w:pPr>
+        <w:rPr>
+          <w:rFonts w:hint="eastAsia"/>
+          <w:sz w:val="28"/>
+          <w:szCs w:val="28"/>
+        </w:rPr>
+      </w:pPr>
+      <w:r>
+        <w:rPr>
+          <w:sz w:val="28"/>
+          <w:szCs w:val="28"/>
+        </w:rPr>
+        <w:tab/>
+      </w:r>
+      <w:proofErr w:type="gramStart"/>
+      <w:r>
+        <w:rPr>
+          <w:sz w:val="28"/>
+          <w:szCs w:val="28"/>
+        </w:rPr>
+        <w:t>Spark</w:t>
+      </w:r>
+      <w:r>
+        <w:rPr>
+          <w:sz w:val="28"/>
+          <w:szCs w:val="28"/>
+        </w:rPr>
+        <w:t>[</w:t>
+      </w:r>
+      <w:proofErr w:type="gramEnd"/>
+      <w:r>
+        <w:rPr>
+          <w:sz w:val="28"/>
+          <w:szCs w:val="28"/>
+        </w:rPr>
+        <w:t>16]</w:t>
+      </w:r>
+      <w:r>
+        <w:rPr>
+          <w:rFonts w:hint="eastAsia"/>
+          <w:sz w:val="28"/>
+          <w:szCs w:val="28"/>
+        </w:rPr>
+        <w:t>是</w:t>
+      </w:r>
+      <w:r>
+        <w:rPr>
+          <w:rFonts w:hint="eastAsia"/>
+          <w:sz w:val="28"/>
+          <w:szCs w:val="28"/>
+        </w:rPr>
+        <w:t xml:space="preserve"> </w:t>
+      </w:r>
+      <w:r>
+        <w:rPr>
+          <w:rFonts w:hint="eastAsia"/>
+          <w:sz w:val="28"/>
+          <w:szCs w:val="28"/>
+        </w:rPr>
+        <w:t>基于内存计算的大数据并行计算框架，因为它基于内存计算，所以提高了在大数据环境下数据处理的实时性，同时保证了高容错性和高可伸缩性，允许用户将</w:t>
+      </w:r>
+      <w:r>
+        <w:rPr>
+          <w:rFonts w:hint="eastAsia"/>
+          <w:sz w:val="28"/>
+          <w:szCs w:val="28"/>
+        </w:rPr>
+        <w:t xml:space="preserve"> Spark</w:t>
+      </w:r>
+      <w:r>
+        <w:rPr>
+          <w:rFonts w:hint="eastAsia"/>
+          <w:sz w:val="28"/>
+          <w:szCs w:val="28"/>
+        </w:rPr>
+        <w:t>部署在大量廉价硬件之上，形成集群。</w:t>
+      </w:r>
+      <w:r>
+        <w:rPr>
+          <w:rFonts w:hint="eastAsia"/>
+          <w:sz w:val="28"/>
+          <w:szCs w:val="28"/>
+        </w:rPr>
+        <w:t>hive</w:t>
+      </w:r>
+      <w:r>
+        <w:rPr>
+          <w:sz w:val="28"/>
+          <w:szCs w:val="28"/>
+        </w:rPr>
+        <w:t>[17]</w:t>
+      </w:r>
+      <w:r>
+        <w:rPr>
+          <w:rFonts w:hint="eastAsia"/>
+          <w:sz w:val="28"/>
+          <w:szCs w:val="28"/>
+        </w:rPr>
+        <w:t>是一个基于</w:t>
+      </w:r>
+      <w:r>
+        <w:rPr>
+          <w:rFonts w:hint="eastAsia"/>
+          <w:sz w:val="28"/>
+          <w:szCs w:val="28"/>
+        </w:rPr>
+        <w:t>Hadoop</w:t>
+      </w:r>
+      <w:r>
+        <w:rPr>
+          <w:rFonts w:hint="eastAsia"/>
+          <w:sz w:val="28"/>
+          <w:szCs w:val="28"/>
+        </w:rPr>
+        <w:t>的</w:t>
+      </w:r>
+      <w:r>
+        <w:rPr>
+          <w:rFonts w:hint="eastAsia"/>
+          <w:sz w:val="28"/>
+          <w:szCs w:val="28"/>
+        </w:rPr>
+        <w:t>数据仓库平台</w:t>
+      </w:r>
+      <w:r>
+        <w:rPr>
+          <w:rFonts w:hint="eastAsia"/>
+          <w:sz w:val="28"/>
+          <w:szCs w:val="28"/>
+        </w:rPr>
+        <w:t>，通过</w:t>
+      </w:r>
+      <w:r>
+        <w:rPr>
+          <w:rFonts w:hint="eastAsia"/>
+          <w:sz w:val="28"/>
+          <w:szCs w:val="28"/>
+        </w:rPr>
+        <w:t>hive</w:t>
+      </w:r>
+      <w:r>
+        <w:rPr>
+          <w:rFonts w:hint="eastAsia"/>
+          <w:sz w:val="28"/>
+          <w:szCs w:val="28"/>
+        </w:rPr>
+        <w:t>我们可以</w:t>
+      </w:r>
+      <w:r>
+        <w:rPr>
+          <w:rFonts w:hint="eastAsia"/>
+          <w:sz w:val="28"/>
+          <w:szCs w:val="28"/>
+        </w:rPr>
+        <w:t>快速地对存储在数据库</w:t>
+      </w:r>
+      <w:r>
+        <w:rPr>
+          <w:rFonts w:hint="eastAsia"/>
+          <w:sz w:val="28"/>
+          <w:szCs w:val="28"/>
+        </w:rPr>
+        <w:t>中数据进行</w:t>
+      </w:r>
+      <w:r>
+        <w:rPr>
+          <w:rFonts w:hint="eastAsia"/>
+          <w:sz w:val="28"/>
+          <w:szCs w:val="28"/>
+        </w:rPr>
+        <w:t>抽取、加载与转换</w:t>
+      </w:r>
+      <w:r>
+        <w:rPr>
+          <w:rFonts w:hint="eastAsia"/>
+          <w:sz w:val="28"/>
+          <w:szCs w:val="28"/>
+        </w:rPr>
+        <w:t>（</w:t>
+      </w:r>
+      <w:r>
+        <w:rPr>
+          <w:rFonts w:hint="eastAsia"/>
+          <w:sz w:val="28"/>
+          <w:szCs w:val="28"/>
+        </w:rPr>
+        <w:t>ETL</w:t>
+      </w:r>
+      <w:r>
+        <w:rPr>
+          <w:rFonts w:hint="eastAsia"/>
+          <w:sz w:val="28"/>
+          <w:szCs w:val="28"/>
+        </w:rPr>
+        <w:t>）</w:t>
+      </w:r>
+      <w:r>
+        <w:rPr>
+          <w:rFonts w:hint="eastAsia"/>
+          <w:sz w:val="28"/>
+          <w:szCs w:val="28"/>
+        </w:rPr>
+        <w:t>等操作</w:t>
+      </w:r>
+      <w:r>
+        <w:rPr>
+          <w:rFonts w:hint="eastAsia"/>
+          <w:sz w:val="28"/>
+          <w:szCs w:val="28"/>
+        </w:rPr>
+        <w:t>。</w:t>
+      </w:r>
+      <w:r>
+        <w:rPr>
+          <w:rFonts w:hint="eastAsia"/>
+          <w:sz w:val="28"/>
+          <w:szCs w:val="28"/>
+        </w:rPr>
+        <w:t>hive</w:t>
+      </w:r>
+      <w:r>
+        <w:rPr>
+          <w:rFonts w:hint="eastAsia"/>
+          <w:sz w:val="28"/>
+          <w:szCs w:val="28"/>
+        </w:rPr>
+        <w:t>定义了一个类似于</w:t>
+      </w:r>
+      <w:r>
+        <w:rPr>
+          <w:rFonts w:hint="eastAsia"/>
+          <w:sz w:val="28"/>
+          <w:szCs w:val="28"/>
+        </w:rPr>
+        <w:t>SQL</w:t>
+      </w:r>
+      <w:r>
+        <w:rPr>
+          <w:rFonts w:hint="eastAsia"/>
+          <w:sz w:val="28"/>
+          <w:szCs w:val="28"/>
+        </w:rPr>
+        <w:t>的查询语言：</w:t>
+      </w:r>
+      <w:r>
+        <w:rPr>
+          <w:rFonts w:hint="eastAsia"/>
+          <w:sz w:val="28"/>
+          <w:szCs w:val="28"/>
+        </w:rPr>
+        <w:t>HQL</w:t>
+      </w:r>
+      <w:r>
+        <w:rPr>
+          <w:rFonts w:hint="eastAsia"/>
+          <w:sz w:val="28"/>
+          <w:szCs w:val="28"/>
+        </w:rPr>
+        <w:t>，能够将用户编写的</w:t>
+      </w:r>
+      <w:r>
+        <w:rPr>
+          <w:rFonts w:hint="eastAsia"/>
+          <w:sz w:val="28"/>
+          <w:szCs w:val="28"/>
+        </w:rPr>
+        <w:t>查询语句</w:t>
+      </w:r>
+      <w:r>
+        <w:rPr>
+          <w:rFonts w:hint="eastAsia"/>
+          <w:sz w:val="28"/>
+          <w:szCs w:val="28"/>
+        </w:rPr>
+        <w:t>转化为相应的</w:t>
+      </w:r>
+      <w:proofErr w:type="spellStart"/>
+      <w:r>
+        <w:rPr>
+          <w:rFonts w:hint="eastAsia"/>
+          <w:sz w:val="28"/>
+          <w:szCs w:val="28"/>
+        </w:rPr>
+        <w:lastRenderedPageBreak/>
+        <w:t>Mapreduce</w:t>
+      </w:r>
+      <w:proofErr w:type="spellEnd"/>
+      <w:r>
+        <w:rPr>
+          <w:rFonts w:hint="eastAsia"/>
+          <w:sz w:val="28"/>
+          <w:szCs w:val="28"/>
+        </w:rPr>
+        <w:t>程序</w:t>
+      </w:r>
+      <w:r>
+        <w:rPr>
+          <w:rFonts w:hint="eastAsia"/>
+          <w:sz w:val="28"/>
+          <w:szCs w:val="28"/>
+        </w:rPr>
+        <w:t>并</w:t>
+      </w:r>
+      <w:r>
+        <w:rPr>
+          <w:rFonts w:hint="eastAsia"/>
+          <w:sz w:val="28"/>
+          <w:szCs w:val="28"/>
+        </w:rPr>
+        <w:t>基于</w:t>
+      </w:r>
+      <w:r>
+        <w:rPr>
+          <w:rFonts w:hint="eastAsia"/>
+          <w:sz w:val="28"/>
+          <w:szCs w:val="28"/>
+        </w:rPr>
+        <w:t>Hadoop</w:t>
+      </w:r>
+      <w:r>
+        <w:rPr>
+          <w:rFonts w:hint="eastAsia"/>
+          <w:sz w:val="28"/>
+          <w:szCs w:val="28"/>
+        </w:rPr>
+        <w:t>执行</w:t>
+      </w:r>
+      <w:r>
+        <w:rPr>
+          <w:rFonts w:hint="eastAsia"/>
+          <w:sz w:val="28"/>
+          <w:szCs w:val="28"/>
+        </w:rPr>
+        <w:t>。</w:t>
+      </w:r>
+      <w:r>
+        <w:rPr>
+          <w:rFonts w:hint="eastAsia"/>
+          <w:sz w:val="28"/>
+          <w:szCs w:val="28"/>
+        </w:rPr>
+        <w:t>需要注意的是，</w:t>
+      </w:r>
+      <w:r>
+        <w:rPr>
+          <w:rFonts w:hint="eastAsia"/>
+          <w:sz w:val="28"/>
+          <w:szCs w:val="28"/>
+        </w:rPr>
+        <w:t>hive</w:t>
+      </w:r>
+      <w:r>
+        <w:rPr>
+          <w:rFonts w:hint="eastAsia"/>
+          <w:sz w:val="28"/>
+          <w:szCs w:val="28"/>
+        </w:rPr>
+        <w:t>本身</w:t>
+      </w:r>
+      <w:r>
+        <w:rPr>
+          <w:rFonts w:hint="eastAsia"/>
+          <w:sz w:val="28"/>
+          <w:szCs w:val="28"/>
+        </w:rPr>
+        <w:t>并不存储数据</w:t>
+      </w:r>
+      <w:r>
+        <w:rPr>
+          <w:rFonts w:hint="eastAsia"/>
+          <w:sz w:val="28"/>
+          <w:szCs w:val="28"/>
+        </w:rPr>
+        <w:t>，因而用户需要选择</w:t>
+      </w:r>
+      <w:r>
+        <w:rPr>
+          <w:rFonts w:hint="eastAsia"/>
+          <w:sz w:val="28"/>
+          <w:szCs w:val="28"/>
+        </w:rPr>
+        <w:t>一个传统的数据库进行数据存储</w:t>
+      </w:r>
+      <w:r>
+        <w:rPr>
+          <w:rFonts w:hint="eastAsia"/>
+          <w:sz w:val="28"/>
+          <w:szCs w:val="28"/>
+        </w:rPr>
+        <w:t>，</w:t>
+      </w:r>
+      <w:r>
+        <w:rPr>
+          <w:rFonts w:hint="eastAsia"/>
+          <w:sz w:val="28"/>
+          <w:szCs w:val="28"/>
+        </w:rPr>
+        <w:t>基于</w:t>
+      </w:r>
+      <w:r>
+        <w:rPr>
+          <w:rFonts w:hint="eastAsia"/>
+          <w:sz w:val="28"/>
+          <w:szCs w:val="28"/>
+        </w:rPr>
+        <w:t>可操作性与</w:t>
+      </w:r>
+      <w:r>
+        <w:rPr>
+          <w:rFonts w:hint="eastAsia"/>
+          <w:sz w:val="28"/>
+          <w:szCs w:val="28"/>
+        </w:rPr>
+        <w:t>成本等角度考虑，本文</w:t>
+      </w:r>
+      <w:r>
+        <w:rPr>
+          <w:rFonts w:hint="eastAsia"/>
+          <w:sz w:val="28"/>
+          <w:szCs w:val="28"/>
+        </w:rPr>
+        <w:t>采用</w:t>
+      </w:r>
+      <w:r>
+        <w:rPr>
+          <w:rFonts w:hint="eastAsia"/>
+          <w:sz w:val="28"/>
+          <w:szCs w:val="28"/>
+        </w:rPr>
+        <w:t>MySQL</w:t>
+      </w:r>
+      <w:r>
+        <w:rPr>
+          <w:rFonts w:hint="eastAsia"/>
+          <w:sz w:val="28"/>
+          <w:szCs w:val="28"/>
+        </w:rPr>
+        <w:t>。</w:t>
+      </w:r>
+    </w:p>
+    <w:p>
+      <w:pPr>
+        <w:rPr>
+          <w:rFonts w:hint="eastAsia"/>
+          <w:sz w:val="28"/>
+          <w:szCs w:val="28"/>
+        </w:rPr>
+      </w:pPr>
+      <w:r>
+        <w:rPr>
+          <w:sz w:val="28"/>
+          <w:szCs w:val="28"/>
+        </w:rPr>
+        <w:tab/>
+      </w:r>
+      <w:r>
+        <w:rPr>
+          <w:rFonts w:hint="eastAsia"/>
+          <w:sz w:val="28"/>
+          <w:szCs w:val="28"/>
+        </w:rPr>
+        <w:t>本文将使用</w:t>
+      </w:r>
+      <w:r>
+        <w:rPr>
+          <w:rFonts w:hint="eastAsia"/>
+          <w:sz w:val="28"/>
+          <w:szCs w:val="28"/>
+        </w:rPr>
+        <w:t>Spark</w:t>
+      </w:r>
+      <w:r>
+        <w:rPr>
+          <w:rFonts w:hint="eastAsia"/>
+          <w:sz w:val="28"/>
+          <w:szCs w:val="28"/>
+        </w:rPr>
+        <w:t>平台的相关工具进行数据预处理。</w:t>
+      </w:r>
+    </w:p>
+    <w:p>
+      <w:pPr>
+        <w:rPr>
+          <w:sz w:val="28"/>
+          <w:szCs w:val="28"/>
+        </w:rPr>
+      </w:pPr>
+      <w:r>
+        <w:rPr>
+          <w:sz w:val="28"/>
+          <w:szCs w:val="28"/>
+        </w:rPr>
+        <w:tab/>
+      </w:r>
+      <w:r>
+        <w:rPr>
+          <w:rFonts w:hint="eastAsia"/>
+          <w:sz w:val="28"/>
+          <w:szCs w:val="28"/>
+        </w:rPr>
+        <w:t>3.2</w:t>
+      </w:r>
+      <w:r>
+        <w:rPr>
+          <w:sz w:val="28"/>
+          <w:szCs w:val="28"/>
+        </w:rPr>
+        <w:t xml:space="preserve"> </w:t>
+      </w:r>
+      <w:r>
+        <w:rPr>
+          <w:rFonts w:hint="eastAsia"/>
+          <w:sz w:val="28"/>
+          <w:szCs w:val="28"/>
+        </w:rPr>
+        <w:t>数据预处理</w:t>
+      </w:r>
+    </w:p>
+    <w:p>
+      <w:pPr>
+        <w:rPr>
+          <w:sz w:val="28"/>
+          <w:szCs w:val="28"/>
+        </w:rPr>
+      </w:pPr>
+      <w:r>
+        <w:rPr>
+          <w:sz w:val="28"/>
+          <w:szCs w:val="28"/>
+        </w:rPr>
+        <w:tab/>
+      </w:r>
+      <w:proofErr w:type="gramStart"/>
+      <w:r>
+        <w:rPr>
+          <w:rFonts w:hint="eastAsia"/>
+          <w:sz w:val="28"/>
+          <w:szCs w:val="28"/>
+        </w:rPr>
+        <w:t>第</w:t>
+      </w:r>
+      <w:r>
+        <w:rPr>
+          <w:rFonts w:hint="eastAsia"/>
+          <w:sz w:val="28"/>
+          <w:szCs w:val="28"/>
+        </w:rPr>
+        <w:t>2</w:t>
+      </w:r>
+      <w:r>
+        <w:rPr>
+          <w:rFonts w:hint="eastAsia"/>
+          <w:sz w:val="28"/>
+          <w:szCs w:val="28"/>
+        </w:rPr>
+        <w:t>节所爬取到</w:t>
+      </w:r>
+      <w:proofErr w:type="gramEnd"/>
+      <w:r>
+        <w:rPr>
+          <w:rFonts w:hint="eastAsia"/>
+          <w:sz w:val="28"/>
+          <w:szCs w:val="28"/>
+        </w:rPr>
+        <w:t>的</w:t>
+      </w:r>
+      <w:proofErr w:type="gramStart"/>
+      <w:r>
+        <w:rPr>
+          <w:rFonts w:hint="eastAsia"/>
+          <w:sz w:val="28"/>
+          <w:szCs w:val="28"/>
+        </w:rPr>
+        <w:t>元数据</w:t>
+      </w:r>
+      <w:r>
+        <w:rPr>
+          <w:rFonts w:hint="eastAsia"/>
+          <w:sz w:val="28"/>
+          <w:szCs w:val="28"/>
+        </w:rPr>
+        <w:t>杂源异质</w:t>
+      </w:r>
+      <w:proofErr w:type="gramEnd"/>
+      <w:r>
+        <w:rPr>
+          <w:rFonts w:hint="eastAsia"/>
+          <w:sz w:val="28"/>
+          <w:szCs w:val="28"/>
+        </w:rPr>
+        <w:t>，</w:t>
+      </w:r>
+      <w:r>
+        <w:rPr>
+          <w:rFonts w:hint="eastAsia"/>
+          <w:sz w:val="28"/>
+          <w:szCs w:val="28"/>
+        </w:rPr>
+        <w:t>散乱</w:t>
+      </w:r>
+      <w:r>
+        <w:rPr>
+          <w:rFonts w:hint="eastAsia"/>
+          <w:sz w:val="28"/>
+          <w:szCs w:val="28"/>
+        </w:rPr>
+        <w:t>冗余</w:t>
+      </w:r>
+      <w:r>
+        <w:rPr>
+          <w:rFonts w:hint="eastAsia"/>
+          <w:sz w:val="28"/>
+          <w:szCs w:val="28"/>
+        </w:rPr>
+        <w:t>，</w:t>
+      </w:r>
+      <w:r>
+        <w:rPr>
+          <w:rFonts w:hint="eastAsia"/>
+          <w:sz w:val="28"/>
+          <w:szCs w:val="28"/>
+        </w:rPr>
+        <w:t>并且由于</w:t>
+      </w:r>
+      <w:r>
+        <w:rPr>
+          <w:rFonts w:hint="eastAsia"/>
+          <w:sz w:val="28"/>
+          <w:szCs w:val="28"/>
+        </w:rPr>
+        <w:t>网页文本本身的结构</w:t>
+      </w:r>
+      <w:r>
+        <w:rPr>
+          <w:rFonts w:hint="eastAsia"/>
+          <w:sz w:val="28"/>
+          <w:szCs w:val="28"/>
+        </w:rPr>
+        <w:t>导致</w:t>
+      </w:r>
+      <w:r>
+        <w:rPr>
+          <w:rFonts w:hint="eastAsia"/>
+          <w:sz w:val="28"/>
+          <w:szCs w:val="28"/>
+        </w:rPr>
+        <w:t>数据</w:t>
+      </w:r>
+      <w:r>
+        <w:rPr>
+          <w:rFonts w:hint="eastAsia"/>
+          <w:sz w:val="28"/>
+          <w:szCs w:val="28"/>
+        </w:rPr>
+        <w:t>中</w:t>
+      </w:r>
+      <w:r>
+        <w:rPr>
+          <w:rFonts w:hint="eastAsia"/>
+          <w:sz w:val="28"/>
+          <w:szCs w:val="28"/>
+        </w:rPr>
+        <w:t>存在大量标签</w:t>
+      </w:r>
+      <w:r>
+        <w:rPr>
+          <w:rFonts w:hint="eastAsia"/>
+          <w:sz w:val="28"/>
+          <w:szCs w:val="28"/>
+        </w:rPr>
+        <w:t>，无法直接用于下一步操作</w:t>
+      </w:r>
+      <w:r>
+        <w:rPr>
+          <w:rFonts w:hint="eastAsia"/>
+          <w:sz w:val="28"/>
+          <w:szCs w:val="28"/>
+        </w:rPr>
+        <w:t>。</w:t>
+      </w:r>
+      <w:r>
+        <w:rPr>
+          <w:rFonts w:hint="eastAsia"/>
+          <w:sz w:val="28"/>
+          <w:szCs w:val="28"/>
+        </w:rPr>
+        <w:t>因此</w:t>
+      </w:r>
+      <w:r>
+        <w:rPr>
+          <w:rFonts w:hint="eastAsia"/>
+          <w:sz w:val="28"/>
+          <w:szCs w:val="28"/>
+        </w:rPr>
+        <w:t>本文</w:t>
+      </w:r>
+      <w:r>
+        <w:rPr>
+          <w:rFonts w:hint="eastAsia"/>
+          <w:sz w:val="28"/>
+          <w:szCs w:val="28"/>
+        </w:rPr>
+        <w:t>借助</w:t>
+      </w:r>
+      <w:r>
+        <w:rPr>
+          <w:rFonts w:hint="eastAsia"/>
+          <w:sz w:val="28"/>
+          <w:szCs w:val="28"/>
+        </w:rPr>
+        <w:t>Spark</w:t>
+      </w:r>
+      <w:r>
+        <w:rPr>
+          <w:rFonts w:hint="eastAsia"/>
+          <w:sz w:val="28"/>
+          <w:szCs w:val="28"/>
+        </w:rPr>
+        <w:t>平台</w:t>
+      </w:r>
+      <w:r>
+        <w:rPr>
+          <w:rFonts w:hint="eastAsia"/>
+          <w:sz w:val="28"/>
+          <w:szCs w:val="28"/>
+        </w:rPr>
+        <w:t>快速</w:t>
+      </w:r>
+      <w:r>
+        <w:rPr>
+          <w:rFonts w:hint="eastAsia"/>
+          <w:sz w:val="28"/>
+          <w:szCs w:val="28"/>
+        </w:rPr>
+        <w:t>的数据处理能力及</w:t>
+      </w:r>
+      <w:r>
+        <w:rPr>
+          <w:rFonts w:hint="eastAsia"/>
+          <w:sz w:val="28"/>
+          <w:szCs w:val="28"/>
+        </w:rPr>
+        <w:t>hive</w:t>
+      </w:r>
+      <w:r>
+        <w:rPr>
+          <w:rFonts w:hint="eastAsia"/>
+          <w:sz w:val="28"/>
+          <w:szCs w:val="28"/>
+        </w:rPr>
+        <w:t>对数据库</w:t>
+      </w:r>
+      <w:r>
+        <w:rPr>
+          <w:rFonts w:hint="eastAsia"/>
+          <w:sz w:val="28"/>
+          <w:szCs w:val="28"/>
+        </w:rPr>
+        <w:t>高效</w:t>
+      </w:r>
+      <w:r>
+        <w:rPr>
+          <w:rFonts w:hint="eastAsia"/>
+          <w:sz w:val="28"/>
+          <w:szCs w:val="28"/>
+        </w:rPr>
+        <w:t>的</w:t>
+      </w:r>
+      <w:r>
+        <w:rPr>
+          <w:rFonts w:hint="eastAsia"/>
+          <w:sz w:val="28"/>
+          <w:szCs w:val="28"/>
+        </w:rPr>
+        <w:t>ETL</w:t>
+      </w:r>
+      <w:r>
+        <w:rPr>
+          <w:rFonts w:hint="eastAsia"/>
+          <w:sz w:val="28"/>
+          <w:szCs w:val="28"/>
+        </w:rPr>
+        <w:t>操作</w:t>
+      </w:r>
+      <w:r>
+        <w:rPr>
+          <w:rFonts w:hint="eastAsia"/>
+          <w:sz w:val="28"/>
+          <w:szCs w:val="28"/>
+        </w:rPr>
+        <w:t>，对文本进行预处理。</w:t>
+      </w:r>
+    </w:p>
+    <w:p>
+      <w:pPr>
+        <w:rPr>
+          <w:rFonts w:hint="eastAsia"/>
+          <w:sz w:val="28"/>
+          <w:szCs w:val="28"/>
+        </w:rPr>
+      </w:pPr>
+      <w:r>
+        <w:rPr>
+          <w:sz w:val="28"/>
+          <w:szCs w:val="28"/>
+        </w:rPr>
+        <w:tab/>
+      </w:r>
+      <w:r>
+        <w:rPr>
+          <w:rFonts w:hint="eastAsia"/>
+          <w:sz w:val="28"/>
+          <w:szCs w:val="28"/>
+        </w:rPr>
+        <w:t>首先</w:t>
+      </w:r>
+      <w:r>
+        <w:rPr>
+          <w:rFonts w:hint="eastAsia"/>
+          <w:sz w:val="28"/>
+          <w:szCs w:val="28"/>
+        </w:rPr>
+        <w:t>，</w:t>
+      </w:r>
+      <w:r>
+        <w:rPr>
+          <w:rFonts w:hint="eastAsia"/>
+          <w:sz w:val="28"/>
+          <w:szCs w:val="28"/>
+        </w:rPr>
+        <w:t>在</w:t>
+      </w:r>
+      <w:r>
+        <w:rPr>
+          <w:rFonts w:hint="eastAsia"/>
+          <w:sz w:val="28"/>
+          <w:szCs w:val="28"/>
+        </w:rPr>
+        <w:t>spark-shell</w:t>
+      </w:r>
+      <w:r>
+        <w:rPr>
+          <w:rFonts w:hint="eastAsia"/>
+          <w:sz w:val="28"/>
+          <w:szCs w:val="28"/>
+        </w:rPr>
+        <w:t>上将数据成功加载到</w:t>
+      </w:r>
+      <w:r>
+        <w:rPr>
+          <w:rFonts w:hint="eastAsia"/>
+          <w:sz w:val="28"/>
+          <w:szCs w:val="28"/>
+        </w:rPr>
+        <w:t>hive</w:t>
+      </w:r>
+      <w:r>
+        <w:rPr>
+          <w:rFonts w:hint="eastAsia"/>
+          <w:sz w:val="28"/>
+          <w:szCs w:val="28"/>
+        </w:rPr>
+        <w:t>中，为后续存取提供了数据来源</w:t>
+      </w:r>
+      <w:r>
+        <w:rPr>
+          <w:rFonts w:hint="eastAsia"/>
+          <w:sz w:val="28"/>
+          <w:szCs w:val="28"/>
+        </w:rPr>
+        <w:t>。</w:t>
+      </w:r>
+      <w:r>
+        <w:rPr>
+          <w:rFonts w:hint="eastAsia"/>
+          <w:sz w:val="28"/>
+          <w:szCs w:val="28"/>
+        </w:rPr>
+        <w:t>其次</w:t>
+      </w:r>
+      <w:r>
+        <w:rPr>
+          <w:rFonts w:hint="eastAsia"/>
+          <w:sz w:val="28"/>
+          <w:szCs w:val="28"/>
+        </w:rPr>
+        <w:t>，</w:t>
+      </w:r>
+      <w:r>
+        <w:rPr>
+          <w:rFonts w:hint="eastAsia"/>
+          <w:sz w:val="28"/>
+          <w:szCs w:val="28"/>
+        </w:rPr>
+        <w:t>在</w:t>
+      </w:r>
+      <w:r>
+        <w:rPr>
+          <w:rFonts w:hint="eastAsia"/>
+          <w:sz w:val="28"/>
+          <w:szCs w:val="28"/>
+        </w:rPr>
+        <w:t>hive</w:t>
+      </w:r>
+      <w:r>
+        <w:rPr>
+          <w:rFonts w:hint="eastAsia"/>
+          <w:sz w:val="28"/>
+          <w:szCs w:val="28"/>
+        </w:rPr>
+        <w:t>上创建了数据库，在</w:t>
+      </w:r>
+      <w:r>
+        <w:rPr>
+          <w:rFonts w:hint="eastAsia"/>
+          <w:sz w:val="28"/>
+          <w:szCs w:val="28"/>
+        </w:rPr>
+        <w:t>spark-shell</w:t>
+      </w:r>
+      <w:r>
+        <w:rPr>
+          <w:rFonts w:hint="eastAsia"/>
+          <w:sz w:val="28"/>
+          <w:szCs w:val="28"/>
+        </w:rPr>
+        <w:t>上依次将</w:t>
+      </w:r>
+      <w:proofErr w:type="gramStart"/>
+      <w:r>
+        <w:rPr>
+          <w:rFonts w:hint="eastAsia"/>
+          <w:sz w:val="28"/>
+          <w:szCs w:val="28"/>
+        </w:rPr>
+        <w:t>爬虫爬取的</w:t>
+      </w:r>
+      <w:proofErr w:type="gramEnd"/>
+      <w:r>
+        <w:rPr>
+          <w:rFonts w:hint="eastAsia"/>
+          <w:sz w:val="28"/>
+          <w:szCs w:val="28"/>
+        </w:rPr>
+        <w:t>json</w:t>
+      </w:r>
+      <w:r>
+        <w:rPr>
+          <w:rFonts w:hint="eastAsia"/>
+          <w:sz w:val="28"/>
+          <w:szCs w:val="28"/>
+        </w:rPr>
+        <w:t>文件导入成表</w:t>
+      </w:r>
+      <w:r>
+        <w:rPr>
+          <w:rFonts w:hint="eastAsia"/>
+          <w:sz w:val="28"/>
+          <w:szCs w:val="28"/>
+        </w:rPr>
+        <w:t>。</w:t>
+      </w:r>
+      <w:r>
+        <w:rPr>
+          <w:rFonts w:hint="eastAsia"/>
+          <w:sz w:val="28"/>
+          <w:szCs w:val="28"/>
+        </w:rPr>
+        <w:t>而后，</w:t>
+      </w:r>
+      <w:r>
+        <w:rPr>
+          <w:rFonts w:hint="eastAsia"/>
+          <w:sz w:val="28"/>
+          <w:szCs w:val="28"/>
+        </w:rPr>
+        <w:t>在</w:t>
+      </w:r>
+      <w:r>
+        <w:rPr>
+          <w:rFonts w:hint="eastAsia"/>
+          <w:sz w:val="28"/>
+          <w:szCs w:val="28"/>
+        </w:rPr>
+        <w:t>IDEA</w:t>
+      </w:r>
+      <w:r>
+        <w:rPr>
+          <w:rFonts w:hint="eastAsia"/>
+          <w:sz w:val="28"/>
+          <w:szCs w:val="28"/>
+        </w:rPr>
+        <w:t>上编程对数据去重，这里主要使用了</w:t>
+      </w:r>
+      <w:r>
+        <w:rPr>
+          <w:rFonts w:hint="eastAsia"/>
+          <w:sz w:val="28"/>
+          <w:szCs w:val="28"/>
+        </w:rPr>
+        <w:t>Spark</w:t>
+      </w:r>
+      <w:r>
+        <w:rPr>
+          <w:rFonts w:hint="eastAsia"/>
+          <w:sz w:val="28"/>
+          <w:szCs w:val="28"/>
+        </w:rPr>
+        <w:t>的几个</w:t>
+      </w:r>
+      <w:r>
+        <w:rPr>
+          <w:rFonts w:hint="eastAsia"/>
+          <w:sz w:val="28"/>
+          <w:szCs w:val="28"/>
+        </w:rPr>
+        <w:t>API</w:t>
+      </w:r>
+      <w:r>
+        <w:rPr>
+          <w:rFonts w:hint="eastAsia"/>
+          <w:sz w:val="28"/>
+          <w:szCs w:val="28"/>
+        </w:rPr>
+        <w:t>，如：</w:t>
+      </w:r>
+      <w:r>
+        <w:rPr>
+          <w:rFonts w:hint="eastAsia"/>
+          <w:sz w:val="28"/>
+          <w:szCs w:val="28"/>
+        </w:rPr>
+        <w:t>duplicate</w:t>
+      </w:r>
+      <w:r>
+        <w:rPr>
+          <w:rFonts w:hint="eastAsia"/>
+          <w:sz w:val="28"/>
+          <w:szCs w:val="28"/>
+        </w:rPr>
+        <w:t>、</w:t>
+      </w:r>
+      <w:r>
+        <w:rPr>
+          <w:rFonts w:hint="eastAsia"/>
+          <w:sz w:val="28"/>
+          <w:szCs w:val="28"/>
+        </w:rPr>
+        <w:t>filter</w:t>
+      </w:r>
+      <w:r>
+        <w:rPr>
+          <w:rFonts w:hint="eastAsia"/>
+          <w:sz w:val="28"/>
+          <w:szCs w:val="28"/>
+        </w:rPr>
+        <w:t>、</w:t>
+      </w:r>
+      <w:proofErr w:type="spellStart"/>
+      <w:r>
+        <w:rPr>
+          <w:rFonts w:hint="eastAsia"/>
+          <w:sz w:val="28"/>
+          <w:szCs w:val="28"/>
+        </w:rPr>
+        <w:t>regexp_replace</w:t>
+      </w:r>
+      <w:proofErr w:type="spellEnd"/>
+      <w:r>
+        <w:rPr>
+          <w:rFonts w:hint="eastAsia"/>
+          <w:sz w:val="28"/>
+          <w:szCs w:val="28"/>
+        </w:rPr>
+        <w:t>、</w:t>
+      </w:r>
+      <w:proofErr w:type="spellStart"/>
+      <w:r>
+        <w:rPr>
+          <w:rFonts w:hint="eastAsia"/>
+          <w:sz w:val="28"/>
+          <w:szCs w:val="28"/>
+        </w:rPr>
+        <w:t>regexp_extract</w:t>
+      </w:r>
+      <w:proofErr w:type="spellEnd"/>
+      <w:r>
+        <w:rPr>
+          <w:rFonts w:hint="eastAsia"/>
+          <w:sz w:val="28"/>
+          <w:szCs w:val="28"/>
+        </w:rPr>
+        <w:t>等。</w:t>
+      </w:r>
+      <w:r>
+        <w:rPr>
+          <w:rFonts w:hint="eastAsia"/>
+          <w:sz w:val="28"/>
+          <w:szCs w:val="28"/>
+        </w:rPr>
+        <w:t>完成数据</w:t>
+      </w:r>
+      <w:r>
+        <w:rPr>
+          <w:rFonts w:hint="eastAsia"/>
+          <w:sz w:val="28"/>
+          <w:szCs w:val="28"/>
+        </w:rPr>
+        <w:t>的存储</w:t>
+      </w:r>
+      <w:r>
+        <w:rPr>
+          <w:rFonts w:hint="eastAsia"/>
+          <w:sz w:val="28"/>
+          <w:szCs w:val="28"/>
+        </w:rPr>
+        <w:t>、</w:t>
+      </w:r>
+      <w:r>
+        <w:rPr>
+          <w:rFonts w:hint="eastAsia"/>
+          <w:sz w:val="28"/>
+          <w:szCs w:val="28"/>
+        </w:rPr>
+        <w:t>去重</w:t>
+      </w:r>
+      <w:r>
+        <w:rPr>
+          <w:rFonts w:hint="eastAsia"/>
+          <w:sz w:val="28"/>
+          <w:szCs w:val="28"/>
+        </w:rPr>
+        <w:t>和</w:t>
+      </w:r>
+      <w:r>
+        <w:rPr>
+          <w:rFonts w:hint="eastAsia"/>
+          <w:sz w:val="28"/>
+          <w:szCs w:val="28"/>
+        </w:rPr>
+        <w:t>标签过滤</w:t>
+      </w:r>
+      <w:r>
+        <w:rPr>
+          <w:rFonts w:hint="eastAsia"/>
+          <w:sz w:val="28"/>
+          <w:szCs w:val="28"/>
+        </w:rPr>
+        <w:t>后，借助于</w:t>
+      </w:r>
+      <w:proofErr w:type="spellStart"/>
+      <w:r>
+        <w:rPr>
+          <w:rFonts w:hint="eastAsia"/>
+          <w:sz w:val="28"/>
+          <w:szCs w:val="28"/>
+        </w:rPr>
+        <w:t>github</w:t>
+      </w:r>
+      <w:proofErr w:type="spellEnd"/>
+      <w:proofErr w:type="gramStart"/>
+      <w:r>
+        <w:rPr>
+          <w:rFonts w:hint="eastAsia"/>
+          <w:sz w:val="28"/>
+          <w:szCs w:val="28"/>
+        </w:rPr>
+        <w:t>上开源的敏感词汇库</w:t>
+      </w:r>
+      <w:r>
+        <w:rPr>
+          <w:rFonts w:hint="eastAsia"/>
+          <w:sz w:val="28"/>
+          <w:szCs w:val="28"/>
+        </w:rPr>
+        <w:t>[</w:t>
+      </w:r>
+      <w:proofErr w:type="gramEnd"/>
+      <w:r>
+        <w:rPr>
+          <w:sz w:val="28"/>
+          <w:szCs w:val="28"/>
+        </w:rPr>
+        <w:t>18</w:t>
+      </w:r>
+      <w:r>
+        <w:rPr>
+          <w:sz w:val="28"/>
+          <w:szCs w:val="28"/>
+        </w:rPr>
+        <w:t>]</w:t>
+      </w:r>
+      <w:r>
+        <w:rPr>
+          <w:rFonts w:hint="eastAsia"/>
+          <w:sz w:val="28"/>
+          <w:szCs w:val="28"/>
+        </w:rPr>
+        <w:t>，对表数据进行敏感词过滤</w:t>
+      </w:r>
+      <w:r>
+        <w:rPr>
+          <w:rFonts w:hint="eastAsia"/>
+          <w:sz w:val="28"/>
+          <w:szCs w:val="28"/>
+        </w:rPr>
+        <w:t>，以此</w:t>
+      </w:r>
+      <w:r>
+        <w:rPr>
+          <w:rFonts w:hint="eastAsia"/>
+          <w:sz w:val="28"/>
+          <w:szCs w:val="28"/>
+        </w:rPr>
+        <w:t>得到更干净的数据</w:t>
+      </w:r>
+      <w:r>
+        <w:rPr>
+          <w:rFonts w:hint="eastAsia"/>
+          <w:sz w:val="28"/>
+          <w:szCs w:val="28"/>
+        </w:rPr>
+        <w:t>。</w:t>
+      </w:r>
+      <w:r>
+        <w:rPr>
+          <w:rFonts w:hint="eastAsia"/>
+          <w:sz w:val="28"/>
+          <w:szCs w:val="28"/>
+        </w:rPr>
+        <w:t>本文</w:t>
+      </w:r>
+      <w:r>
+        <w:rPr>
+          <w:rFonts w:hint="eastAsia"/>
+          <w:sz w:val="28"/>
+          <w:szCs w:val="28"/>
+        </w:rPr>
+        <w:t>所用</w:t>
+      </w:r>
+      <w:r>
+        <w:rPr>
+          <w:rFonts w:hint="eastAsia"/>
+          <w:sz w:val="28"/>
+          <w:szCs w:val="28"/>
+        </w:rPr>
+        <w:t>部分</w:t>
+      </w:r>
+      <w:r>
+        <w:rPr>
+          <w:rFonts w:hint="eastAsia"/>
+          <w:sz w:val="28"/>
+          <w:szCs w:val="28"/>
+        </w:rPr>
+        <w:t>spark</w:t>
+      </w:r>
+      <w:r>
+        <w:rPr>
+          <w:sz w:val="28"/>
+          <w:szCs w:val="28"/>
+        </w:rPr>
+        <w:t>-</w:t>
+      </w:r>
+      <w:r>
+        <w:rPr>
+          <w:rFonts w:hint="eastAsia"/>
+          <w:sz w:val="28"/>
+          <w:szCs w:val="28"/>
+        </w:rPr>
+        <w:t>shell</w:t>
+      </w:r>
+      <w:r>
+        <w:rPr>
+          <w:rFonts w:hint="eastAsia"/>
+          <w:sz w:val="28"/>
+          <w:szCs w:val="28"/>
+        </w:rPr>
+        <w:t>处理命令如图</w:t>
+      </w:r>
+      <w:r>
+        <w:rPr>
+          <w:rFonts w:hint="eastAsia"/>
+          <w:sz w:val="28"/>
+          <w:szCs w:val="28"/>
+        </w:rPr>
+        <w:t>3.1</w:t>
+      </w:r>
+      <w:r>
+        <w:rPr>
+          <w:rFonts w:hint="eastAsia"/>
+          <w:sz w:val="28"/>
+          <w:szCs w:val="28"/>
+        </w:rPr>
+        <w:t>，</w:t>
+      </w:r>
+      <w:r>
+        <w:rPr>
+          <w:rFonts w:hint="eastAsia"/>
+          <w:sz w:val="28"/>
+          <w:szCs w:val="28"/>
+        </w:rPr>
+        <w:t>数据预处理的程序类图</w:t>
+      </w:r>
+      <w:r>
+        <w:rPr>
+          <w:rFonts w:hint="eastAsia"/>
+          <w:sz w:val="28"/>
+          <w:szCs w:val="28"/>
+        </w:rPr>
+        <w:t>如图</w:t>
+      </w:r>
+      <w:r>
+        <w:rPr>
+          <w:rFonts w:hint="eastAsia"/>
+          <w:sz w:val="28"/>
+          <w:szCs w:val="28"/>
+        </w:rPr>
+        <w:t>3.</w:t>
+      </w:r>
+      <w:r>
+        <w:rPr>
+          <w:rFonts w:hint="eastAsia"/>
+          <w:sz w:val="28"/>
+          <w:szCs w:val="28"/>
+        </w:rPr>
+        <w:t>2</w:t>
+      </w:r>
+      <w:r>
+        <w:rPr>
+          <w:rFonts w:hint="eastAsia"/>
+          <w:sz w:val="28"/>
+          <w:szCs w:val="28"/>
+        </w:rPr>
+        <w:t>所示</w:t>
+      </w:r>
+      <w:r>
+        <w:rPr>
+          <w:rFonts w:hint="eastAsia"/>
+          <w:sz w:val="28"/>
+          <w:szCs w:val="28"/>
+        </w:rPr>
+        <w:t>，预处理后的部分数据如图</w:t>
+      </w:r>
+      <w:r>
+        <w:rPr>
+          <w:rFonts w:hint="eastAsia"/>
+          <w:sz w:val="28"/>
+          <w:szCs w:val="28"/>
+        </w:rPr>
+        <w:t>3.3</w:t>
+      </w:r>
+      <w:r>
+        <w:rPr>
+          <w:rFonts w:hint="eastAsia"/>
+          <w:sz w:val="28"/>
+          <w:szCs w:val="28"/>
+        </w:rPr>
+        <w:t>所示。</w:t>
+      </w:r>
+    </w:p>
+    <w:p>
+      <w:pPr>
+        <w:rPr>
+          <w:sz w:val="28"/>
+          <w:szCs w:val="28"/>
+        </w:rPr>
+      </w:pPr>
+      <w:r>
+        <w:rPr>
+          <w:sz w:val="28"/>
+          <w:szCs w:val="28"/>
+        </w:rPr>
+        <w:tab/>
+      </w:r>
+      <w:r>
+        <w:rPr>
+          <w:rFonts w:hint="eastAsia"/>
+          <w:sz w:val="28"/>
+          <w:szCs w:val="28"/>
+        </w:rPr>
+        <w:t>3.3</w:t>
+      </w:r>
+      <w:r>
+        <w:rPr>
+          <w:sz w:val="28"/>
+          <w:szCs w:val="28"/>
+        </w:rPr>
+        <w:t xml:space="preserve"> </w:t>
+      </w:r>
+      <w:proofErr w:type="spellStart"/>
+      <w:r>
+        <w:rPr>
+          <w:rFonts w:hint="eastAsia"/>
+          <w:sz w:val="28"/>
+          <w:szCs w:val="28"/>
+        </w:rPr>
+        <w:t>Jiagu</w:t>
+      </w:r>
+      <w:proofErr w:type="spellEnd"/>
+      <w:r>
+        <w:rPr>
+          <w:rFonts w:hint="eastAsia"/>
+          <w:sz w:val="28"/>
+          <w:szCs w:val="28"/>
+        </w:rPr>
+        <w:t>模型</w:t>
+      </w:r>
+    </w:p>
+    <w:p>
+      <w:pPr>
+        <w:rPr>
+          <w:rFonts w:hint="eastAsia"/>
+          <w:sz w:val="28"/>
+          <w:szCs w:val="28"/>
+        </w:rPr>
+      </w:pPr>
+      <w:r>
+        <w:rPr>
+          <w:sz w:val="28"/>
+          <w:szCs w:val="28"/>
+        </w:rPr>
+        <w:tab/>
+      </w:r>
+    </w:p>
+    <w:p>
+      <w:pPr>
+        <w:rPr>
+          <w:sz w:val="28"/>
+          <w:szCs w:val="28"/>
+        </w:rPr>
+      </w:pPr>
+      <w:r>
+        <w:rPr>
+          <w:sz w:val="28"/>
+          <w:szCs w:val="28"/>
+        </w:rPr>
+        <w:tab/>
+      </w:r>
+      <w:r>
+        <w:rPr>
+          <w:rFonts w:hint="eastAsia"/>
+          <w:sz w:val="28"/>
+          <w:szCs w:val="28"/>
+        </w:rPr>
+        <w:t>3.4</w:t>
+      </w:r>
+      <w:r>
+        <w:rPr>
+          <w:sz w:val="28"/>
+          <w:szCs w:val="28"/>
+        </w:rPr>
+        <w:t xml:space="preserve"> </w:t>
+      </w:r>
+      <w:r>
+        <w:rPr>
+          <w:rFonts w:hint="eastAsia"/>
+          <w:sz w:val="28"/>
+          <w:szCs w:val="28"/>
+        </w:rPr>
+        <w:t>知识抽取</w:t>
+      </w:r>
+    </w:p>
+    <w:p>
+      <w:pPr>
+        <w:rPr>
+          <w:rFonts w:hint="eastAsia"/>
+          <w:sz w:val="28"/>
+          <w:szCs w:val="28"/>
+        </w:rPr>
+      </w:pPr>
+    </w:p>
+    <w:p>
+      <w:pPr>
+        <w:rPr>
+          <w:sz w:val="28"/>
+          <w:szCs w:val="28"/>
+        </w:rPr>
+      </w:pPr>
+      <w:r>
+        <w:rPr>
           <w:sz w:val="28"/>
           <w:szCs w:val="28"/>
         </w:rPr>
@@ -1885,6 +5962,99 @@
           <w:szCs w:val="28"/>
         </w:rPr>
         <w:t>结果与分析</w:t>
+      </w:r>
+    </w:p>
+    <w:p>
+      <w:pPr>
+        <w:rPr>
+          <w:sz w:val="28"/>
+          <w:szCs w:val="28"/>
+        </w:rPr>
+      </w:pPr>
+      <w:r>
+        <w:rPr>
+          <w:sz w:val="28"/>
+          <w:szCs w:val="28"/>
+        </w:rPr>
+        <w:tab/>
+      </w:r>
+      <w:r>
+        <w:rPr>
+          <w:rFonts w:hint="eastAsia"/>
+          <w:sz w:val="28"/>
+          <w:szCs w:val="28"/>
+        </w:rPr>
+        <w:t>4.1</w:t>
+      </w:r>
+      <w:r>
+        <w:rPr>
+          <w:sz w:val="28"/>
+          <w:szCs w:val="28"/>
+        </w:rPr>
+        <w:t xml:space="preserve"> </w:t>
+      </w:r>
+      <w:r>
+        <w:rPr>
+          <w:rFonts w:hint="eastAsia"/>
+          <w:sz w:val="28"/>
+          <w:szCs w:val="28"/>
+        </w:rPr>
+        <w:t>三元组</w:t>
+      </w:r>
+      <w:r>
+        <w:rPr>
+          <w:rFonts w:hint="eastAsia"/>
+          <w:sz w:val="28"/>
+          <w:szCs w:val="28"/>
+        </w:rPr>
+        <w:t>的</w:t>
+      </w:r>
+      <w:r>
+        <w:rPr>
+          <w:rFonts w:hint="eastAsia"/>
+          <w:sz w:val="28"/>
+          <w:szCs w:val="28"/>
+        </w:rPr>
+        <w:t>转换</w:t>
+      </w:r>
+    </w:p>
+    <w:p>
+      <w:pPr>
+        <w:rPr>
+          <w:rFonts w:hint="eastAsia"/>
+          <w:sz w:val="28"/>
+          <w:szCs w:val="28"/>
+        </w:rPr>
+      </w:pPr>
+      <w:r>
+        <w:rPr>
+          <w:sz w:val="28"/>
+          <w:szCs w:val="28"/>
+        </w:rPr>
+        <w:tab/>
+      </w:r>
+      <w:r>
+        <w:rPr>
+          <w:rFonts w:hint="eastAsia"/>
+          <w:sz w:val="28"/>
+          <w:szCs w:val="28"/>
+        </w:rPr>
+        <w:t>4.2</w:t>
+      </w:r>
+      <w:r>
+        <w:rPr>
+          <w:sz w:val="28"/>
+          <w:szCs w:val="28"/>
+        </w:rPr>
+        <w:t xml:space="preserve"> </w:t>
+      </w:r>
+      <w:r>
+        <w:rPr>
+          <w:rFonts w:hint="eastAsia"/>
+          <w:sz w:val="28"/>
+          <w:szCs w:val="28"/>
+        </w:rPr>
+        <w:t>图谱可视化</w:t>
       </w:r>
     </w:p>
     <w:p>
@@ -2443,7 +6613,6 @@
   <w:style w:type="character" w:default="1" w:styleId="DefaultParagraphFont">
     <w:name w:val="Default Paragraph Font"/>
     <w:uiPriority w:val="1"/>
-    <w:semiHidden/>
     <w:unhideWhenUsed/>
   </w:style>
   <w:style w:type="table" w:default="1" w:styleId="TableNormal">

</xml_diff>

<commit_message>
updated the thesis on 2020-04-23 by WH
</commit_message>
<xml_diff>
--- a/Utah/finale/论文草稿.docx
+++ b/Utah/finale/论文草稿.docx
@@ -1705,7 +1705,6 @@
         </w:rPr>
         <w:t>一种</w:t>
       </w:r>
-      <w:proofErr w:type="gramStart"/>
       <w:r>
         <w:rPr>
           <w:rFonts w:hint="eastAsia"/>
@@ -1722,7 +1721,6 @@
         </w:rPr>
         <w:t>带权三元组</w:t>
       </w:r>
-      <w:proofErr w:type="gramEnd"/>
       <w:r>
         <w:rPr>
           <w:rFonts w:hint="eastAsia"/>
@@ -1890,7 +1888,6 @@
         </w:rPr>
         <w:t>而在通过经典方法构建垂直知识图谱上，</w:t>
       </w:r>
-      <w:proofErr w:type="gramStart"/>
       <w:r>
         <w:rPr>
           <w:rFonts w:hint="eastAsia"/>
@@ -1899,7 +1896,6 @@
         </w:rPr>
         <w:t>熊晶等</w:t>
       </w:r>
-      <w:proofErr w:type="gramEnd"/>
       <w:r>
         <w:rPr>
           <w:rFonts w:hint="eastAsia"/>
@@ -2198,7 +2194,6 @@
         </w:rPr>
         <w:t>构建了</w:t>
       </w:r>
-      <w:proofErr w:type="gramStart"/>
       <w:r>
         <w:rPr>
           <w:rFonts w:hint="eastAsia"/>
@@ -2207,7 +2202,6 @@
         </w:rPr>
         <w:t>图情领域</w:t>
       </w:r>
-      <w:proofErr w:type="gramEnd"/>
       <w:r>
         <w:rPr>
           <w:rFonts w:hint="eastAsia"/>
@@ -2558,18 +2552,8 @@
           <w:sz w:val="28"/>
           <w:szCs w:val="28"/>
         </w:rPr>
-        <w:t>使用从国内两大流行的</w:t>
-      </w:r>
-      <w:proofErr w:type="gramStart"/>
-      <w:r>
-        <w:rPr>
-          <w:rFonts w:hint="eastAsia"/>
-          <w:sz w:val="28"/>
-          <w:szCs w:val="28"/>
-        </w:rPr>
-        <w:t>技术博客平台</w:t>
-      </w:r>
-      <w:proofErr w:type="gramEnd"/>
+        <w:t>使用从国内两大流行的技术博客平台</w:t>
+      </w:r>
       <w:r>
         <w:rPr>
           <w:rFonts w:hint="eastAsia"/>
@@ -2584,33 +2568,15 @@
           <w:sz w:val="28"/>
           <w:szCs w:val="28"/>
         </w:rPr>
-        <w:t>与</w:t>
-      </w:r>
-      <w:proofErr w:type="gramStart"/>
-      <w:r>
-        <w:rPr>
-          <w:rFonts w:hint="eastAsia"/>
-          <w:sz w:val="28"/>
-          <w:szCs w:val="28"/>
-        </w:rPr>
-        <w:t>博客园</w:t>
-      </w:r>
-      <w:r>
-        <w:rPr>
-          <w:rFonts w:hint="eastAsia"/>
-          <w:sz w:val="28"/>
-          <w:szCs w:val="28"/>
-        </w:rPr>
-        <w:t>爬</w:t>
-      </w:r>
-      <w:proofErr w:type="gramEnd"/>
-      <w:r>
-        <w:rPr>
-          <w:rFonts w:hint="eastAsia"/>
-          <w:sz w:val="28"/>
-          <w:szCs w:val="28"/>
-        </w:rPr>
-        <w:t>取到的元数据</w:t>
+        <w:t>与博客园</w:t>
+      </w:r>
+      <w:r>
+        <w:rPr>
+          <w:rFonts w:hint="eastAsia"/>
+          <w:sz w:val="28"/>
+          <w:szCs w:val="28"/>
+        </w:rPr>
+        <w:t>爬取到的元数据</w:t>
       </w:r>
       <w:r>
         <w:rPr>
@@ -2776,25 +2742,7 @@
           <w:sz w:val="28"/>
           <w:szCs w:val="28"/>
         </w:rPr>
-        <w:t>与</w:t>
-      </w:r>
-      <w:proofErr w:type="gramStart"/>
-      <w:r>
-        <w:rPr>
-          <w:rFonts w:hint="eastAsia"/>
-          <w:sz w:val="28"/>
-          <w:szCs w:val="28"/>
-        </w:rPr>
-        <w:t>博客园</w:t>
-      </w:r>
-      <w:proofErr w:type="gramEnd"/>
-      <w:r>
-        <w:rPr>
-          <w:rFonts w:hint="eastAsia"/>
-          <w:sz w:val="28"/>
-          <w:szCs w:val="28"/>
-        </w:rPr>
-        <w:t>作为主要的元数据获取平台，</w:t>
+        <w:t>与博客园作为主要的元数据获取平台，</w:t>
       </w:r>
       <w:r>
         <w:rPr>
@@ -2836,23 +2784,13 @@
         </w:rPr>
         <w:t>Python</w:t>
       </w:r>
-      <w:proofErr w:type="gramStart"/>
-      <w:r>
-        <w:rPr>
-          <w:rFonts w:hint="eastAsia"/>
-          <w:sz w:val="28"/>
-          <w:szCs w:val="28"/>
-        </w:rPr>
-        <w:t>作为爬取工具</w:t>
-      </w:r>
-      <w:proofErr w:type="gramEnd"/>
-      <w:r>
-        <w:rPr>
-          <w:rFonts w:hint="eastAsia"/>
-          <w:sz w:val="28"/>
-          <w:szCs w:val="28"/>
-        </w:rPr>
-        <w:t>。</w:t>
+      <w:r>
+        <w:rPr>
+          <w:rFonts w:hint="eastAsia"/>
+          <w:sz w:val="28"/>
+          <w:szCs w:val="28"/>
+        </w:rPr>
+        <w:t>作为爬取工具。</w:t>
       </w:r>
       <w:r>
         <w:rPr>
@@ -2934,7 +2872,6 @@
         </w:rPr>
         <w:t>Python</w:t>
       </w:r>
-      <w:proofErr w:type="gramStart"/>
       <w:r>
         <w:rPr>
           <w:rFonts w:hint="eastAsia"/>
@@ -2943,7 +2880,6 @@
         </w:rPr>
         <w:t>爬取网页</w:t>
       </w:r>
-      <w:proofErr w:type="gramEnd"/>
       <w:r>
         <w:rPr>
           <w:rFonts w:hint="eastAsia"/>
@@ -3171,7 +3107,6 @@
         </w:rPr>
         <w:t>的</w:t>
       </w:r>
-      <w:proofErr w:type="gramStart"/>
       <w:r>
         <w:rPr>
           <w:rFonts w:hint="eastAsia"/>
@@ -3194,16 +3129,7 @@
           <w:sz w:val="28"/>
           <w:szCs w:val="28"/>
         </w:rPr>
-        <w:t>极</w:t>
-      </w:r>
-      <w:proofErr w:type="gramEnd"/>
-      <w:r>
-        <w:rPr>
-          <w:rFonts w:hint="eastAsia"/>
-          <w:sz w:val="28"/>
-          <w:szCs w:val="28"/>
-        </w:rPr>
-        <w:t>容易被网站检测出来并封杀</w:t>
+        <w:t>极容易被网站检测出来并封杀</w:t>
       </w:r>
       <w:r>
         <w:rPr>
@@ -3539,25 +3465,7 @@
           <w:sz w:val="28"/>
           <w:szCs w:val="28"/>
         </w:rPr>
-        <w:t>更有效地</w:t>
-      </w:r>
-      <w:proofErr w:type="gramStart"/>
-      <w:r>
-        <w:rPr>
-          <w:rFonts w:hint="eastAsia"/>
-          <w:sz w:val="28"/>
-          <w:szCs w:val="28"/>
-        </w:rPr>
-        <w:t>解决爬取效率</w:t>
-      </w:r>
-      <w:proofErr w:type="gramEnd"/>
-      <w:r>
-        <w:rPr>
-          <w:rFonts w:hint="eastAsia"/>
-          <w:sz w:val="28"/>
-          <w:szCs w:val="28"/>
-        </w:rPr>
-        <w:t>过低的问题</w:t>
+        <w:t>更有效地解决爬取效率过低的问题</w:t>
       </w:r>
       <w:r>
         <w:rPr>
@@ -3716,25 +3624,7 @@
           <w:sz w:val="28"/>
           <w:szCs w:val="28"/>
         </w:rPr>
-        <w:t>所需</w:t>
-      </w:r>
-      <w:proofErr w:type="gramStart"/>
-      <w:r>
-        <w:rPr>
-          <w:rFonts w:hint="eastAsia"/>
-          <w:sz w:val="28"/>
-          <w:szCs w:val="28"/>
-        </w:rPr>
-        <w:t>爬取内容</w:t>
-      </w:r>
-      <w:proofErr w:type="gramEnd"/>
-      <w:r>
-        <w:rPr>
-          <w:rFonts w:hint="eastAsia"/>
-          <w:sz w:val="28"/>
-          <w:szCs w:val="28"/>
-        </w:rPr>
-        <w:t>的</w:t>
+        <w:t>所需爬取内容的</w:t>
       </w:r>
       <w:r>
         <w:rPr>
@@ -3786,7 +3676,6 @@
         </w:rPr>
         <w:t>中</w:t>
       </w:r>
-      <w:proofErr w:type="gramStart"/>
       <w:r>
         <w:rPr>
           <w:rFonts w:hint="eastAsia"/>
@@ -3795,7 +3684,6 @@
         </w:rPr>
         <w:t>待爬取</w:t>
       </w:r>
-      <w:proofErr w:type="gramEnd"/>
       <w:r>
         <w:rPr>
           <w:rFonts w:hint="eastAsia"/>
@@ -3908,7 +3796,6 @@
         </w:rPr>
         <w:t>执行</w:t>
       </w:r>
-      <w:proofErr w:type="gramStart"/>
       <w:r>
         <w:rPr>
           <w:rFonts w:hint="eastAsia"/>
@@ -3925,7 +3812,6 @@
         </w:rPr>
         <w:t>任务</w:t>
       </w:r>
-      <w:proofErr w:type="gramEnd"/>
       <w:r>
         <w:rPr>
           <w:rFonts w:hint="eastAsia"/>
@@ -3956,25 +3842,7 @@
           <w:sz w:val="28"/>
           <w:szCs w:val="28"/>
         </w:rPr>
-        <w:t>在爬</w:t>
-      </w:r>
-      <w:proofErr w:type="gramStart"/>
-      <w:r>
-        <w:rPr>
-          <w:rFonts w:hint="eastAsia"/>
-          <w:sz w:val="28"/>
-          <w:szCs w:val="28"/>
-        </w:rPr>
-        <w:t>取过程</w:t>
-      </w:r>
-      <w:proofErr w:type="gramEnd"/>
-      <w:r>
-        <w:rPr>
-          <w:rFonts w:hint="eastAsia"/>
-          <w:sz w:val="28"/>
-          <w:szCs w:val="28"/>
-        </w:rPr>
-        <w:t>中</w:t>
+        <w:t>在爬取过程中</w:t>
       </w:r>
       <w:r>
         <w:rPr>
@@ -4174,25 +4042,7 @@
           <w:sz w:val="28"/>
           <w:szCs w:val="28"/>
         </w:rPr>
-        <w:t>类</w:t>
-      </w:r>
-      <w:proofErr w:type="gramStart"/>
-      <w:r>
-        <w:rPr>
-          <w:rFonts w:hint="eastAsia"/>
-          <w:sz w:val="28"/>
-          <w:szCs w:val="28"/>
-        </w:rPr>
-        <w:t>图结构</w:t>
-      </w:r>
-      <w:proofErr w:type="gramEnd"/>
-      <w:r>
-        <w:rPr>
-          <w:rFonts w:hint="eastAsia"/>
-          <w:sz w:val="28"/>
-          <w:szCs w:val="28"/>
-        </w:rPr>
-        <w:t>如图</w:t>
+        <w:t>类图结构如图</w:t>
       </w:r>
       <w:r>
         <w:rPr>
@@ -4283,23 +4133,13 @@
         </w:rPr>
         <w:t>本文所使用的爬虫程序</w:t>
       </w:r>
-      <w:proofErr w:type="gramStart"/>
-      <w:r>
-        <w:rPr>
-          <w:rFonts w:hint="eastAsia"/>
-          <w:sz w:val="28"/>
-          <w:szCs w:val="28"/>
-        </w:rPr>
-        <w:t>对爬取</w:t>
-      </w:r>
-      <w:proofErr w:type="gramEnd"/>
-      <w:r>
-        <w:rPr>
-          <w:rFonts w:hint="eastAsia"/>
-          <w:sz w:val="28"/>
-          <w:szCs w:val="28"/>
-        </w:rPr>
-        <w:t>频率进行了限制，</w:t>
+      <w:r>
+        <w:rPr>
+          <w:rFonts w:hint="eastAsia"/>
+          <w:sz w:val="28"/>
+          <w:szCs w:val="28"/>
+        </w:rPr>
+        <w:t>对爬取频率进行了限制，</w:t>
       </w:r>
       <w:r>
         <w:rPr>
@@ -4397,7 +4237,6 @@
         </w:rPr>
         <w:tab/>
       </w:r>
-      <w:proofErr w:type="gramStart"/>
       <w:r>
         <w:rPr>
           <w:rFonts w:hint="eastAsia"/>
@@ -4436,7 +4275,6 @@
         </w:rPr>
         <w:t>Spark</w:t>
       </w:r>
-      <w:proofErr w:type="gramEnd"/>
       <w:r>
         <w:rPr>
           <w:rFonts w:hint="eastAsia"/>
@@ -4465,7 +4303,6 @@
     <w:p>
       <w:pPr>
         <w:rPr>
-          <w:rFonts w:hint="eastAsia"/>
           <w:sz w:val="28"/>
           <w:szCs w:val="28"/>
         </w:rPr>
@@ -4477,7 +4314,6 @@
         </w:rPr>
         <w:tab/>
       </w:r>
-      <w:proofErr w:type="gramStart"/>
       <w:r>
         <w:rPr>
           <w:sz w:val="28"/>
@@ -4490,15 +4326,7 @@
           <w:sz w:val="28"/>
           <w:szCs w:val="28"/>
         </w:rPr>
-        <w:t>[</w:t>
-      </w:r>
-      <w:proofErr w:type="gramEnd"/>
-      <w:r>
-        <w:rPr>
-          <w:sz w:val="28"/>
-          <w:szCs w:val="28"/>
-        </w:rPr>
-        <w:t>16]</w:t>
+        <w:t>[16]</w:t>
       </w:r>
       <w:r>
         <w:rPr>
@@ -4906,7 +4734,6 @@
     <w:p>
       <w:pPr>
         <w:rPr>
-          <w:rFonts w:hint="eastAsia"/>
           <w:sz w:val="28"/>
           <w:szCs w:val="28"/>
         </w:rPr>
@@ -4995,7 +4822,6 @@
         </w:rPr>
         <w:tab/>
       </w:r>
-      <w:proofErr w:type="gramStart"/>
       <w:r>
         <w:rPr>
           <w:rFonts w:hint="eastAsia"/>
@@ -5018,25 +4844,7 @@
           <w:sz w:val="28"/>
           <w:szCs w:val="28"/>
         </w:rPr>
-        <w:t>节所爬取到</w:t>
-      </w:r>
-      <w:proofErr w:type="gramEnd"/>
-      <w:r>
-        <w:rPr>
-          <w:rFonts w:hint="eastAsia"/>
-          <w:sz w:val="28"/>
-          <w:szCs w:val="28"/>
-        </w:rPr>
-        <w:t>的</w:t>
-      </w:r>
-      <w:proofErr w:type="gramStart"/>
-      <w:r>
-        <w:rPr>
-          <w:rFonts w:hint="eastAsia"/>
-          <w:sz w:val="28"/>
-          <w:szCs w:val="28"/>
-        </w:rPr>
-        <w:t>元数据</w:t>
+        <w:t>节所爬取到的元数据</w:t>
       </w:r>
       <w:r>
         <w:rPr>
@@ -5046,7 +4854,6 @@
         </w:rPr>
         <w:t>杂源异质</w:t>
       </w:r>
-      <w:proofErr w:type="gramEnd"/>
       <w:r>
         <w:rPr>
           <w:rFonts w:hint="eastAsia"/>
@@ -5259,7 +5066,6 @@
     <w:p>
       <w:pPr>
         <w:rPr>
-          <w:rFonts w:hint="eastAsia"/>
           <w:sz w:val="28"/>
           <w:szCs w:val="28"/>
         </w:rPr>
@@ -5389,18 +5195,8 @@
           <w:sz w:val="28"/>
           <w:szCs w:val="28"/>
         </w:rPr>
-        <w:t>上依次将</w:t>
-      </w:r>
-      <w:proofErr w:type="gramStart"/>
-      <w:r>
-        <w:rPr>
-          <w:rFonts w:hint="eastAsia"/>
-          <w:sz w:val="28"/>
-          <w:szCs w:val="28"/>
-        </w:rPr>
-        <w:t>爬虫爬取的</w:t>
-      </w:r>
-      <w:proofErr w:type="gramEnd"/>
+        <w:t>上依次将爬虫爬取的</w:t>
+      </w:r>
       <w:r>
         <w:rPr>
           <w:rFonts w:hint="eastAsia"/>
@@ -5623,7 +5419,6 @@
         <w:t>github</w:t>
       </w:r>
       <w:proofErr w:type="spellEnd"/>
-      <w:proofErr w:type="gramStart"/>
       <w:r>
         <w:rPr>
           <w:rFonts w:hint="eastAsia"/>
@@ -5640,7 +5435,6 @@
         </w:rPr>
         <w:t>[</w:t>
       </w:r>
-      <w:proofErr w:type="gramEnd"/>
       <w:r>
         <w:rPr>
           <w:sz w:val="28"/>
@@ -5874,7 +5668,6 @@
     <w:p>
       <w:pPr>
         <w:rPr>
-          <w:rFonts w:hint="eastAsia"/>
           <w:sz w:val="28"/>
           <w:szCs w:val="28"/>
         </w:rPr>
@@ -5885,6 +5678,24 @@
           <w:szCs w:val="28"/>
         </w:rPr>
         <w:tab/>
+      </w:r>
+      <w:proofErr w:type="spellStart"/>
+      <w:r>
+        <w:rPr>
+          <w:rFonts w:hint="eastAsia"/>
+          <w:sz w:val="28"/>
+          <w:szCs w:val="28"/>
+        </w:rPr>
+        <w:t>Jiagu</w:t>
+      </w:r>
+      <w:proofErr w:type="spellEnd"/>
+      <w:r>
+        <w:rPr>
+          <w:rFonts w:hint="eastAsia"/>
+          <w:sz w:val="28"/>
+          <w:szCs w:val="28"/>
+        </w:rPr>
+        <w:t>模型是由。</w:t>
       </w:r>
     </w:p>
     <w:p>
@@ -5928,7 +5739,6 @@
     <w:p>
       <w:pPr>
         <w:rPr>
-          <w:rFonts w:hint="eastAsia"/>
           <w:sz w:val="28"/>
           <w:szCs w:val="28"/>
         </w:rPr>
@@ -6021,7 +5831,6 @@
     <w:p>
       <w:pPr>
         <w:rPr>
-          <w:rFonts w:hint="eastAsia"/>
           <w:sz w:val="28"/>
           <w:szCs w:val="28"/>
         </w:rPr>
@@ -6613,6 +6422,7 @@
   <w:style w:type="character" w:default="1" w:styleId="DefaultParagraphFont">
     <w:name w:val="Default Paragraph Font"/>
     <w:uiPriority w:val="1"/>
+    <w:semiHidden/>
     <w:unhideWhenUsed/>
   </w:style>
   <w:style w:type="table" w:default="1" w:styleId="TableNormal">

</xml_diff>